<commit_message>
Updated data model and tables
</commit_message>
<xml_diff>
--- a/data-model-and-tables/tables-and-relationships.docx
+++ b/data-model-and-tables/tables-and-relationships.docx
@@ -22,16 +22,7 @@
         <w:t>DBML</w:t>
       </w:r>
       <w:r>
-        <w:t xml:space="preserve"> data structure</w:t>
-      </w:r>
-      <w:r>
-        <w:t xml:space="preserve"> and used</w:t>
-      </w:r>
-      <w:r>
-        <w:t xml:space="preserve"> dbdiagram.io.com</w:t>
-      </w:r>
-      <w:r>
-        <w:t xml:space="preserve"> to build the data model.</w:t>
+        <w:t xml:space="preserve"> data structure and used dbdiagram.io.com to build the data model.</w:t>
       </w:r>
     </w:p>
     <w:p/>
@@ -1268,13 +1259,7 @@
         </w:rPr>
       </w:pPr>
       <w:r>
-        <w:t xml:space="preserve">-- </w:t>
-      </w:r>
-      <w:r>
-        <w:t>10</w:t>
-      </w:r>
-      <w:r>
-        <w:t>. opportunity Table</w:t>
+        <w:t>-- 10. opportunity Table</w:t>
       </w:r>
       <w:r>
         <w:t xml:space="preserve"> </w:t>
@@ -2971,6 +2956,48 @@
           <w:b/>
           <w:bCs/>
         </w:rPr>
+        <w:t>contact</w:t>
+      </w:r>
+      <w:r>
+        <w:rPr>
+          <w:b/>
+          <w:bCs/>
+        </w:rPr>
+        <w:t xml:space="preserve"> ↔ </w:t>
+      </w:r>
+      <w:proofErr w:type="spellStart"/>
+      <w:r>
+        <w:rPr>
+          <w:b/>
+          <w:bCs/>
+        </w:rPr>
+        <w:t>contactEmail</w:t>
+      </w:r>
+      <w:proofErr w:type="spellEnd"/>
+      <w:r>
+        <w:rPr>
+          <w:b/>
+          <w:bCs/>
+        </w:rPr>
+        <w:t>: One-to-many</w:t>
+      </w:r>
+    </w:p>
+    <w:p>
+      <w:pPr>
+        <w:numPr>
+          <w:ilvl w:val="0"/>
+          <w:numId w:val="7"/>
+        </w:numPr>
+        <w:rPr>
+          <w:b/>
+          <w:bCs/>
+        </w:rPr>
+      </w:pPr>
+      <w:r>
+        <w:rPr>
+          <w:b/>
+          <w:bCs/>
+        </w:rPr>
         <w:t>opportunity a table not related to others. Consist of potential future members.</w:t>
       </w:r>
     </w:p>
@@ -3280,7 +3307,10 @@
     </w:p>
     <w:p>
       <w:r>
-        <w:t>6. member and contact tables</w:t>
+        <w:t>5</w:t>
+      </w:r>
+      <w:r>
+        <w:t>. member and contact tables</w:t>
       </w:r>
     </w:p>
     <w:p>
@@ -3358,6 +3388,214 @@
         <w:t>.</w:t>
       </w:r>
     </w:p>
+    <w:p/>
+    <w:p>
+      <w:r>
+        <w:t>6</w:t>
+      </w:r>
+      <w:r>
+        <w:t xml:space="preserve">. </w:t>
+      </w:r>
+      <w:r>
+        <w:t>contact</w:t>
+      </w:r>
+      <w:r>
+        <w:t xml:space="preserve"> and </w:t>
+      </w:r>
+      <w:proofErr w:type="spellStart"/>
+      <w:r>
+        <w:t>contact</w:t>
+      </w:r>
+      <w:r>
+        <w:t>Email</w:t>
+      </w:r>
+      <w:proofErr w:type="spellEnd"/>
+      <w:r>
+        <w:t xml:space="preserve"> tables</w:t>
+      </w:r>
+    </w:p>
+    <w:p>
+      <w:pPr>
+        <w:pStyle w:val="ListParagraph"/>
+        <w:numPr>
+          <w:ilvl w:val="0"/>
+          <w:numId w:val="6"/>
+        </w:numPr>
+        <w:spacing w:before="100" w:beforeAutospacing="1" w:after="100" w:afterAutospacing="1" w:line="240" w:lineRule="auto"/>
+        <w:outlineLvl w:val="2"/>
+        <w:rPr>
+          <w:rFonts w:ascii="Times New Roman" w:eastAsia="Times New Roman" w:hAnsi="Times New Roman" w:cs="Times New Roman"/>
+          <w:b/>
+          <w:bCs/>
+          <w:kern w:val="0"/>
+          <w:sz w:val="27"/>
+          <w:szCs w:val="27"/>
+          <w:lang w:eastAsia="en-CA"/>
+          <w14:ligatures w14:val="none"/>
+        </w:rPr>
+      </w:pPr>
+      <w:r>
+        <w:rPr>
+          <w:rFonts w:ascii="Times New Roman" w:eastAsia="Times New Roman" w:hAnsi="Times New Roman" w:cs="Times New Roman"/>
+          <w:b/>
+          <w:bCs/>
+          <w:kern w:val="0"/>
+          <w:sz w:val="27"/>
+          <w:szCs w:val="27"/>
+          <w:lang w:eastAsia="en-CA"/>
+          <w14:ligatures w14:val="none"/>
+        </w:rPr>
+        <w:t>One-to-Many Relationship (Contact can have multiple emails)</w:t>
+      </w:r>
+    </w:p>
+    <w:p>
+      <w:pPr>
+        <w:pStyle w:val="ListParagraph"/>
+        <w:numPr>
+          <w:ilvl w:val="0"/>
+          <w:numId w:val="6"/>
+        </w:numPr>
+        <w:spacing w:before="100" w:beforeAutospacing="1" w:after="100" w:afterAutospacing="1" w:line="240" w:lineRule="auto"/>
+        <w:rPr>
+          <w:rFonts w:ascii="Times New Roman" w:eastAsia="Times New Roman" w:hAnsi="Times New Roman" w:cs="Times New Roman"/>
+          <w:kern w:val="0"/>
+          <w:lang w:eastAsia="en-CA"/>
+          <w14:ligatures w14:val="none"/>
+        </w:rPr>
+      </w:pPr>
+      <w:r>
+        <w:rPr>
+          <w:rFonts w:ascii="Times New Roman" w:eastAsia="Times New Roman" w:hAnsi="Times New Roman" w:cs="Times New Roman"/>
+          <w:kern w:val="0"/>
+          <w:lang w:eastAsia="en-CA"/>
+          <w14:ligatures w14:val="none"/>
+        </w:rPr>
+        <w:t xml:space="preserve">A contact can have multiple email addresses, such as </w:t>
+      </w:r>
+      <w:r>
+        <w:rPr>
+          <w:rFonts w:ascii="Times New Roman" w:eastAsia="Times New Roman" w:hAnsi="Times New Roman" w:cs="Times New Roman"/>
+          <w:b/>
+          <w:bCs/>
+          <w:kern w:val="0"/>
+          <w:lang w:eastAsia="en-CA"/>
+          <w14:ligatures w14:val="none"/>
+        </w:rPr>
+        <w:t>VIP</w:t>
+      </w:r>
+      <w:r>
+        <w:rPr>
+          <w:rFonts w:ascii="Times New Roman" w:eastAsia="Times New Roman" w:hAnsi="Times New Roman" w:cs="Times New Roman"/>
+          <w:kern w:val="0"/>
+          <w:lang w:eastAsia="en-CA"/>
+          <w14:ligatures w14:val="none"/>
+        </w:rPr>
+        <w:t xml:space="preserve">, </w:t>
+      </w:r>
+      <w:r>
+        <w:rPr>
+          <w:rFonts w:ascii="Times New Roman" w:eastAsia="Times New Roman" w:hAnsi="Times New Roman" w:cs="Times New Roman"/>
+          <w:b/>
+          <w:bCs/>
+          <w:kern w:val="0"/>
+          <w:lang w:eastAsia="en-CA"/>
+          <w14:ligatures w14:val="none"/>
+        </w:rPr>
+        <w:t>Work</w:t>
+      </w:r>
+      <w:r>
+        <w:rPr>
+          <w:rFonts w:ascii="Times New Roman" w:eastAsia="Times New Roman" w:hAnsi="Times New Roman" w:cs="Times New Roman"/>
+          <w:kern w:val="0"/>
+          <w:lang w:eastAsia="en-CA"/>
+          <w14:ligatures w14:val="none"/>
+        </w:rPr>
+        <w:t xml:space="preserve">, </w:t>
+      </w:r>
+      <w:r>
+        <w:rPr>
+          <w:rFonts w:ascii="Times New Roman" w:eastAsia="Times New Roman" w:hAnsi="Times New Roman" w:cs="Times New Roman"/>
+          <w:b/>
+          <w:bCs/>
+          <w:kern w:val="0"/>
+          <w:lang w:eastAsia="en-CA"/>
+          <w14:ligatures w14:val="none"/>
+        </w:rPr>
+        <w:t>Personal</w:t>
+      </w:r>
+      <w:r>
+        <w:rPr>
+          <w:rFonts w:ascii="Times New Roman" w:eastAsia="Times New Roman" w:hAnsi="Times New Roman" w:cs="Times New Roman"/>
+          <w:kern w:val="0"/>
+          <w:lang w:eastAsia="en-CA"/>
+          <w14:ligatures w14:val="none"/>
+        </w:rPr>
+        <w:t xml:space="preserve">, etc. This is a </w:t>
+      </w:r>
+      <w:r>
+        <w:rPr>
+          <w:rFonts w:ascii="Times New Roman" w:eastAsia="Times New Roman" w:hAnsi="Times New Roman" w:cs="Times New Roman"/>
+          <w:b/>
+          <w:bCs/>
+          <w:kern w:val="0"/>
+          <w:lang w:eastAsia="en-CA"/>
+          <w14:ligatures w14:val="none"/>
+        </w:rPr>
+        <w:t>one-to-many</w:t>
+      </w:r>
+      <w:r>
+        <w:rPr>
+          <w:rFonts w:ascii="Times New Roman" w:eastAsia="Times New Roman" w:hAnsi="Times New Roman" w:cs="Times New Roman"/>
+          <w:kern w:val="0"/>
+          <w:lang w:eastAsia="en-CA"/>
+          <w14:ligatures w14:val="none"/>
+        </w:rPr>
+        <w:t xml:space="preserve"> relationship between </w:t>
+      </w:r>
+      <w:r>
+        <w:rPr>
+          <w:rFonts w:ascii="Times New Roman" w:eastAsia="Times New Roman" w:hAnsi="Times New Roman" w:cs="Times New Roman"/>
+          <w:b/>
+          <w:bCs/>
+          <w:kern w:val="0"/>
+          <w:lang w:eastAsia="en-CA"/>
+          <w14:ligatures w14:val="none"/>
+        </w:rPr>
+        <w:t>contact</w:t>
+      </w:r>
+      <w:r>
+        <w:rPr>
+          <w:rFonts w:ascii="Times New Roman" w:eastAsia="Times New Roman" w:hAnsi="Times New Roman" w:cs="Times New Roman"/>
+          <w:kern w:val="0"/>
+          <w:lang w:eastAsia="en-CA"/>
+          <w14:ligatures w14:val="none"/>
+        </w:rPr>
+        <w:t xml:space="preserve"> and </w:t>
+      </w:r>
+      <w:proofErr w:type="spellStart"/>
+      <w:r>
+        <w:rPr>
+          <w:rFonts w:ascii="Times New Roman" w:eastAsia="Times New Roman" w:hAnsi="Times New Roman" w:cs="Times New Roman"/>
+          <w:b/>
+          <w:bCs/>
+          <w:kern w:val="0"/>
+          <w:lang w:eastAsia="en-CA"/>
+          <w14:ligatures w14:val="none"/>
+        </w:rPr>
+        <w:t>contactEmail</w:t>
+      </w:r>
+      <w:proofErr w:type="spellEnd"/>
+      <w:r>
+        <w:rPr>
+          <w:rFonts w:ascii="Times New Roman" w:eastAsia="Times New Roman" w:hAnsi="Times New Roman" w:cs="Times New Roman"/>
+          <w:kern w:val="0"/>
+          <w:lang w:eastAsia="en-CA"/>
+          <w14:ligatures w14:val="none"/>
+        </w:rPr>
+        <w:t>.</w:t>
+      </w:r>
+    </w:p>
+    <w:p/>
     <w:p>
       <w:pPr>
         <w:rPr>
@@ -4897,7 +5135,6 @@
     <w:next w:val="Normal"/>
     <w:link w:val="Heading3Char"/>
     <w:uiPriority w:val="9"/>
-    <w:semiHidden/>
     <w:unhideWhenUsed/>
     <w:qFormat/>
     <w:rsid w:val="00AD7B16"/>
@@ -5049,6 +5286,7 @@
   <w:style w:type="character" w:default="1" w:styleId="DefaultParagraphFont">
     <w:name w:val="Default Paragraph Font"/>
     <w:uiPriority w:val="1"/>
+    <w:semiHidden/>
     <w:unhideWhenUsed/>
   </w:style>
   <w:style w:type="table" w:default="1" w:styleId="TableNormal">
@@ -5104,7 +5342,6 @@
     <w:basedOn w:val="DefaultParagraphFont"/>
     <w:link w:val="Heading3"/>
     <w:uiPriority w:val="9"/>
-    <w:semiHidden/>
     <w:rsid w:val="00AD7B16"/>
     <w:rPr>
       <w:rFonts w:eastAsiaTheme="majorEastAsia" w:cstheme="majorBidi"/>
@@ -5360,6 +5597,34 @@
       <w:smallCaps/>
       <w:color w:val="0F4761" w:themeColor="accent1" w:themeShade="BF"/>
       <w:spacing w:val="5"/>
+    </w:rPr>
+  </w:style>
+  <w:style w:type="character" w:styleId="Strong">
+    <w:name w:val="Strong"/>
+    <w:basedOn w:val="DefaultParagraphFont"/>
+    <w:uiPriority w:val="22"/>
+    <w:qFormat/>
+    <w:rsid w:val="005D7C43"/>
+    <w:rPr>
+      <w:b/>
+      <w:bCs/>
+    </w:rPr>
+  </w:style>
+  <w:style w:type="paragraph" w:styleId="NormalWeb">
+    <w:name w:val="Normal (Web)"/>
+    <w:basedOn w:val="Normal"/>
+    <w:uiPriority w:val="99"/>
+    <w:semiHidden/>
+    <w:unhideWhenUsed/>
+    <w:rsid w:val="005D7C43"/>
+    <w:pPr>
+      <w:spacing w:before="100" w:beforeAutospacing="1" w:after="100" w:afterAutospacing="1" w:line="240" w:lineRule="auto"/>
+    </w:pPr>
+    <w:rPr>
+      <w:rFonts w:ascii="Times New Roman" w:eastAsia="Times New Roman" w:hAnsi="Times New Roman" w:cs="Times New Roman"/>
+      <w:kern w:val="0"/>
+      <w:lang w:eastAsia="en-CA"/>
+      <w14:ligatures w14:val="none"/>
     </w:rPr>
   </w:style>
 </w:styles>

</xml_diff>

<commit_message>
Added Initializer, added contact models, small changes in other models
</commit_message>
<xml_diff>
--- a/data-model-and-tables/tables-and-relationships.docx
+++ b/data-model-and-tables/tables-and-relationships.docx
@@ -390,7 +390,10 @@
       </w:r>
       <w:proofErr w:type="gramEnd"/>
       <w:r>
-        <w:t>20),</w:t>
+        <w:t>6</w:t>
+      </w:r>
+      <w:r>
+        <w:t>),</w:t>
       </w:r>
     </w:p>
     <w:p>
@@ -934,7 +937,16 @@
       </w:r>
       <w:proofErr w:type="gramEnd"/>
       <w:r>
-        <w:t>50),</w:t>
+        <w:t>50)</w:t>
+      </w:r>
+      <w:r>
+        <w:t xml:space="preserve"> </w:t>
+      </w:r>
+      <w:r>
+        <w:t>NOT NULL</w:t>
+      </w:r>
+      <w:r>
+        <w:t>,</w:t>
       </w:r>
     </w:p>
     <w:p>
@@ -955,7 +967,19 @@
       </w:r>
       <w:proofErr w:type="gramEnd"/>
       <w:r>
-        <w:t>50),</w:t>
+        <w:t>10</w:t>
+      </w:r>
+      <w:r>
+        <w:t>0)</w:t>
+      </w:r>
+      <w:r>
+        <w:t xml:space="preserve"> </w:t>
+      </w:r>
+      <w:r>
+        <w:t>NOT NULL</w:t>
+      </w:r>
+      <w:r>
+        <w:t>,</w:t>
       </w:r>
     </w:p>
     <w:p>
@@ -997,7 +1021,10 @@
       </w:r>
       <w:proofErr w:type="gramEnd"/>
       <w:r>
-        <w:t xml:space="preserve">50),  </w:t>
+        <w:t>1</w:t>
+      </w:r>
+      <w:r>
+        <w:t xml:space="preserve">0),  </w:t>
       </w:r>
     </w:p>
     <w:p>
@@ -1063,13 +1090,7 @@
     <w:p/>
     <w:p>
       <w:r>
-        <w:t xml:space="preserve">-- </w:t>
-      </w:r>
-      <w:r>
-        <w:t>9</w:t>
-      </w:r>
-      <w:r>
-        <w:t xml:space="preserve">. </w:t>
+        <w:t xml:space="preserve">-- 9. </w:t>
       </w:r>
       <w:proofErr w:type="spellStart"/>
       <w:r>
@@ -1616,54 +1637,18 @@
     <w:p/>
     <w:p>
       <w:r>
+        <w:t>// Use DBML to define your database structure</w:t>
+      </w:r>
+    </w:p>
+    <w:p>
+      <w:r>
+        <w:t>// Docs: https://dbml.dbdiagram.io/docs</w:t>
+      </w:r>
+    </w:p>
+    <w:p/>
+    <w:p>
+      <w:r>
         <w:t>Table member {</w:t>
-      </w:r>
-    </w:p>
-    <w:p>
-      <w:r>
-        <w:t xml:space="preserve">  </w:t>
-      </w:r>
-      <w:proofErr w:type="spellStart"/>
-      <w:r>
-        <w:t>memberId</w:t>
-      </w:r>
-      <w:proofErr w:type="spellEnd"/>
-      <w:r>
-        <w:t xml:space="preserve"> integer [pk, increment]</w:t>
-      </w:r>
-    </w:p>
-    <w:p>
-      <w:r>
-        <w:t xml:space="preserve">  </w:t>
-      </w:r>
-      <w:proofErr w:type="spellStart"/>
-      <w:r>
-        <w:t>memberName</w:t>
-      </w:r>
-      <w:proofErr w:type="spellEnd"/>
-      <w:r>
-        <w:t xml:space="preserve"> </w:t>
-      </w:r>
-      <w:proofErr w:type="gramStart"/>
-      <w:r>
-        <w:t>varchar(</w:t>
-      </w:r>
-      <w:proofErr w:type="gramEnd"/>
-      <w:r>
-        <w:t>255) [not null]</w:t>
-      </w:r>
-    </w:p>
-    <w:p>
-      <w:r>
-        <w:t xml:space="preserve">  </w:t>
-      </w:r>
-      <w:proofErr w:type="spellStart"/>
-      <w:r>
-        <w:t>memberSize</w:t>
-      </w:r>
-      <w:proofErr w:type="spellEnd"/>
-      <w:r>
-        <w:t xml:space="preserve"> integer</w:t>
       </w:r>
     </w:p>
     <w:p>
@@ -1673,6 +1658,53 @@
       </w:r>
       <w:proofErr w:type="spellStart"/>
       <w:r>
+        <w:t>memberId</w:t>
+      </w:r>
+      <w:proofErr w:type="spellEnd"/>
+      <w:r>
+        <w:t xml:space="preserve"> integer [pk, increment]</w:t>
+      </w:r>
+    </w:p>
+    <w:p>
+      <w:r>
+        <w:t xml:space="preserve">  </w:t>
+      </w:r>
+      <w:proofErr w:type="spellStart"/>
+      <w:r>
+        <w:t>memberName</w:t>
+      </w:r>
+      <w:proofErr w:type="spellEnd"/>
+      <w:r>
+        <w:t xml:space="preserve"> </w:t>
+      </w:r>
+      <w:proofErr w:type="gramStart"/>
+      <w:r>
+        <w:t>varchar(</w:t>
+      </w:r>
+      <w:proofErr w:type="gramEnd"/>
+      <w:r>
+        <w:t>255) [not null]</w:t>
+      </w:r>
+    </w:p>
+    <w:p>
+      <w:r>
+        <w:t xml:space="preserve">  </w:t>
+      </w:r>
+      <w:proofErr w:type="spellStart"/>
+      <w:r>
+        <w:t>memberSize</w:t>
+      </w:r>
+      <w:proofErr w:type="spellEnd"/>
+      <w:r>
+        <w:t xml:space="preserve"> integer</w:t>
+      </w:r>
+    </w:p>
+    <w:p>
+      <w:r>
+        <w:t xml:space="preserve">  </w:t>
+      </w:r>
+      <w:proofErr w:type="spellStart"/>
+      <w:r>
         <w:t>memberStatus</w:t>
       </w:r>
       <w:proofErr w:type="spellEnd"/>
@@ -1978,7 +2010,7 @@
       </w:r>
       <w:proofErr w:type="gramEnd"/>
       <w:r>
-        <w:t>20)</w:t>
+        <w:t>6)</w:t>
       </w:r>
     </w:p>
     <w:p>
@@ -1996,6 +2028,7 @@
     </w:p>
     <w:p>
       <w:r>
+        <w:lastRenderedPageBreak/>
         <w:t>}</w:t>
       </w:r>
     </w:p>
@@ -2011,6 +2044,309 @@
       <w:proofErr w:type="spellEnd"/>
       <w:r>
         <w:t xml:space="preserve"> {</w:t>
+      </w:r>
+    </w:p>
+    <w:p>
+      <w:r>
+        <w:t xml:space="preserve">  </w:t>
+      </w:r>
+      <w:proofErr w:type="spellStart"/>
+      <w:r>
+        <w:t>memberId</w:t>
+      </w:r>
+      <w:proofErr w:type="spellEnd"/>
+      <w:r>
+        <w:t xml:space="preserve"> integer [ref: &gt; </w:t>
+      </w:r>
+      <w:proofErr w:type="spellStart"/>
+      <w:proofErr w:type="gramStart"/>
+      <w:r>
+        <w:t>member.memberId</w:t>
+      </w:r>
+      <w:proofErr w:type="spellEnd"/>
+      <w:proofErr w:type="gramEnd"/>
+      <w:r>
+        <w:t>]</w:t>
+      </w:r>
+    </w:p>
+    <w:p>
+      <w:r>
+        <w:t xml:space="preserve">  </w:t>
+      </w:r>
+      <w:proofErr w:type="spellStart"/>
+      <w:r>
+        <w:t>industryId</w:t>
+      </w:r>
+      <w:proofErr w:type="spellEnd"/>
+      <w:r>
+        <w:t xml:space="preserve"> integer [ref: &gt; </w:t>
+      </w:r>
+      <w:proofErr w:type="spellStart"/>
+      <w:proofErr w:type="gramStart"/>
+      <w:r>
+        <w:t>industry.industryId</w:t>
+      </w:r>
+      <w:proofErr w:type="spellEnd"/>
+      <w:proofErr w:type="gramEnd"/>
+      <w:r>
+        <w:t>]</w:t>
+      </w:r>
+    </w:p>
+    <w:p>
+      <w:r>
+        <w:t>  primary key (</w:t>
+      </w:r>
+      <w:proofErr w:type="spellStart"/>
+      <w:r>
+        <w:t>memberId</w:t>
+      </w:r>
+      <w:proofErr w:type="spellEnd"/>
+      <w:r>
+        <w:t xml:space="preserve">, </w:t>
+      </w:r>
+      <w:proofErr w:type="spellStart"/>
+      <w:r>
+        <w:t>industryId</w:t>
+      </w:r>
+      <w:proofErr w:type="spellEnd"/>
+      <w:r>
+        <w:t>)</w:t>
+      </w:r>
+    </w:p>
+    <w:p>
+      <w:r>
+        <w:t>}</w:t>
+      </w:r>
+    </w:p>
+    <w:p/>
+    <w:p>
+      <w:r>
+        <w:t xml:space="preserve">Table </w:t>
+      </w:r>
+      <w:proofErr w:type="spellStart"/>
+      <w:r>
+        <w:t>membershipType</w:t>
+      </w:r>
+      <w:proofErr w:type="spellEnd"/>
+      <w:r>
+        <w:t xml:space="preserve"> {</w:t>
+      </w:r>
+    </w:p>
+    <w:p>
+      <w:r>
+        <w:t xml:space="preserve">  </w:t>
+      </w:r>
+      <w:proofErr w:type="spellStart"/>
+      <w:r>
+        <w:t>membershipTypeId</w:t>
+      </w:r>
+      <w:proofErr w:type="spellEnd"/>
+      <w:r>
+        <w:t xml:space="preserve"> integer [pk, increment]</w:t>
+      </w:r>
+    </w:p>
+    <w:p>
+      <w:r>
+        <w:t xml:space="preserve">  </w:t>
+      </w:r>
+      <w:proofErr w:type="spellStart"/>
+      <w:r>
+        <w:t>membershipTypeName</w:t>
+      </w:r>
+      <w:proofErr w:type="spellEnd"/>
+      <w:r>
+        <w:t xml:space="preserve"> </w:t>
+      </w:r>
+      <w:proofErr w:type="spellStart"/>
+      <w:proofErr w:type="gramStart"/>
+      <w:r>
+        <w:t>enum</w:t>
+      </w:r>
+      <w:proofErr w:type="spellEnd"/>
+      <w:r>
+        <w:t>(</w:t>
+      </w:r>
+      <w:proofErr w:type="gramEnd"/>
+      <w:r>
+        <w:t>'Local Industrial', 'Non-Local Industrial', 'In-Kind', 'Government &amp; Education', 'Chamber', 'Associate') [not null]</w:t>
+      </w:r>
+    </w:p>
+    <w:p>
+      <w:r>
+        <w:t xml:space="preserve">  </w:t>
+      </w:r>
+      <w:proofErr w:type="spellStart"/>
+      <w:r>
+        <w:t>membershipTypeDescription</w:t>
+      </w:r>
+      <w:proofErr w:type="spellEnd"/>
+      <w:r>
+        <w:t xml:space="preserve"> text</w:t>
+      </w:r>
+    </w:p>
+    <w:p>
+      <w:r>
+        <w:t xml:space="preserve">  </w:t>
+      </w:r>
+      <w:proofErr w:type="spellStart"/>
+      <w:r>
+        <w:t>membershipTypePrice</w:t>
+      </w:r>
+      <w:proofErr w:type="spellEnd"/>
+      <w:r>
+        <w:t xml:space="preserve"> </w:t>
+      </w:r>
+      <w:proofErr w:type="gramStart"/>
+      <w:r>
+        <w:t>decimal(</w:t>
+      </w:r>
+      <w:proofErr w:type="gramEnd"/>
+      <w:r>
+        <w:t>10, 2)</w:t>
+      </w:r>
+    </w:p>
+    <w:p>
+      <w:r>
+        <w:t xml:space="preserve">  </w:t>
+      </w:r>
+      <w:proofErr w:type="spellStart"/>
+      <w:r>
+        <w:t>membershipTypeBenefits</w:t>
+      </w:r>
+      <w:proofErr w:type="spellEnd"/>
+      <w:r>
+        <w:t xml:space="preserve"> text</w:t>
+      </w:r>
+    </w:p>
+    <w:p>
+      <w:r>
+        <w:t>}</w:t>
+      </w:r>
+    </w:p>
+    <w:p/>
+    <w:p>
+      <w:r>
+        <w:t xml:space="preserve">Table </w:t>
+      </w:r>
+      <w:proofErr w:type="spellStart"/>
+      <w:r>
+        <w:t>memberMembershipType</w:t>
+      </w:r>
+      <w:proofErr w:type="spellEnd"/>
+      <w:r>
+        <w:t xml:space="preserve"> {</w:t>
+      </w:r>
+    </w:p>
+    <w:p>
+      <w:r>
+        <w:t xml:space="preserve">  </w:t>
+      </w:r>
+      <w:proofErr w:type="spellStart"/>
+      <w:r>
+        <w:t>memberId</w:t>
+      </w:r>
+      <w:proofErr w:type="spellEnd"/>
+      <w:r>
+        <w:t xml:space="preserve"> integer [ref: &gt; </w:t>
+      </w:r>
+      <w:proofErr w:type="spellStart"/>
+      <w:proofErr w:type="gramStart"/>
+      <w:r>
+        <w:t>member.memberId</w:t>
+      </w:r>
+      <w:proofErr w:type="spellEnd"/>
+      <w:proofErr w:type="gramEnd"/>
+      <w:r>
+        <w:t>]</w:t>
+      </w:r>
+    </w:p>
+    <w:p>
+      <w:r>
+        <w:t xml:space="preserve">  </w:t>
+      </w:r>
+      <w:proofErr w:type="spellStart"/>
+      <w:r>
+        <w:t>membershipTypeId</w:t>
+      </w:r>
+      <w:proofErr w:type="spellEnd"/>
+      <w:r>
+        <w:t xml:space="preserve"> integer [ref: &gt; </w:t>
+      </w:r>
+      <w:proofErr w:type="spellStart"/>
+      <w:r>
+        <w:t>membershipType.membershipTypeId</w:t>
+      </w:r>
+      <w:proofErr w:type="spellEnd"/>
+      <w:r>
+        <w:t>]</w:t>
+      </w:r>
+    </w:p>
+    <w:p>
+      <w:r>
+        <w:t>  primary key (</w:t>
+      </w:r>
+      <w:proofErr w:type="spellStart"/>
+      <w:r>
+        <w:t>memberId</w:t>
+      </w:r>
+      <w:proofErr w:type="spellEnd"/>
+      <w:r>
+        <w:t xml:space="preserve">, </w:t>
+      </w:r>
+      <w:proofErr w:type="spellStart"/>
+      <w:r>
+        <w:t>membershipTypeId</w:t>
+      </w:r>
+      <w:proofErr w:type="spellEnd"/>
+      <w:r>
+        <w:t>)</w:t>
+      </w:r>
+    </w:p>
+    <w:p>
+      <w:r>
+        <w:t>}</w:t>
+      </w:r>
+    </w:p>
+    <w:p/>
+    <w:p>
+      <w:r>
+        <w:t>Table cancellation {</w:t>
+      </w:r>
+    </w:p>
+    <w:p>
+      <w:r>
+        <w:t xml:space="preserve">  </w:t>
+      </w:r>
+      <w:proofErr w:type="spellStart"/>
+      <w:r>
+        <w:t>cancellationId</w:t>
+      </w:r>
+      <w:proofErr w:type="spellEnd"/>
+      <w:r>
+        <w:t xml:space="preserve"> integer [pk, increment]</w:t>
+      </w:r>
+    </w:p>
+    <w:p>
+      <w:r>
+        <w:t xml:space="preserve">  </w:t>
+      </w:r>
+      <w:proofErr w:type="spellStart"/>
+      <w:r>
+        <w:t>memberId</w:t>
+      </w:r>
+      <w:proofErr w:type="spellEnd"/>
+      <w:r>
+        <w:t xml:space="preserve"> integer [ref: &gt; </w:t>
+      </w:r>
+      <w:proofErr w:type="spellStart"/>
+      <w:proofErr w:type="gramStart"/>
+      <w:r>
+        <w:t>member.memberId</w:t>
+      </w:r>
+      <w:proofErr w:type="spellEnd"/>
+      <w:proofErr w:type="gramEnd"/>
+      <w:r>
+        <w:t>]</w:t>
       </w:r>
     </w:p>
     <w:p>
@@ -2020,6 +2356,343 @@
       </w:r>
       <w:proofErr w:type="spellStart"/>
       <w:r>
+        <w:t>cancellationDate</w:t>
+      </w:r>
+      <w:proofErr w:type="spellEnd"/>
+      <w:r>
+        <w:t xml:space="preserve"> date [not null]</w:t>
+      </w:r>
+    </w:p>
+    <w:p>
+      <w:r>
+        <w:t xml:space="preserve">  </w:t>
+      </w:r>
+      <w:proofErr w:type="spellStart"/>
+      <w:r>
+        <w:t>cancellationReason</w:t>
+      </w:r>
+      <w:proofErr w:type="spellEnd"/>
+      <w:r>
+        <w:t xml:space="preserve"> </w:t>
+      </w:r>
+      <w:proofErr w:type="gramStart"/>
+      <w:r>
+        <w:t>varchar(</w:t>
+      </w:r>
+      <w:proofErr w:type="gramEnd"/>
+      <w:r>
+        <w:t>255)</w:t>
+      </w:r>
+    </w:p>
+    <w:p>
+      <w:r>
+        <w:t xml:space="preserve">  </w:t>
+      </w:r>
+      <w:proofErr w:type="spellStart"/>
+      <w:r>
+        <w:t>cancellationNotes</w:t>
+      </w:r>
+      <w:proofErr w:type="spellEnd"/>
+      <w:r>
+        <w:t xml:space="preserve"> text</w:t>
+      </w:r>
+    </w:p>
+    <w:p>
+      <w:r>
+        <w:t>}</w:t>
+      </w:r>
+    </w:p>
+    <w:p/>
+    <w:p>
+      <w:r>
+        <w:t>Table contact {</w:t>
+      </w:r>
+    </w:p>
+    <w:p>
+      <w:r>
+        <w:t xml:space="preserve">  </w:t>
+      </w:r>
+      <w:proofErr w:type="spellStart"/>
+      <w:r>
+        <w:t>contactId</w:t>
+      </w:r>
+      <w:proofErr w:type="spellEnd"/>
+      <w:r>
+        <w:t xml:space="preserve"> int [pk, increment]</w:t>
+      </w:r>
+    </w:p>
+    <w:p>
+      <w:r>
+        <w:t xml:space="preserve">  </w:t>
+      </w:r>
+      <w:proofErr w:type="spellStart"/>
+      <w:r>
+        <w:t>firstName</w:t>
+      </w:r>
+      <w:proofErr w:type="spellEnd"/>
+      <w:r>
+        <w:t xml:space="preserve"> </w:t>
+      </w:r>
+      <w:proofErr w:type="gramStart"/>
+      <w:r>
+        <w:t>varchar(</w:t>
+      </w:r>
+      <w:proofErr w:type="gramEnd"/>
+      <w:r>
+        <w:t>50) [not null]</w:t>
+      </w:r>
+    </w:p>
+    <w:p>
+      <w:r>
+        <w:t xml:space="preserve">  </w:t>
+      </w:r>
+      <w:proofErr w:type="spellStart"/>
+      <w:r>
+        <w:t>lastName</w:t>
+      </w:r>
+      <w:proofErr w:type="spellEnd"/>
+      <w:r>
+        <w:t xml:space="preserve"> </w:t>
+      </w:r>
+      <w:proofErr w:type="gramStart"/>
+      <w:r>
+        <w:t>varchar(</w:t>
+      </w:r>
+      <w:proofErr w:type="gramEnd"/>
+      <w:r>
+        <w:t>100) [not null]</w:t>
+      </w:r>
+    </w:p>
+    <w:p>
+      <w:r>
+        <w:t xml:space="preserve">  </w:t>
+      </w:r>
+      <w:proofErr w:type="spellStart"/>
+      <w:r>
+        <w:t>contactTitleRole</w:t>
+      </w:r>
+      <w:proofErr w:type="spellEnd"/>
+      <w:r>
+        <w:t xml:space="preserve"> </w:t>
+      </w:r>
+      <w:proofErr w:type="gramStart"/>
+      <w:r>
+        <w:t>varchar(</w:t>
+      </w:r>
+      <w:proofErr w:type="gramEnd"/>
+      <w:r>
+        <w:t>100)</w:t>
+      </w:r>
+    </w:p>
+    <w:p>
+      <w:r>
+        <w:t xml:space="preserve">  </w:t>
+      </w:r>
+      <w:proofErr w:type="spellStart"/>
+      <w:r>
+        <w:t>contactPhone</w:t>
+      </w:r>
+      <w:proofErr w:type="spellEnd"/>
+      <w:r>
+        <w:t xml:space="preserve"> </w:t>
+      </w:r>
+      <w:proofErr w:type="gramStart"/>
+      <w:r>
+        <w:t>varchar(</w:t>
+      </w:r>
+      <w:proofErr w:type="gramEnd"/>
+      <w:r>
+        <w:t xml:space="preserve">10) </w:t>
+      </w:r>
+    </w:p>
+    <w:p>
+      <w:r>
+        <w:t xml:space="preserve">  </w:t>
+      </w:r>
+      <w:proofErr w:type="spellStart"/>
+      <w:r>
+        <w:t>contactWebsite</w:t>
+      </w:r>
+      <w:proofErr w:type="spellEnd"/>
+      <w:r>
+        <w:t xml:space="preserve"> </w:t>
+      </w:r>
+      <w:proofErr w:type="gramStart"/>
+      <w:r>
+        <w:t>varchar(</w:t>
+      </w:r>
+      <w:proofErr w:type="gramEnd"/>
+      <w:r>
+        <w:t>100)</w:t>
+      </w:r>
+    </w:p>
+    <w:p>
+      <w:r>
+        <w:t xml:space="preserve">  </w:t>
+      </w:r>
+      <w:proofErr w:type="spellStart"/>
+      <w:r>
+        <w:t>contactInteractions</w:t>
+      </w:r>
+      <w:proofErr w:type="spellEnd"/>
+      <w:r>
+        <w:t xml:space="preserve"> </w:t>
+      </w:r>
+      <w:proofErr w:type="gramStart"/>
+      <w:r>
+        <w:t>varchar(</w:t>
+      </w:r>
+      <w:proofErr w:type="gramEnd"/>
+      <w:r>
+        <w:t>255)</w:t>
+      </w:r>
+    </w:p>
+    <w:p>
+      <w:r>
+        <w:t xml:space="preserve">  </w:t>
+      </w:r>
+      <w:proofErr w:type="spellStart"/>
+      <w:r>
+        <w:t>contactNotes</w:t>
+      </w:r>
+      <w:proofErr w:type="spellEnd"/>
+      <w:r>
+        <w:t xml:space="preserve"> text</w:t>
+      </w:r>
+    </w:p>
+    <w:p>
+      <w:r>
+        <w:t>}</w:t>
+      </w:r>
+    </w:p>
+    <w:p/>
+    <w:p>
+      <w:r>
+        <w:t xml:space="preserve">Table </w:t>
+      </w:r>
+      <w:proofErr w:type="spellStart"/>
+      <w:r>
+        <w:t>contactEmail</w:t>
+      </w:r>
+      <w:proofErr w:type="spellEnd"/>
+      <w:r>
+        <w:t xml:space="preserve"> {</w:t>
+      </w:r>
+    </w:p>
+    <w:p>
+      <w:r>
+        <w:t xml:space="preserve">  </w:t>
+      </w:r>
+      <w:proofErr w:type="spellStart"/>
+      <w:r>
+        <w:t>contactEmailId</w:t>
+      </w:r>
+      <w:proofErr w:type="spellEnd"/>
+      <w:r>
+        <w:t xml:space="preserve"> int [pk, increment]</w:t>
+      </w:r>
+    </w:p>
+    <w:p>
+      <w:r>
+        <w:t xml:space="preserve">  </w:t>
+      </w:r>
+      <w:proofErr w:type="spellStart"/>
+      <w:r>
+        <w:t>contactId</w:t>
+      </w:r>
+      <w:proofErr w:type="spellEnd"/>
+      <w:r>
+        <w:t xml:space="preserve"> </w:t>
+      </w:r>
+      <w:proofErr w:type="gramStart"/>
+      <w:r>
+        <w:t>int  [</w:t>
+      </w:r>
+      <w:proofErr w:type="gramEnd"/>
+      <w:r>
+        <w:t xml:space="preserve">ref: &gt; </w:t>
+      </w:r>
+      <w:proofErr w:type="spellStart"/>
+      <w:r>
+        <w:t>contact.contactId</w:t>
+      </w:r>
+      <w:proofErr w:type="spellEnd"/>
+      <w:r>
+        <w:t>]</w:t>
+      </w:r>
+    </w:p>
+    <w:p>
+      <w:r>
+        <w:t xml:space="preserve">  </w:t>
+      </w:r>
+      <w:proofErr w:type="spellStart"/>
+      <w:r>
+        <w:t>emailType</w:t>
+      </w:r>
+      <w:proofErr w:type="spellEnd"/>
+      <w:r>
+        <w:t xml:space="preserve"> </w:t>
+      </w:r>
+      <w:proofErr w:type="spellStart"/>
+      <w:proofErr w:type="gramStart"/>
+      <w:r>
+        <w:t>enum</w:t>
+      </w:r>
+      <w:proofErr w:type="spellEnd"/>
+      <w:r>
+        <w:t>(</w:t>
+      </w:r>
+      <w:proofErr w:type="gramEnd"/>
+      <w:r>
+        <w:t>'VIP', 'Work', 'Personal') [not null]</w:t>
+      </w:r>
+    </w:p>
+    <w:p>
+      <w:r>
+        <w:t xml:space="preserve">  </w:t>
+      </w:r>
+      <w:proofErr w:type="spellStart"/>
+      <w:r>
+        <w:t>emailAddress</w:t>
+      </w:r>
+      <w:proofErr w:type="spellEnd"/>
+      <w:r>
+        <w:t xml:space="preserve"> </w:t>
+      </w:r>
+      <w:proofErr w:type="gramStart"/>
+      <w:r>
+        <w:t>varchar(</w:t>
+      </w:r>
+      <w:proofErr w:type="gramEnd"/>
+      <w:r>
+        <w:t>255) [not null]  </w:t>
+      </w:r>
+    </w:p>
+    <w:p>
+      <w:r>
+        <w:t>}</w:t>
+      </w:r>
+    </w:p>
+    <w:p/>
+    <w:p>
+      <w:r>
+        <w:t xml:space="preserve">Table </w:t>
+      </w:r>
+      <w:proofErr w:type="spellStart"/>
+      <w:r>
+        <w:t>memberContact</w:t>
+      </w:r>
+      <w:proofErr w:type="spellEnd"/>
+      <w:r>
+        <w:t xml:space="preserve"> {</w:t>
+      </w:r>
+    </w:p>
+    <w:p>
+      <w:r>
+        <w:t xml:space="preserve">  </w:t>
+      </w:r>
+      <w:proofErr w:type="spellStart"/>
+      <w:r>
         <w:t>memberId</w:t>
       </w:r>
       <w:proofErr w:type="spellEnd"/>
@@ -2043,7 +2716,7 @@
       </w:r>
       <w:proofErr w:type="spellStart"/>
       <w:r>
-        <w:t>industryId</w:t>
+        <w:t>contactId</w:t>
       </w:r>
       <w:proofErr w:type="spellEnd"/>
       <w:r>
@@ -2052,7 +2725,7 @@
       <w:proofErr w:type="spellStart"/>
       <w:proofErr w:type="gramStart"/>
       <w:r>
-        <w:t>industry.industryId</w:t>
+        <w:t>contact.contactId</w:t>
       </w:r>
       <w:proofErr w:type="spellEnd"/>
       <w:proofErr w:type="gramEnd"/>
@@ -2062,6 +2735,28 @@
     </w:p>
     <w:p>
       <w:r>
+        <w:lastRenderedPageBreak/>
+        <w:t xml:space="preserve">  </w:t>
+      </w:r>
+      <w:proofErr w:type="spellStart"/>
+      <w:r>
+        <w:t>memberContactRelationshipType</w:t>
+      </w:r>
+      <w:proofErr w:type="spellEnd"/>
+      <w:r>
+        <w:t xml:space="preserve"> </w:t>
+      </w:r>
+      <w:proofErr w:type="gramStart"/>
+      <w:r>
+        <w:t>varchar(</w:t>
+      </w:r>
+      <w:proofErr w:type="gramEnd"/>
+      <w:r>
+        <w:t>100)</w:t>
+      </w:r>
+    </w:p>
+    <w:p>
+      <w:r>
         <w:t>  primary key (</w:t>
       </w:r>
       <w:proofErr w:type="spellStart"/>
@@ -2074,7 +2769,7 @@
       </w:r>
       <w:proofErr w:type="spellStart"/>
       <w:r>
-        <w:t>industryId</w:t>
+        <w:t>contactId</w:t>
       </w:r>
       <w:proofErr w:type="spellEnd"/>
       <w:r>
@@ -2089,15 +2784,7 @@
     <w:p/>
     <w:p>
       <w:r>
-        <w:t xml:space="preserve">Table </w:t>
-      </w:r>
-      <w:proofErr w:type="spellStart"/>
-      <w:r>
-        <w:t>membershipType</w:t>
-      </w:r>
-      <w:proofErr w:type="spellEnd"/>
-      <w:r>
-        <w:t xml:space="preserve"> {</w:t>
+        <w:t>Table opportunity {</w:t>
       </w:r>
     </w:p>
     <w:p>
@@ -2106,11 +2793,11 @@
       </w:r>
       <w:proofErr w:type="spellStart"/>
       <w:r>
-        <w:t>membershipTypeId</w:t>
-      </w:r>
-      <w:proofErr w:type="spellEnd"/>
-      <w:r>
-        <w:t xml:space="preserve"> integer [pk, increment]</w:t>
+        <w:t>opportunityId</w:t>
+      </w:r>
+      <w:proofErr w:type="spellEnd"/>
+      <w:r>
+        <w:t xml:space="preserve"> integer [pk, increment]  </w:t>
       </w:r>
     </w:p>
     <w:p>
@@ -2119,24 +2806,40 @@
       </w:r>
       <w:proofErr w:type="spellStart"/>
       <w:r>
-        <w:t>membershipTypeName</w:t>
+        <w:t>opportunityName</w:t>
       </w:r>
       <w:proofErr w:type="spellEnd"/>
       <w:r>
         <w:t xml:space="preserve"> </w:t>
       </w:r>
-      <w:proofErr w:type="spellStart"/>
-      <w:proofErr w:type="gramStart"/>
+      <w:proofErr w:type="gramStart"/>
+      <w:r>
+        <w:t>varchar(</w:t>
+      </w:r>
+      <w:proofErr w:type="gramEnd"/>
+      <w:r>
+        <w:t>255) [not null]</w:t>
+      </w:r>
+    </w:p>
+    <w:p>
+      <w:r>
+        <w:t xml:space="preserve">  </w:t>
+      </w:r>
+      <w:proofErr w:type="spellStart"/>
+      <w:r>
+        <w:t>opportunityStatus</w:t>
+      </w:r>
+      <w:proofErr w:type="spellEnd"/>
+      <w:r>
+        <w:t xml:space="preserve"> </w:t>
+      </w:r>
+      <w:proofErr w:type="spellStart"/>
       <w:r>
         <w:t>enum</w:t>
       </w:r>
       <w:proofErr w:type="spellEnd"/>
       <w:r>
-        <w:t>(</w:t>
-      </w:r>
-      <w:proofErr w:type="gramEnd"/>
-      <w:r>
-        <w:t>'Local Industrial', 'Non-Local Industrial', 'In-Kind', 'Government &amp; Education', 'Chamber', 'Associate') [not null]</w:t>
+        <w:t xml:space="preserve"> ('Qualification', 'Negotiating', 'Closed-New Member', ' Closed-Not Interested')  </w:t>
       </w:r>
     </w:p>
     <w:p>
@@ -2145,11 +2848,19 @@
       </w:r>
       <w:proofErr w:type="spellStart"/>
       <w:r>
-        <w:t>membershipTypeDescription</w:t>
-      </w:r>
-      <w:proofErr w:type="spellEnd"/>
-      <w:r>
-        <w:t xml:space="preserve"> text</w:t>
+        <w:t>opportunityPriority</w:t>
+      </w:r>
+      <w:proofErr w:type="spellEnd"/>
+      <w:r>
+        <w:t xml:space="preserve"> </w:t>
+      </w:r>
+      <w:proofErr w:type="gramStart"/>
+      <w:r>
+        <w:t>varchar(</w:t>
+      </w:r>
+      <w:proofErr w:type="gramEnd"/>
+      <w:r>
+        <w:t>50)</w:t>
       </w:r>
     </w:p>
     <w:p>
@@ -2158,7 +2869,7 @@
       </w:r>
       <w:proofErr w:type="spellStart"/>
       <w:r>
-        <w:t>membershipTypePrice</w:t>
+        <w:t>opportunityAction</w:t>
       </w:r>
       <w:proofErr w:type="spellEnd"/>
       <w:r>
@@ -2166,11 +2877,11 @@
       </w:r>
       <w:proofErr w:type="gramStart"/>
       <w:r>
-        <w:t>decimal(</w:t>
-      </w:r>
-      <w:proofErr w:type="gramEnd"/>
-      <w:r>
-        <w:t>10, 2)</w:t>
+        <w:t>varchar(</w:t>
+      </w:r>
+      <w:proofErr w:type="gramEnd"/>
+      <w:r>
+        <w:t>255)</w:t>
       </w:r>
     </w:p>
     <w:p>
@@ -2179,11 +2890,74 @@
       </w:r>
       <w:proofErr w:type="spellStart"/>
       <w:r>
-        <w:t>membershipTypeBenefits</w:t>
-      </w:r>
-      <w:proofErr w:type="spellEnd"/>
-      <w:r>
-        <w:t xml:space="preserve"> text</w:t>
+        <w:t>opportunityContact</w:t>
+      </w:r>
+      <w:proofErr w:type="spellEnd"/>
+      <w:r>
+        <w:t xml:space="preserve"> </w:t>
+      </w:r>
+      <w:proofErr w:type="gramStart"/>
+      <w:r>
+        <w:t>varchar(</w:t>
+      </w:r>
+      <w:proofErr w:type="gramEnd"/>
+      <w:r>
+        <w:t>50)</w:t>
+      </w:r>
+    </w:p>
+    <w:p>
+      <w:r>
+        <w:t xml:space="preserve">  </w:t>
+      </w:r>
+      <w:proofErr w:type="spellStart"/>
+      <w:r>
+        <w:t>opportunityAccount</w:t>
+      </w:r>
+      <w:proofErr w:type="spellEnd"/>
+      <w:r>
+        <w:t xml:space="preserve"> </w:t>
+      </w:r>
+      <w:proofErr w:type="gramStart"/>
+      <w:r>
+        <w:t>varchar(</w:t>
+      </w:r>
+      <w:proofErr w:type="gramEnd"/>
+      <w:r>
+        <w:t>50)</w:t>
+      </w:r>
+    </w:p>
+    <w:p>
+      <w:r>
+        <w:t xml:space="preserve">  </w:t>
+      </w:r>
+      <w:proofErr w:type="spellStart"/>
+      <w:r>
+        <w:t>opportunityLastContactDate</w:t>
+      </w:r>
+      <w:proofErr w:type="spellEnd"/>
+      <w:r>
+        <w:t xml:space="preserve"> date</w:t>
+      </w:r>
+    </w:p>
+    <w:p>
+      <w:r>
+        <w:t xml:space="preserve">  </w:t>
+      </w:r>
+      <w:proofErr w:type="spellStart"/>
+      <w:r>
+        <w:t>opportunityInteractions</w:t>
+      </w:r>
+      <w:proofErr w:type="spellEnd"/>
+      <w:r>
+        <w:t xml:space="preserve"> </w:t>
+      </w:r>
+      <w:proofErr w:type="gramStart"/>
+      <w:r>
+        <w:t>varchar(</w:t>
+      </w:r>
+      <w:proofErr w:type="gramEnd"/>
+      <w:r>
+        <w:t>255)</w:t>
       </w:r>
     </w:p>
     <w:p>
@@ -2192,746 +2966,6 @@
       </w:r>
     </w:p>
     <w:p/>
-    <w:p>
-      <w:r>
-        <w:t xml:space="preserve">Table </w:t>
-      </w:r>
-      <w:proofErr w:type="spellStart"/>
-      <w:r>
-        <w:t>memberMembershipType</w:t>
-      </w:r>
-      <w:proofErr w:type="spellEnd"/>
-      <w:r>
-        <w:t xml:space="preserve"> {</w:t>
-      </w:r>
-    </w:p>
-    <w:p>
-      <w:r>
-        <w:t xml:space="preserve">  </w:t>
-      </w:r>
-      <w:proofErr w:type="spellStart"/>
-      <w:r>
-        <w:t>memberId</w:t>
-      </w:r>
-      <w:proofErr w:type="spellEnd"/>
-      <w:r>
-        <w:t xml:space="preserve"> integer [ref: &gt; </w:t>
-      </w:r>
-      <w:proofErr w:type="spellStart"/>
-      <w:proofErr w:type="gramStart"/>
-      <w:r>
-        <w:t>member.memberId</w:t>
-      </w:r>
-      <w:proofErr w:type="spellEnd"/>
-      <w:proofErr w:type="gramEnd"/>
-      <w:r>
-        <w:t>]</w:t>
-      </w:r>
-    </w:p>
-    <w:p>
-      <w:r>
-        <w:t xml:space="preserve">  </w:t>
-      </w:r>
-      <w:proofErr w:type="spellStart"/>
-      <w:r>
-        <w:t>membershipTypeId</w:t>
-      </w:r>
-      <w:proofErr w:type="spellEnd"/>
-      <w:r>
-        <w:t xml:space="preserve"> integer [ref: &gt; </w:t>
-      </w:r>
-      <w:proofErr w:type="spellStart"/>
-      <w:r>
-        <w:t>membershipType.membershipTypeId</w:t>
-      </w:r>
-      <w:proofErr w:type="spellEnd"/>
-      <w:r>
-        <w:t>]</w:t>
-      </w:r>
-    </w:p>
-    <w:p>
-      <w:r>
-        <w:t>  primary key (</w:t>
-      </w:r>
-      <w:proofErr w:type="spellStart"/>
-      <w:r>
-        <w:t>memberId</w:t>
-      </w:r>
-      <w:proofErr w:type="spellEnd"/>
-      <w:r>
-        <w:t xml:space="preserve">, </w:t>
-      </w:r>
-      <w:proofErr w:type="spellStart"/>
-      <w:r>
-        <w:t>membershipTypeId</w:t>
-      </w:r>
-      <w:proofErr w:type="spellEnd"/>
-      <w:r>
-        <w:t>)</w:t>
-      </w:r>
-    </w:p>
-    <w:p>
-      <w:r>
-        <w:t>}</w:t>
-      </w:r>
-    </w:p>
-    <w:p/>
-    <w:p>
-      <w:r>
-        <w:t>Table cancellation {</w:t>
-      </w:r>
-    </w:p>
-    <w:p>
-      <w:r>
-        <w:t xml:space="preserve">  </w:t>
-      </w:r>
-      <w:proofErr w:type="spellStart"/>
-      <w:r>
-        <w:t>cancellationId</w:t>
-      </w:r>
-      <w:proofErr w:type="spellEnd"/>
-      <w:r>
-        <w:t xml:space="preserve"> integer [pk, increment]</w:t>
-      </w:r>
-    </w:p>
-    <w:p>
-      <w:r>
-        <w:t xml:space="preserve">  </w:t>
-      </w:r>
-      <w:proofErr w:type="spellStart"/>
-      <w:r>
-        <w:t>memberId</w:t>
-      </w:r>
-      <w:proofErr w:type="spellEnd"/>
-      <w:r>
-        <w:t xml:space="preserve"> integer [ref: &gt; </w:t>
-      </w:r>
-      <w:proofErr w:type="spellStart"/>
-      <w:proofErr w:type="gramStart"/>
-      <w:r>
-        <w:t>member.memberId</w:t>
-      </w:r>
-      <w:proofErr w:type="spellEnd"/>
-      <w:proofErr w:type="gramEnd"/>
-      <w:r>
-        <w:t>]</w:t>
-      </w:r>
-    </w:p>
-    <w:p>
-      <w:r>
-        <w:t xml:space="preserve">  </w:t>
-      </w:r>
-      <w:proofErr w:type="spellStart"/>
-      <w:r>
-        <w:t>cancellationDate</w:t>
-      </w:r>
-      <w:proofErr w:type="spellEnd"/>
-      <w:r>
-        <w:t xml:space="preserve"> date [not null]</w:t>
-      </w:r>
-    </w:p>
-    <w:p>
-      <w:r>
-        <w:t xml:space="preserve">  </w:t>
-      </w:r>
-      <w:proofErr w:type="spellStart"/>
-      <w:r>
-        <w:t>cancellationReason</w:t>
-      </w:r>
-      <w:proofErr w:type="spellEnd"/>
-      <w:r>
-        <w:t xml:space="preserve"> </w:t>
-      </w:r>
-      <w:proofErr w:type="gramStart"/>
-      <w:r>
-        <w:t>varchar(</w:t>
-      </w:r>
-      <w:proofErr w:type="gramEnd"/>
-      <w:r>
-        <w:t>255)</w:t>
-      </w:r>
-    </w:p>
-    <w:p>
-      <w:r>
-        <w:t xml:space="preserve">  </w:t>
-      </w:r>
-      <w:proofErr w:type="spellStart"/>
-      <w:r>
-        <w:t>cancellationNotes</w:t>
-      </w:r>
-      <w:proofErr w:type="spellEnd"/>
-      <w:r>
-        <w:t xml:space="preserve"> text</w:t>
-      </w:r>
-    </w:p>
-    <w:p>
-      <w:r>
-        <w:lastRenderedPageBreak/>
-        <w:t>}</w:t>
-      </w:r>
-    </w:p>
-    <w:p/>
-    <w:p>
-      <w:r>
-        <w:t>Table contact {</w:t>
-      </w:r>
-    </w:p>
-    <w:p>
-      <w:r>
-        <w:t xml:space="preserve">  </w:t>
-      </w:r>
-      <w:proofErr w:type="spellStart"/>
-      <w:r>
-        <w:t>contactId</w:t>
-      </w:r>
-      <w:proofErr w:type="spellEnd"/>
-      <w:r>
-        <w:t xml:space="preserve"> int [pk, increment]</w:t>
-      </w:r>
-    </w:p>
-    <w:p>
-      <w:r>
-        <w:t xml:space="preserve">  </w:t>
-      </w:r>
-      <w:proofErr w:type="spellStart"/>
-      <w:r>
-        <w:t>firstName</w:t>
-      </w:r>
-      <w:proofErr w:type="spellEnd"/>
-      <w:r>
-        <w:t xml:space="preserve"> </w:t>
-      </w:r>
-      <w:proofErr w:type="gramStart"/>
-      <w:r>
-        <w:t>varchar(</w:t>
-      </w:r>
-      <w:proofErr w:type="gramEnd"/>
-      <w:r>
-        <w:t>50)</w:t>
-      </w:r>
-    </w:p>
-    <w:p>
-      <w:r>
-        <w:t xml:space="preserve">  </w:t>
-      </w:r>
-      <w:proofErr w:type="spellStart"/>
-      <w:r>
-        <w:t>lastName</w:t>
-      </w:r>
-      <w:proofErr w:type="spellEnd"/>
-      <w:r>
-        <w:t xml:space="preserve"> </w:t>
-      </w:r>
-      <w:proofErr w:type="gramStart"/>
-      <w:r>
-        <w:t>varchar(</w:t>
-      </w:r>
-      <w:proofErr w:type="gramEnd"/>
-      <w:r>
-        <w:t>50)</w:t>
-      </w:r>
-    </w:p>
-    <w:p>
-      <w:r>
-        <w:t xml:space="preserve">  </w:t>
-      </w:r>
-      <w:proofErr w:type="spellStart"/>
-      <w:r>
-        <w:t>contactTitleRole</w:t>
-      </w:r>
-      <w:proofErr w:type="spellEnd"/>
-      <w:r>
-        <w:t xml:space="preserve"> </w:t>
-      </w:r>
-      <w:proofErr w:type="gramStart"/>
-      <w:r>
-        <w:t>varchar(</w:t>
-      </w:r>
-      <w:proofErr w:type="gramEnd"/>
-      <w:r>
-        <w:t>100)</w:t>
-      </w:r>
-    </w:p>
-    <w:p>
-      <w:r>
-        <w:t xml:space="preserve">  </w:t>
-      </w:r>
-      <w:proofErr w:type="spellStart"/>
-      <w:r>
-        <w:t>contactPhone</w:t>
-      </w:r>
-      <w:proofErr w:type="spellEnd"/>
-      <w:r>
-        <w:t xml:space="preserve"> </w:t>
-      </w:r>
-      <w:proofErr w:type="gramStart"/>
-      <w:r>
-        <w:t>varchar(</w:t>
-      </w:r>
-      <w:proofErr w:type="gramEnd"/>
-      <w:r>
-        <w:t>50)  </w:t>
-      </w:r>
-    </w:p>
-    <w:p>
-      <w:r>
-        <w:t xml:space="preserve">  </w:t>
-      </w:r>
-      <w:proofErr w:type="spellStart"/>
-      <w:r>
-        <w:t>contactWebsite</w:t>
-      </w:r>
-      <w:proofErr w:type="spellEnd"/>
-      <w:r>
-        <w:t xml:space="preserve"> </w:t>
-      </w:r>
-      <w:proofErr w:type="gramStart"/>
-      <w:r>
-        <w:t>varchar(</w:t>
-      </w:r>
-      <w:proofErr w:type="gramEnd"/>
-      <w:r>
-        <w:t>100)</w:t>
-      </w:r>
-    </w:p>
-    <w:p>
-      <w:r>
-        <w:t xml:space="preserve">  </w:t>
-      </w:r>
-      <w:proofErr w:type="spellStart"/>
-      <w:r>
-        <w:t>contactInteractions</w:t>
-      </w:r>
-      <w:proofErr w:type="spellEnd"/>
-      <w:r>
-        <w:t xml:space="preserve"> </w:t>
-      </w:r>
-      <w:proofErr w:type="gramStart"/>
-      <w:r>
-        <w:t>varchar(</w:t>
-      </w:r>
-      <w:proofErr w:type="gramEnd"/>
-      <w:r>
-        <w:t>255)</w:t>
-      </w:r>
-    </w:p>
-    <w:p>
-      <w:r>
-        <w:t xml:space="preserve">  </w:t>
-      </w:r>
-      <w:proofErr w:type="spellStart"/>
-      <w:r>
-        <w:t>contactNotes</w:t>
-      </w:r>
-      <w:proofErr w:type="spellEnd"/>
-      <w:r>
-        <w:t xml:space="preserve"> text</w:t>
-      </w:r>
-    </w:p>
-    <w:p>
-      <w:r>
-        <w:t>}</w:t>
-      </w:r>
-    </w:p>
-    <w:p/>
-    <w:p>
-      <w:r>
-        <w:t xml:space="preserve">Table </w:t>
-      </w:r>
-      <w:proofErr w:type="spellStart"/>
-      <w:r>
-        <w:t>contactEmail</w:t>
-      </w:r>
-      <w:proofErr w:type="spellEnd"/>
-      <w:r>
-        <w:t xml:space="preserve"> {</w:t>
-      </w:r>
-    </w:p>
-    <w:p>
-      <w:r>
-        <w:t xml:space="preserve">  </w:t>
-      </w:r>
-      <w:proofErr w:type="spellStart"/>
-      <w:r>
-        <w:t>contactEmailId</w:t>
-      </w:r>
-      <w:proofErr w:type="spellEnd"/>
-      <w:r>
-        <w:t xml:space="preserve"> int [pk, increment]</w:t>
-      </w:r>
-    </w:p>
-    <w:p>
-      <w:r>
-        <w:t xml:space="preserve">  </w:t>
-      </w:r>
-      <w:proofErr w:type="spellStart"/>
-      <w:r>
-        <w:t>contactId</w:t>
-      </w:r>
-      <w:proofErr w:type="spellEnd"/>
-      <w:r>
-        <w:t xml:space="preserve"> </w:t>
-      </w:r>
-      <w:proofErr w:type="gramStart"/>
-      <w:r>
-        <w:t>int  [</w:t>
-      </w:r>
-      <w:proofErr w:type="gramEnd"/>
-      <w:r>
-        <w:t xml:space="preserve">ref: &gt; </w:t>
-      </w:r>
-      <w:proofErr w:type="spellStart"/>
-      <w:r>
-        <w:t>contact.contactId</w:t>
-      </w:r>
-      <w:proofErr w:type="spellEnd"/>
-      <w:r>
-        <w:t>]</w:t>
-      </w:r>
-    </w:p>
-    <w:p>
-      <w:r>
-        <w:t xml:space="preserve">  </w:t>
-      </w:r>
-      <w:proofErr w:type="spellStart"/>
-      <w:r>
-        <w:t>emailType</w:t>
-      </w:r>
-      <w:proofErr w:type="spellEnd"/>
-      <w:r>
-        <w:t xml:space="preserve"> </w:t>
-      </w:r>
-      <w:proofErr w:type="spellStart"/>
-      <w:proofErr w:type="gramStart"/>
-      <w:r>
-        <w:t>enum</w:t>
-      </w:r>
-      <w:proofErr w:type="spellEnd"/>
-      <w:r>
-        <w:t>(</w:t>
-      </w:r>
-      <w:proofErr w:type="gramEnd"/>
-      <w:r>
-        <w:t>'VIP', 'Work', 'Personal') [not null]</w:t>
-      </w:r>
-    </w:p>
-    <w:p>
-      <w:r>
-        <w:t xml:space="preserve">  </w:t>
-      </w:r>
-      <w:proofErr w:type="spellStart"/>
-      <w:r>
-        <w:t>emailAddress</w:t>
-      </w:r>
-      <w:proofErr w:type="spellEnd"/>
-      <w:r>
-        <w:t xml:space="preserve"> </w:t>
-      </w:r>
-      <w:proofErr w:type="gramStart"/>
-      <w:r>
-        <w:t>varchar(</w:t>
-      </w:r>
-      <w:proofErr w:type="gramEnd"/>
-      <w:r>
-        <w:t>255) [not null]  </w:t>
-      </w:r>
-    </w:p>
-    <w:p>
-      <w:r>
-        <w:t>}</w:t>
-      </w:r>
-    </w:p>
-    <w:p/>
-    <w:p>
-      <w:r>
-        <w:t xml:space="preserve">Table </w:t>
-      </w:r>
-      <w:proofErr w:type="spellStart"/>
-      <w:r>
-        <w:t>memberContact</w:t>
-      </w:r>
-      <w:proofErr w:type="spellEnd"/>
-      <w:r>
-        <w:t xml:space="preserve"> {</w:t>
-      </w:r>
-    </w:p>
-    <w:p>
-      <w:r>
-        <w:t xml:space="preserve">  </w:t>
-      </w:r>
-      <w:proofErr w:type="spellStart"/>
-      <w:r>
-        <w:t>memberId</w:t>
-      </w:r>
-      <w:proofErr w:type="spellEnd"/>
-      <w:r>
-        <w:t xml:space="preserve"> integer [ref: &gt; </w:t>
-      </w:r>
-      <w:proofErr w:type="spellStart"/>
-      <w:proofErr w:type="gramStart"/>
-      <w:r>
-        <w:t>member.memberId</w:t>
-      </w:r>
-      <w:proofErr w:type="spellEnd"/>
-      <w:proofErr w:type="gramEnd"/>
-      <w:r>
-        <w:t>]</w:t>
-      </w:r>
-    </w:p>
-    <w:p>
-      <w:r>
-        <w:t xml:space="preserve">  </w:t>
-      </w:r>
-      <w:proofErr w:type="spellStart"/>
-      <w:r>
-        <w:t>contactId</w:t>
-      </w:r>
-      <w:proofErr w:type="spellEnd"/>
-      <w:r>
-        <w:t xml:space="preserve"> integer [ref: &gt; </w:t>
-      </w:r>
-      <w:proofErr w:type="spellStart"/>
-      <w:proofErr w:type="gramStart"/>
-      <w:r>
-        <w:t>contact.contactId</w:t>
-      </w:r>
-      <w:proofErr w:type="spellEnd"/>
-      <w:proofErr w:type="gramEnd"/>
-      <w:r>
-        <w:t>]</w:t>
-      </w:r>
-    </w:p>
-    <w:p>
-      <w:r>
-        <w:t xml:space="preserve">  </w:t>
-      </w:r>
-      <w:proofErr w:type="spellStart"/>
-      <w:r>
-        <w:t>memberContactRelationshipType</w:t>
-      </w:r>
-      <w:proofErr w:type="spellEnd"/>
-      <w:r>
-        <w:t xml:space="preserve"> </w:t>
-      </w:r>
-      <w:proofErr w:type="gramStart"/>
-      <w:r>
-        <w:t>varchar(</w:t>
-      </w:r>
-      <w:proofErr w:type="gramEnd"/>
-      <w:r>
-        <w:t>100)</w:t>
-      </w:r>
-    </w:p>
-    <w:p>
-      <w:r>
-        <w:t>  primary key (</w:t>
-      </w:r>
-      <w:proofErr w:type="spellStart"/>
-      <w:r>
-        <w:t>memberId</w:t>
-      </w:r>
-      <w:proofErr w:type="spellEnd"/>
-      <w:r>
-        <w:t xml:space="preserve">, </w:t>
-      </w:r>
-      <w:proofErr w:type="spellStart"/>
-      <w:r>
-        <w:t>contactId</w:t>
-      </w:r>
-      <w:proofErr w:type="spellEnd"/>
-      <w:r>
-        <w:t>)</w:t>
-      </w:r>
-    </w:p>
-    <w:p>
-      <w:r>
-        <w:t>}</w:t>
-      </w:r>
-    </w:p>
-    <w:p/>
-    <w:p>
-      <w:r>
-        <w:t>Table opportunity {</w:t>
-      </w:r>
-    </w:p>
-    <w:p>
-      <w:r>
-        <w:t xml:space="preserve">  </w:t>
-      </w:r>
-      <w:proofErr w:type="spellStart"/>
-      <w:r>
-        <w:t>opportunityId</w:t>
-      </w:r>
-      <w:proofErr w:type="spellEnd"/>
-      <w:r>
-        <w:t xml:space="preserve"> integer [pk, increment]  </w:t>
-      </w:r>
-    </w:p>
-    <w:p>
-      <w:r>
-        <w:t xml:space="preserve">  </w:t>
-      </w:r>
-      <w:proofErr w:type="spellStart"/>
-      <w:r>
-        <w:t>opportunityName</w:t>
-      </w:r>
-      <w:proofErr w:type="spellEnd"/>
-      <w:r>
-        <w:t xml:space="preserve"> </w:t>
-      </w:r>
-      <w:proofErr w:type="gramStart"/>
-      <w:r>
-        <w:t>varchar(</w:t>
-      </w:r>
-      <w:proofErr w:type="gramEnd"/>
-      <w:r>
-        <w:t>255) [not null]</w:t>
-      </w:r>
-    </w:p>
-    <w:p>
-      <w:r>
-        <w:t xml:space="preserve">  </w:t>
-      </w:r>
-      <w:proofErr w:type="spellStart"/>
-      <w:r>
-        <w:t>opportunityStatus</w:t>
-      </w:r>
-      <w:proofErr w:type="spellEnd"/>
-      <w:r>
-        <w:t xml:space="preserve"> </w:t>
-      </w:r>
-      <w:proofErr w:type="spellStart"/>
-      <w:r>
-        <w:t>enum</w:t>
-      </w:r>
-      <w:proofErr w:type="spellEnd"/>
-      <w:r>
-        <w:t xml:space="preserve"> ('Qualification', 'Negotiating', 'Closed-New Member', ' Closed-Not Interested')  </w:t>
-      </w:r>
-    </w:p>
-    <w:p>
-      <w:r>
-        <w:t xml:space="preserve">  </w:t>
-      </w:r>
-      <w:proofErr w:type="spellStart"/>
-      <w:r>
-        <w:t>opportunityPriority</w:t>
-      </w:r>
-      <w:proofErr w:type="spellEnd"/>
-      <w:r>
-        <w:t xml:space="preserve"> </w:t>
-      </w:r>
-      <w:proofErr w:type="gramStart"/>
-      <w:r>
-        <w:t>varchar(</w:t>
-      </w:r>
-      <w:proofErr w:type="gramEnd"/>
-      <w:r>
-        <w:t>50)</w:t>
-      </w:r>
-    </w:p>
-    <w:p>
-      <w:r>
-        <w:t xml:space="preserve">  </w:t>
-      </w:r>
-      <w:proofErr w:type="spellStart"/>
-      <w:r>
-        <w:t>opportunityAction</w:t>
-      </w:r>
-      <w:proofErr w:type="spellEnd"/>
-      <w:r>
-        <w:t xml:space="preserve"> </w:t>
-      </w:r>
-      <w:proofErr w:type="gramStart"/>
-      <w:r>
-        <w:t>varchar(</w:t>
-      </w:r>
-      <w:proofErr w:type="gramEnd"/>
-      <w:r>
-        <w:t>255)</w:t>
-      </w:r>
-    </w:p>
-    <w:p>
-      <w:r>
-        <w:t xml:space="preserve">  </w:t>
-      </w:r>
-      <w:proofErr w:type="spellStart"/>
-      <w:r>
-        <w:t>opportunityContact</w:t>
-      </w:r>
-      <w:proofErr w:type="spellEnd"/>
-      <w:r>
-        <w:t xml:space="preserve"> </w:t>
-      </w:r>
-      <w:proofErr w:type="gramStart"/>
-      <w:r>
-        <w:t>varchar(</w:t>
-      </w:r>
-      <w:proofErr w:type="gramEnd"/>
-      <w:r>
-        <w:t>50)</w:t>
-      </w:r>
-    </w:p>
-    <w:p>
-      <w:r>
-        <w:t xml:space="preserve">  </w:t>
-      </w:r>
-      <w:proofErr w:type="spellStart"/>
-      <w:r>
-        <w:t>opportunityAccount</w:t>
-      </w:r>
-      <w:proofErr w:type="spellEnd"/>
-      <w:r>
-        <w:t xml:space="preserve"> </w:t>
-      </w:r>
-      <w:proofErr w:type="gramStart"/>
-      <w:r>
-        <w:t>varchar(</w:t>
-      </w:r>
-      <w:proofErr w:type="gramEnd"/>
-      <w:r>
-        <w:t>50)</w:t>
-      </w:r>
-    </w:p>
-    <w:p>
-      <w:r>
-        <w:t xml:space="preserve">  </w:t>
-      </w:r>
-      <w:proofErr w:type="spellStart"/>
-      <w:r>
-        <w:t>opportunityLastContactDate</w:t>
-      </w:r>
-      <w:proofErr w:type="spellEnd"/>
-      <w:r>
-        <w:t xml:space="preserve"> date</w:t>
-      </w:r>
-    </w:p>
-    <w:p>
-      <w:r>
-        <w:t xml:space="preserve">  </w:t>
-      </w:r>
-      <w:proofErr w:type="spellStart"/>
-      <w:r>
-        <w:t>opportunityInteractions</w:t>
-      </w:r>
-      <w:proofErr w:type="spellEnd"/>
-      <w:r>
-        <w:t xml:space="preserve"> </w:t>
-      </w:r>
-      <w:proofErr w:type="gramStart"/>
-      <w:r>
-        <w:t>varchar(</w:t>
-      </w:r>
-      <w:proofErr w:type="gramEnd"/>
-      <w:r>
-        <w:t>255)</w:t>
-      </w:r>
-    </w:p>
-    <w:p>
-      <w:r>
-        <w:t>}</w:t>
-      </w:r>
-    </w:p>
     <w:p/>
     <w:p/>
     <w:p>
@@ -3166,6 +3200,7 @@
           <w:b/>
           <w:bCs/>
         </w:rPr>
+        <w:lastRenderedPageBreak/>
         <w:t>opportunity a table not related to others. Consist of potential future members.</w:t>
       </w:r>
     </w:p>
@@ -3205,7 +3240,6 @@
         </w:numPr>
       </w:pPr>
       <w:r>
-        <w:lastRenderedPageBreak/>
         <w:t>Relationship: One-to-many</w:t>
       </w:r>
     </w:p>
@@ -3475,6 +3509,7 @@
     </w:p>
     <w:p>
       <w:r>
+        <w:lastRenderedPageBreak/>
         <w:t>5</w:t>
       </w:r>
       <w:r>
@@ -3519,7 +3554,6 @@
         </w:numPr>
       </w:pPr>
       <w:r>
-        <w:lastRenderedPageBreak/>
         <w:t xml:space="preserve">Foreign Keys: </w:t>
       </w:r>
       <w:proofErr w:type="spellStart"/>

</xml_diff>

<commit_message>
updated Industry  NAICS varchar
</commit_message>
<xml_diff>
--- a/data-model-and-tables/tables-and-relationships.docx
+++ b/data-model-and-tables/tables-and-relationships.docx
@@ -22,16 +22,7 @@
         <w:t>DBML</w:t>
       </w:r>
       <w:r>
-        <w:t xml:space="preserve"> data structure</w:t>
-      </w:r>
-      <w:r>
-        <w:t xml:space="preserve"> and used</w:t>
-      </w:r>
-      <w:r>
-        <w:t xml:space="preserve"> dbdiagram.io.com</w:t>
-      </w:r>
-      <w:r>
-        <w:t xml:space="preserve"> to build the data model.</w:t>
+        <w:t xml:space="preserve"> data structure and used dbdiagram.io.com to build the data model.</w:t>
       </w:r>
     </w:p>
     <w:p/>
@@ -1268,13 +1259,7 @@
         </w:rPr>
       </w:pPr>
       <w:r>
-        <w:t xml:space="preserve">-- </w:t>
-      </w:r>
-      <w:r>
-        <w:t>10</w:t>
-      </w:r>
-      <w:r>
-        <w:t>. opportunity Table</w:t>
+        <w:t>-- 10. opportunity Table</w:t>
       </w:r>
       <w:r>
         <w:t xml:space="preserve"> </w:t>
@@ -1529,6 +1514,17 @@
     <w:p/>
     <w:p>
       <w:r>
+        <w:t>// Use DBML to define your database structure</w:t>
+      </w:r>
+    </w:p>
+    <w:p>
+      <w:r>
+        <w:t>// Docs: https://dbml.dbdiagram.io/docs</w:t>
+      </w:r>
+    </w:p>
+    <w:p/>
+    <w:p>
+      <w:r>
         <w:t>Table member {</w:t>
       </w:r>
     </w:p>
@@ -1542,7 +1538,7 @@
       </w:r>
       <w:proofErr w:type="spellEnd"/>
       <w:r>
-        <w:t xml:space="preserve"> integer [primary key]</w:t>
+        <w:t xml:space="preserve"> integer [pk, increment]</w:t>
       </w:r>
     </w:p>
     <w:p>
@@ -1611,6 +1607,27 @@
       </w:r>
       <w:proofErr w:type="spellStart"/>
       <w:r>
+        <w:t>memberAccountsPayableEmail</w:t>
+      </w:r>
+      <w:proofErr w:type="spellEnd"/>
+      <w:r>
+        <w:t xml:space="preserve"> </w:t>
+      </w:r>
+      <w:proofErr w:type="gramStart"/>
+      <w:r>
+        <w:t>varchar(</w:t>
+      </w:r>
+      <w:proofErr w:type="gramEnd"/>
+      <w:r>
+        <w:t>255)  // Email for accounts payable</w:t>
+      </w:r>
+    </w:p>
+    <w:p>
+      <w:r>
+        <w:t xml:space="preserve">  </w:t>
+      </w:r>
+      <w:proofErr w:type="spellStart"/>
+      <w:r>
         <w:t>memberStartDate</w:t>
       </w:r>
       <w:proofErr w:type="spellEnd"/>
@@ -1641,6 +1658,247 @@
       </w:r>
       <w:proofErr w:type="spellEnd"/>
       <w:r>
+        <w:t xml:space="preserve"> text </w:t>
+      </w:r>
+    </w:p>
+    <w:p>
+      <w:r>
+        <w:t>}</w:t>
+      </w:r>
+    </w:p>
+    <w:p/>
+    <w:p>
+      <w:r>
+        <w:t>Table address {</w:t>
+      </w:r>
+    </w:p>
+    <w:p>
+      <w:r>
+        <w:t xml:space="preserve">  </w:t>
+      </w:r>
+      <w:proofErr w:type="spellStart"/>
+      <w:r>
+        <w:t>addressId</w:t>
+      </w:r>
+      <w:proofErr w:type="spellEnd"/>
+      <w:r>
+        <w:t xml:space="preserve"> integer [pk, increment]</w:t>
+      </w:r>
+    </w:p>
+    <w:p>
+      <w:r>
+        <w:t xml:space="preserve">  </w:t>
+      </w:r>
+      <w:proofErr w:type="spellStart"/>
+      <w:r>
+        <w:t>memberId</w:t>
+      </w:r>
+      <w:proofErr w:type="spellEnd"/>
+      <w:r>
+        <w:t xml:space="preserve"> integer [ref: &gt; </w:t>
+      </w:r>
+      <w:proofErr w:type="spellStart"/>
+      <w:proofErr w:type="gramStart"/>
+      <w:r>
+        <w:t>member.memberId</w:t>
+      </w:r>
+      <w:proofErr w:type="spellEnd"/>
+      <w:proofErr w:type="gramEnd"/>
+      <w:r>
+        <w:t>]</w:t>
+      </w:r>
+    </w:p>
+    <w:p>
+      <w:r>
+        <w:t xml:space="preserve">  addressLine1 </w:t>
+      </w:r>
+      <w:proofErr w:type="gramStart"/>
+      <w:r>
+        <w:t>varchar(</w:t>
+      </w:r>
+      <w:proofErr w:type="gramEnd"/>
+      <w:r>
+        <w:t>255) [not null]</w:t>
+      </w:r>
+    </w:p>
+    <w:p>
+      <w:r>
+        <w:t xml:space="preserve">  addressLine2 </w:t>
+      </w:r>
+      <w:proofErr w:type="gramStart"/>
+      <w:r>
+        <w:t>varchar(</w:t>
+      </w:r>
+      <w:proofErr w:type="gramEnd"/>
+      <w:r>
+        <w:t>255)</w:t>
+      </w:r>
+    </w:p>
+    <w:p>
+      <w:r>
+        <w:t xml:space="preserve">  </w:t>
+      </w:r>
+      <w:proofErr w:type="spellStart"/>
+      <w:r>
+        <w:t>addressCity</w:t>
+      </w:r>
+      <w:proofErr w:type="spellEnd"/>
+      <w:r>
+        <w:t xml:space="preserve"> </w:t>
+      </w:r>
+      <w:proofErr w:type="gramStart"/>
+      <w:r>
+        <w:t>varchar(</w:t>
+      </w:r>
+      <w:proofErr w:type="gramEnd"/>
+      <w:r>
+        <w:t>100) [not null]</w:t>
+      </w:r>
+    </w:p>
+    <w:p>
+      <w:r>
+        <w:t xml:space="preserve">  </w:t>
+      </w:r>
+      <w:proofErr w:type="spellStart"/>
+      <w:r>
+        <w:t>addressStateProvince</w:t>
+      </w:r>
+      <w:proofErr w:type="spellEnd"/>
+      <w:r>
+        <w:t xml:space="preserve"> </w:t>
+      </w:r>
+      <w:proofErr w:type="gramStart"/>
+      <w:r>
+        <w:t>varchar(</w:t>
+      </w:r>
+      <w:proofErr w:type="gramEnd"/>
+      <w:r>
+        <w:t>100)</w:t>
+      </w:r>
+    </w:p>
+    <w:p>
+      <w:r>
+        <w:t xml:space="preserve">  </w:t>
+      </w:r>
+      <w:proofErr w:type="spellStart"/>
+      <w:r>
+        <w:t>addressPostalCode</w:t>
+      </w:r>
+      <w:proofErr w:type="spellEnd"/>
+      <w:r>
+        <w:t xml:space="preserve"> </w:t>
+      </w:r>
+      <w:proofErr w:type="gramStart"/>
+      <w:r>
+        <w:t>varchar(</w:t>
+      </w:r>
+      <w:proofErr w:type="gramEnd"/>
+      <w:r>
+        <w:t>20)</w:t>
+      </w:r>
+    </w:p>
+    <w:p>
+      <w:r>
+        <w:t xml:space="preserve">  </w:t>
+      </w:r>
+      <w:proofErr w:type="spellStart"/>
+      <w:r>
+        <w:t>addressType</w:t>
+      </w:r>
+      <w:proofErr w:type="spellEnd"/>
+      <w:r>
+        <w:t xml:space="preserve"> </w:t>
+      </w:r>
+      <w:proofErr w:type="spellStart"/>
+      <w:proofErr w:type="gramStart"/>
+      <w:r>
+        <w:t>enum</w:t>
+      </w:r>
+      <w:proofErr w:type="spellEnd"/>
+      <w:r>
+        <w:t>(</w:t>
+      </w:r>
+      <w:proofErr w:type="gramEnd"/>
+      <w:r>
+        <w:t>'Headquarters', 'Branch', 'Warehouse') [not null]</w:t>
+      </w:r>
+    </w:p>
+    <w:p>
+      <w:r>
+        <w:t>}</w:t>
+      </w:r>
+    </w:p>
+    <w:p/>
+    <w:p>
+      <w:r>
+        <w:t>Table industry {</w:t>
+      </w:r>
+    </w:p>
+    <w:p>
+      <w:r>
+        <w:t xml:space="preserve">  </w:t>
+      </w:r>
+      <w:proofErr w:type="spellStart"/>
+      <w:r>
+        <w:t>industryId</w:t>
+      </w:r>
+      <w:proofErr w:type="spellEnd"/>
+      <w:r>
+        <w:t xml:space="preserve"> integer [pk, increment]</w:t>
+      </w:r>
+    </w:p>
+    <w:p>
+      <w:r>
+        <w:t xml:space="preserve">  </w:t>
+      </w:r>
+      <w:proofErr w:type="spellStart"/>
+      <w:r>
+        <w:t>industryName</w:t>
+      </w:r>
+      <w:proofErr w:type="spellEnd"/>
+      <w:r>
+        <w:t xml:space="preserve"> </w:t>
+      </w:r>
+      <w:proofErr w:type="gramStart"/>
+      <w:r>
+        <w:t>varchar(</w:t>
+      </w:r>
+      <w:proofErr w:type="gramEnd"/>
+      <w:r>
+        <w:t>255) [not null]</w:t>
+      </w:r>
+    </w:p>
+    <w:p>
+      <w:r>
+        <w:t xml:space="preserve">  </w:t>
+      </w:r>
+      <w:proofErr w:type="spellStart"/>
+      <w:r>
+        <w:t>industryNAICSCode</w:t>
+      </w:r>
+      <w:proofErr w:type="spellEnd"/>
+      <w:r>
+        <w:t xml:space="preserve"> </w:t>
+      </w:r>
+      <w:proofErr w:type="gramStart"/>
+      <w:r>
+        <w:t>varchar(</w:t>
+      </w:r>
+      <w:proofErr w:type="gramEnd"/>
+      <w:r>
+        <w:t>6)</w:t>
+      </w:r>
+    </w:p>
+    <w:p>
+      <w:r>
+        <w:t xml:space="preserve">  </w:t>
+      </w:r>
+      <w:proofErr w:type="spellStart"/>
+      <w:r>
+        <w:t>industryDescription</w:t>
+      </w:r>
+      <w:proofErr w:type="spellEnd"/>
+      <w:r>
         <w:t xml:space="preserve"> text</w:t>
       </w:r>
     </w:p>
@@ -1652,7 +1910,15 @@
     <w:p/>
     <w:p>
       <w:r>
-        <w:t>Table address {</w:t>
+        <w:t xml:space="preserve">Table </w:t>
+      </w:r>
+      <w:proofErr w:type="spellStart"/>
+      <w:r>
+        <w:t>memberIndustry</w:t>
+      </w:r>
+      <w:proofErr w:type="spellEnd"/>
+      <w:r>
+        <w:t xml:space="preserve"> {</w:t>
       </w:r>
     </w:p>
     <w:p>
@@ -1661,11 +1927,21 @@
       </w:r>
       <w:proofErr w:type="spellStart"/>
       <w:r>
-        <w:t>addressId</w:t>
-      </w:r>
-      <w:proofErr w:type="spellEnd"/>
-      <w:r>
-        <w:t xml:space="preserve"> integer [primary key]</w:t>
+        <w:t>memberId</w:t>
+      </w:r>
+      <w:proofErr w:type="spellEnd"/>
+      <w:r>
+        <w:t xml:space="preserve"> integer [ref: &gt; </w:t>
+      </w:r>
+      <w:proofErr w:type="spellStart"/>
+      <w:proofErr w:type="gramStart"/>
+      <w:r>
+        <w:t>member.memberId</w:t>
+      </w:r>
+      <w:proofErr w:type="spellEnd"/>
+      <w:proofErr w:type="gramEnd"/>
+      <w:r>
+        <w:t>]</w:t>
       </w:r>
     </w:p>
     <w:p>
@@ -1674,137 +1950,42 @@
       </w:r>
       <w:proofErr w:type="spellStart"/>
       <w:r>
+        <w:t>industryId</w:t>
+      </w:r>
+      <w:proofErr w:type="spellEnd"/>
+      <w:r>
+        <w:t xml:space="preserve"> integer [ref: &gt; </w:t>
+      </w:r>
+      <w:proofErr w:type="spellStart"/>
+      <w:proofErr w:type="gramStart"/>
+      <w:r>
+        <w:t>industry.industryId</w:t>
+      </w:r>
+      <w:proofErr w:type="spellEnd"/>
+      <w:proofErr w:type="gramEnd"/>
+      <w:r>
+        <w:t>]</w:t>
+      </w:r>
+    </w:p>
+    <w:p>
+      <w:r>
+        <w:t>  primary key (</w:t>
+      </w:r>
+      <w:proofErr w:type="spellStart"/>
+      <w:r>
         <w:t>memberId</w:t>
       </w:r>
       <w:proofErr w:type="spellEnd"/>
       <w:r>
-        <w:t xml:space="preserve"> integer [ref: &gt; </w:t>
-      </w:r>
-      <w:proofErr w:type="spellStart"/>
-      <w:proofErr w:type="gramStart"/>
-      <w:r>
-        <w:t>member.memberId</w:t>
-      </w:r>
-      <w:proofErr w:type="spellEnd"/>
-      <w:proofErr w:type="gramEnd"/>
-      <w:r>
-        <w:t>]</w:t>
-      </w:r>
-    </w:p>
-    <w:p>
-      <w:r>
-        <w:lastRenderedPageBreak/>
-        <w:t xml:space="preserve">  addressLine1 </w:t>
-      </w:r>
-      <w:proofErr w:type="gramStart"/>
-      <w:r>
-        <w:t>varchar(</w:t>
-      </w:r>
-      <w:proofErr w:type="gramEnd"/>
-      <w:r>
-        <w:t>255) [not null]</w:t>
-      </w:r>
-    </w:p>
-    <w:p>
-      <w:r>
-        <w:t xml:space="preserve">  addressLine2 </w:t>
-      </w:r>
-      <w:proofErr w:type="gramStart"/>
-      <w:r>
-        <w:t>varchar(</w:t>
-      </w:r>
-      <w:proofErr w:type="gramEnd"/>
-      <w:r>
-        <w:t>255)</w:t>
-      </w:r>
-    </w:p>
-    <w:p>
-      <w:r>
-        <w:t xml:space="preserve">  </w:t>
-      </w:r>
-      <w:proofErr w:type="spellStart"/>
-      <w:r>
-        <w:t>addressCity</w:t>
-      </w:r>
-      <w:proofErr w:type="spellEnd"/>
-      <w:r>
-        <w:t xml:space="preserve"> </w:t>
-      </w:r>
-      <w:proofErr w:type="gramStart"/>
-      <w:r>
-        <w:t>varchar(</w:t>
-      </w:r>
-      <w:proofErr w:type="gramEnd"/>
-      <w:r>
-        <w:t>100) [not null]</w:t>
-      </w:r>
-    </w:p>
-    <w:p>
-      <w:r>
-        <w:t xml:space="preserve">  </w:t>
-      </w:r>
-      <w:proofErr w:type="spellStart"/>
-      <w:r>
-        <w:t>addressStateProvince</w:t>
-      </w:r>
-      <w:proofErr w:type="spellEnd"/>
-      <w:r>
-        <w:t xml:space="preserve"> </w:t>
-      </w:r>
-      <w:proofErr w:type="gramStart"/>
-      <w:r>
-        <w:t>varchar(</w:t>
-      </w:r>
-      <w:proofErr w:type="gramEnd"/>
-      <w:r>
-        <w:t>100)</w:t>
-      </w:r>
-    </w:p>
-    <w:p>
-      <w:r>
-        <w:t xml:space="preserve">  </w:t>
-      </w:r>
-      <w:proofErr w:type="spellStart"/>
-      <w:r>
-        <w:t>addressPostalCode</w:t>
-      </w:r>
-      <w:proofErr w:type="spellEnd"/>
-      <w:r>
-        <w:t xml:space="preserve"> </w:t>
-      </w:r>
-      <w:proofErr w:type="gramStart"/>
-      <w:r>
-        <w:t>varchar(</w:t>
-      </w:r>
-      <w:proofErr w:type="gramEnd"/>
-      <w:r>
-        <w:t>20)</w:t>
-      </w:r>
-    </w:p>
-    <w:p>
-      <w:r>
-        <w:t xml:space="preserve">  </w:t>
-      </w:r>
-      <w:proofErr w:type="spellStart"/>
-      <w:r>
-        <w:t>addressType</w:t>
-      </w:r>
-      <w:proofErr w:type="spellEnd"/>
-      <w:r>
-        <w:t xml:space="preserve"> </w:t>
-      </w:r>
-      <w:proofErr w:type="spellStart"/>
-      <w:proofErr w:type="gramStart"/>
-      <w:r>
-        <w:t>enum</w:t>
-      </w:r>
-      <w:proofErr w:type="spellEnd"/>
-      <w:r>
-        <w:t>(</w:t>
-      </w:r>
-      <w:proofErr w:type="gramEnd"/>
-      <w:r>
-        <w:t>'Headquarters', 'Branch', 'Warehouse') [not null]</w:t>
+        <w:t xml:space="preserve">, </w:t>
+      </w:r>
+      <w:proofErr w:type="spellStart"/>
+      <w:r>
+        <w:t>industryId</w:t>
+      </w:r>
+      <w:proofErr w:type="spellEnd"/>
+      <w:r>
+        <w:t>)</w:t>
       </w:r>
     </w:p>
     <w:p>
@@ -1815,232 +1996,15 @@
     <w:p/>
     <w:p>
       <w:r>
-        <w:t>Table industry {</w:t>
-      </w:r>
-    </w:p>
-    <w:p>
-      <w:r>
-        <w:t xml:space="preserve">  </w:t>
-      </w:r>
-      <w:proofErr w:type="spellStart"/>
-      <w:r>
-        <w:t>industryId</w:t>
-      </w:r>
-      <w:proofErr w:type="spellEnd"/>
-      <w:r>
-        <w:t xml:space="preserve"> integer [primary key]</w:t>
-      </w:r>
-    </w:p>
-    <w:p>
-      <w:r>
-        <w:t xml:space="preserve">  </w:t>
-      </w:r>
-      <w:proofErr w:type="spellStart"/>
-      <w:r>
-        <w:t>industryName</w:t>
-      </w:r>
-      <w:proofErr w:type="spellEnd"/>
-      <w:r>
-        <w:t xml:space="preserve"> </w:t>
-      </w:r>
-      <w:proofErr w:type="gramStart"/>
-      <w:r>
-        <w:t>varchar(</w:t>
-      </w:r>
-      <w:proofErr w:type="gramEnd"/>
-      <w:r>
-        <w:t>255) [not null]</w:t>
-      </w:r>
-    </w:p>
-    <w:p>
-      <w:r>
-        <w:t xml:space="preserve">  </w:t>
-      </w:r>
-      <w:proofErr w:type="spellStart"/>
-      <w:r>
-        <w:t>industryNAICSCode</w:t>
-      </w:r>
-      <w:proofErr w:type="spellEnd"/>
-      <w:r>
-        <w:t xml:space="preserve"> </w:t>
-      </w:r>
-      <w:proofErr w:type="gramStart"/>
-      <w:r>
-        <w:t>varchar(</w:t>
-      </w:r>
-      <w:proofErr w:type="gramEnd"/>
-      <w:r>
-        <w:t>20)</w:t>
-      </w:r>
-    </w:p>
-    <w:p>
-      <w:r>
-        <w:t xml:space="preserve">  </w:t>
-      </w:r>
-      <w:proofErr w:type="spellStart"/>
-      <w:r>
-        <w:t>industryDescription</w:t>
-      </w:r>
-      <w:proofErr w:type="spellEnd"/>
-      <w:r>
-        <w:t xml:space="preserve"> text</w:t>
-      </w:r>
-    </w:p>
-    <w:p>
-      <w:r>
-        <w:t>}</w:t>
-      </w:r>
-    </w:p>
-    <w:p/>
-    <w:p>
-      <w:r>
         <w:t xml:space="preserve">Table </w:t>
       </w:r>
       <w:proofErr w:type="spellStart"/>
       <w:r>
-        <w:t>memberIndustry</w:t>
+        <w:t>membershipType</w:t>
       </w:r>
       <w:proofErr w:type="spellEnd"/>
       <w:r>
         <w:t xml:space="preserve"> {</w:t>
-      </w:r>
-    </w:p>
-    <w:p>
-      <w:r>
-        <w:t xml:space="preserve">  </w:t>
-      </w:r>
-      <w:proofErr w:type="spellStart"/>
-      <w:r>
-        <w:t>memberId</w:t>
-      </w:r>
-      <w:proofErr w:type="spellEnd"/>
-      <w:r>
-        <w:t xml:space="preserve"> integer [ref: &gt; </w:t>
-      </w:r>
-      <w:proofErr w:type="spellStart"/>
-      <w:proofErr w:type="gramStart"/>
-      <w:r>
-        <w:t>member.memberId</w:t>
-      </w:r>
-      <w:proofErr w:type="spellEnd"/>
-      <w:proofErr w:type="gramEnd"/>
-      <w:r>
-        <w:t>]</w:t>
-      </w:r>
-    </w:p>
-    <w:p>
-      <w:r>
-        <w:t xml:space="preserve">  </w:t>
-      </w:r>
-      <w:proofErr w:type="spellStart"/>
-      <w:r>
-        <w:t>industryId</w:t>
-      </w:r>
-      <w:proofErr w:type="spellEnd"/>
-      <w:r>
-        <w:t xml:space="preserve"> integer [ref: &gt; </w:t>
-      </w:r>
-      <w:proofErr w:type="spellStart"/>
-      <w:proofErr w:type="gramStart"/>
-      <w:r>
-        <w:t>industry.industryId</w:t>
-      </w:r>
-      <w:proofErr w:type="spellEnd"/>
-      <w:proofErr w:type="gramEnd"/>
-      <w:r>
-        <w:t>]</w:t>
-      </w:r>
-    </w:p>
-    <w:p>
-      <w:r>
-        <w:t>  primary key (</w:t>
-      </w:r>
-      <w:proofErr w:type="spellStart"/>
-      <w:r>
-        <w:t>memberId</w:t>
-      </w:r>
-      <w:proofErr w:type="spellEnd"/>
-      <w:r>
-        <w:t xml:space="preserve">, </w:t>
-      </w:r>
-      <w:proofErr w:type="spellStart"/>
-      <w:r>
-        <w:t>industryId</w:t>
-      </w:r>
-      <w:proofErr w:type="spellEnd"/>
-      <w:r>
-        <w:t>)</w:t>
-      </w:r>
-    </w:p>
-    <w:p>
-      <w:r>
-        <w:t>}</w:t>
-      </w:r>
-    </w:p>
-    <w:p/>
-    <w:p>
-      <w:r>
-        <w:t xml:space="preserve">Table </w:t>
-      </w:r>
-      <w:proofErr w:type="spellStart"/>
-      <w:r>
-        <w:t>membershipType</w:t>
-      </w:r>
-      <w:proofErr w:type="spellEnd"/>
-      <w:r>
-        <w:t xml:space="preserve"> {</w:t>
-      </w:r>
-    </w:p>
-    <w:p>
-      <w:r>
-        <w:t xml:space="preserve">  </w:t>
-      </w:r>
-      <w:proofErr w:type="spellStart"/>
-      <w:r>
-        <w:t>membershipTypeId</w:t>
-      </w:r>
-      <w:proofErr w:type="spellEnd"/>
-      <w:r>
-        <w:t xml:space="preserve"> integer [primary key]</w:t>
-      </w:r>
-    </w:p>
-    <w:p>
-      <w:r>
-        <w:t xml:space="preserve">  </w:t>
-      </w:r>
-      <w:proofErr w:type="spellStart"/>
-      <w:r>
-        <w:t>membershipTypeName</w:t>
-      </w:r>
-      <w:proofErr w:type="spellEnd"/>
-      <w:r>
-        <w:t xml:space="preserve"> </w:t>
-      </w:r>
-      <w:proofErr w:type="spellStart"/>
-      <w:proofErr w:type="gramStart"/>
-      <w:r>
-        <w:t>enum</w:t>
-      </w:r>
-      <w:proofErr w:type="spellEnd"/>
-      <w:r>
-        <w:t>(</w:t>
-      </w:r>
-      <w:proofErr w:type="gramEnd"/>
-      <w:r>
-        <w:t>'Local Industrial', 'Non-Local Industrial', 'In-Kind', 'Government &amp; Education', 'Chamber', 'Associate') [not null]</w:t>
-      </w:r>
-    </w:p>
-    <w:p>
-      <w:r>
-        <w:t xml:space="preserve">  </w:t>
-      </w:r>
-      <w:proofErr w:type="spellStart"/>
-      <w:r>
-        <w:t>membershipTypeDescription</w:t>
-      </w:r>
-      <w:proofErr w:type="spellEnd"/>
-      <w:r>
-        <w:t xml:space="preserve"> text</w:t>
       </w:r>
     </w:p>
     <w:p>
@@ -2050,6 +2014,58 @@
       </w:r>
       <w:proofErr w:type="spellStart"/>
       <w:r>
+        <w:t>membershipTypeId</w:t>
+      </w:r>
+      <w:proofErr w:type="spellEnd"/>
+      <w:r>
+        <w:t xml:space="preserve"> integer [pk, increment]</w:t>
+      </w:r>
+    </w:p>
+    <w:p>
+      <w:r>
+        <w:t xml:space="preserve">  </w:t>
+      </w:r>
+      <w:proofErr w:type="spellStart"/>
+      <w:r>
+        <w:t>membershipTypeName</w:t>
+      </w:r>
+      <w:proofErr w:type="spellEnd"/>
+      <w:r>
+        <w:t xml:space="preserve"> </w:t>
+      </w:r>
+      <w:proofErr w:type="spellStart"/>
+      <w:proofErr w:type="gramStart"/>
+      <w:r>
+        <w:t>enum</w:t>
+      </w:r>
+      <w:proofErr w:type="spellEnd"/>
+      <w:r>
+        <w:t>(</w:t>
+      </w:r>
+      <w:proofErr w:type="gramEnd"/>
+      <w:r>
+        <w:t>'Local Industrial', 'Non-Local Industrial', 'In-Kind', 'Government &amp; Education', 'Chamber', 'Associate') [not null]</w:t>
+      </w:r>
+    </w:p>
+    <w:p>
+      <w:r>
+        <w:t xml:space="preserve">  </w:t>
+      </w:r>
+      <w:proofErr w:type="spellStart"/>
+      <w:r>
+        <w:t>membershipTypeDescription</w:t>
+      </w:r>
+      <w:proofErr w:type="spellEnd"/>
+      <w:r>
+        <w:t xml:space="preserve"> text</w:t>
+      </w:r>
+    </w:p>
+    <w:p>
+      <w:r>
+        <w:t xml:space="preserve">  </w:t>
+      </w:r>
+      <w:proofErr w:type="spellStart"/>
+      <w:r>
         <w:t>membershipTypePrice</w:t>
       </w:r>
       <w:proofErr w:type="spellEnd"/>
@@ -2183,7 +2199,7 @@
       </w:r>
       <w:proofErr w:type="spellEnd"/>
       <w:r>
-        <w:t xml:space="preserve"> integer [primary key]</w:t>
+        <w:t xml:space="preserve"> integer [pk, increment]</w:t>
       </w:r>
     </w:p>
     <w:p>
@@ -2277,7 +2293,7 @@
       </w:r>
       <w:proofErr w:type="spellEnd"/>
       <w:r>
-        <w:t xml:space="preserve"> integer [primary key]</w:t>
+        <w:t xml:space="preserve"> int [pk, increment]</w:t>
       </w:r>
     </w:p>
     <w:p>
@@ -2286,7 +2302,7 @@
       </w:r>
       <w:proofErr w:type="spellStart"/>
       <w:r>
-        <w:t>contactName</w:t>
+        <w:t>firstName</w:t>
       </w:r>
       <w:proofErr w:type="spellEnd"/>
       <w:r>
@@ -2298,7 +2314,7 @@
       </w:r>
       <w:proofErr w:type="gramEnd"/>
       <w:r>
-        <w:t>255) [not null]</w:t>
+        <w:t>50) [not null]</w:t>
       </w:r>
     </w:p>
     <w:p>
@@ -2307,7 +2323,7 @@
       </w:r>
       <w:proofErr w:type="spellStart"/>
       <w:r>
-        <w:t>contactTitleRole</w:t>
+        <w:t>lastName</w:t>
       </w:r>
       <w:proofErr w:type="spellEnd"/>
       <w:r>
@@ -2319,91 +2335,7 @@
       </w:r>
       <w:proofErr w:type="gramEnd"/>
       <w:r>
-        <w:t>100)</w:t>
-      </w:r>
-    </w:p>
-    <w:p>
-      <w:r>
-        <w:t xml:space="preserve">  </w:t>
-      </w:r>
-      <w:proofErr w:type="spellStart"/>
-      <w:r>
-        <w:t>contactNameForEmailVIP</w:t>
-      </w:r>
-      <w:proofErr w:type="spellEnd"/>
-      <w:r>
-        <w:t xml:space="preserve"> </w:t>
-      </w:r>
-      <w:proofErr w:type="gramStart"/>
-      <w:r>
-        <w:t>varchar(</w:t>
-      </w:r>
-      <w:proofErr w:type="gramEnd"/>
-      <w:r>
-        <w:t>50)</w:t>
-      </w:r>
-    </w:p>
-    <w:p>
-      <w:r>
-        <w:t xml:space="preserve">  </w:t>
-      </w:r>
-      <w:proofErr w:type="spellStart"/>
-      <w:r>
-        <w:t>contactEmail</w:t>
-      </w:r>
-      <w:proofErr w:type="spellEnd"/>
-      <w:r>
-        <w:t xml:space="preserve"> </w:t>
-      </w:r>
-      <w:proofErr w:type="gramStart"/>
-      <w:r>
-        <w:t>varchar(</w:t>
-      </w:r>
-      <w:proofErr w:type="gramEnd"/>
-      <w:r>
-        <w:t>255) [not null]</w:t>
-      </w:r>
-    </w:p>
-    <w:p>
-      <w:r>
-        <w:t xml:space="preserve">  </w:t>
-      </w:r>
-      <w:proofErr w:type="spellStart"/>
-      <w:r>
-        <w:t>contactNameForPhone</w:t>
-      </w:r>
-      <w:proofErr w:type="spellEnd"/>
-      <w:r>
-        <w:t xml:space="preserve"> </w:t>
-      </w:r>
-      <w:proofErr w:type="gramStart"/>
-      <w:r>
-        <w:t>varchar(</w:t>
-      </w:r>
-      <w:proofErr w:type="gramEnd"/>
-      <w:r>
-        <w:t>50)</w:t>
-      </w:r>
-    </w:p>
-    <w:p>
-      <w:r>
-        <w:t xml:space="preserve">  </w:t>
-      </w:r>
-      <w:proofErr w:type="spellStart"/>
-      <w:r>
-        <w:t>contactPhone</w:t>
-      </w:r>
-      <w:proofErr w:type="spellEnd"/>
-      <w:r>
-        <w:t xml:space="preserve"> </w:t>
-      </w:r>
-      <w:proofErr w:type="gramStart"/>
-      <w:r>
-        <w:t>varchar(</w:t>
-      </w:r>
-      <w:proofErr w:type="gramEnd"/>
-      <w:r>
-        <w:t>50)</w:t>
+        <w:t>100) [not null]</w:t>
       </w:r>
     </w:p>
     <w:p>
@@ -2413,7 +2345,7 @@
       </w:r>
       <w:proofErr w:type="spellStart"/>
       <w:r>
-        <w:t>contactAccountsPayableEmail</w:t>
+        <w:t>contactTitleRole</w:t>
       </w:r>
       <w:proofErr w:type="spellEnd"/>
       <w:r>
@@ -2425,6 +2357,69 @@
       </w:r>
       <w:proofErr w:type="gramEnd"/>
       <w:r>
+        <w:t>100)</w:t>
+      </w:r>
+    </w:p>
+    <w:p>
+      <w:r>
+        <w:t xml:space="preserve">  </w:t>
+      </w:r>
+      <w:proofErr w:type="spellStart"/>
+      <w:r>
+        <w:t>contactPhone</w:t>
+      </w:r>
+      <w:proofErr w:type="spellEnd"/>
+      <w:r>
+        <w:t xml:space="preserve"> </w:t>
+      </w:r>
+      <w:proofErr w:type="gramStart"/>
+      <w:r>
+        <w:t>varchar(</w:t>
+      </w:r>
+      <w:proofErr w:type="gramEnd"/>
+      <w:r>
+        <w:t xml:space="preserve">10) </w:t>
+      </w:r>
+    </w:p>
+    <w:p>
+      <w:r>
+        <w:t xml:space="preserve">  </w:t>
+      </w:r>
+      <w:proofErr w:type="spellStart"/>
+      <w:r>
+        <w:t>contactWebsite</w:t>
+      </w:r>
+      <w:proofErr w:type="spellEnd"/>
+      <w:r>
+        <w:t xml:space="preserve"> </w:t>
+      </w:r>
+      <w:proofErr w:type="gramStart"/>
+      <w:r>
+        <w:t>varchar(</w:t>
+      </w:r>
+      <w:proofErr w:type="gramEnd"/>
+      <w:r>
+        <w:t>100)</w:t>
+      </w:r>
+    </w:p>
+    <w:p>
+      <w:r>
+        <w:t xml:space="preserve">  </w:t>
+      </w:r>
+      <w:proofErr w:type="spellStart"/>
+      <w:r>
+        <w:t>contactInteractions</w:t>
+      </w:r>
+      <w:proofErr w:type="spellEnd"/>
+      <w:r>
+        <w:t xml:space="preserve"> </w:t>
+      </w:r>
+      <w:proofErr w:type="gramStart"/>
+      <w:r>
+        <w:t>varchar(</w:t>
+      </w:r>
+      <w:proofErr w:type="gramEnd"/>
+      <w:r>
         <w:t>255)</w:t>
       </w:r>
     </w:p>
@@ -2434,7 +2429,52 @@
       </w:r>
       <w:proofErr w:type="spellStart"/>
       <w:r>
-        <w:t>contactInWebsite</w:t>
+        <w:t>contactNotes</w:t>
+      </w:r>
+      <w:proofErr w:type="spellEnd"/>
+      <w:r>
+        <w:t xml:space="preserve"> text</w:t>
+      </w:r>
+    </w:p>
+    <w:p>
+      <w:r>
+        <w:t>}</w:t>
+      </w:r>
+    </w:p>
+    <w:p/>
+    <w:p>
+      <w:r>
+        <w:t xml:space="preserve">Table </w:t>
+      </w:r>
+      <w:proofErr w:type="spellStart"/>
+      <w:r>
+        <w:t>contactEmail</w:t>
+      </w:r>
+      <w:proofErr w:type="spellEnd"/>
+      <w:r>
+        <w:t xml:space="preserve"> {</w:t>
+      </w:r>
+    </w:p>
+    <w:p>
+      <w:r>
+        <w:t xml:space="preserve">  </w:t>
+      </w:r>
+      <w:proofErr w:type="spellStart"/>
+      <w:r>
+        <w:t>contactEmailId</w:t>
+      </w:r>
+      <w:proofErr w:type="spellEnd"/>
+      <w:r>
+        <w:t xml:space="preserve"> int [pk, increment]</w:t>
+      </w:r>
+    </w:p>
+    <w:p>
+      <w:r>
+        <w:t xml:space="preserve">  </w:t>
+      </w:r>
+      <w:proofErr w:type="spellStart"/>
+      <w:r>
+        <w:t>contactId</w:t>
       </w:r>
       <w:proofErr w:type="spellEnd"/>
       <w:r>
@@ -2442,20 +2482,206 @@
       </w:r>
       <w:proofErr w:type="gramStart"/>
       <w:r>
+        <w:t>int  [</w:t>
+      </w:r>
+      <w:proofErr w:type="gramEnd"/>
+      <w:r>
+        <w:t xml:space="preserve">ref: &gt; </w:t>
+      </w:r>
+      <w:proofErr w:type="spellStart"/>
+      <w:r>
+        <w:t>contact.contactId</w:t>
+      </w:r>
+      <w:proofErr w:type="spellEnd"/>
+      <w:r>
+        <w:t>]</w:t>
+      </w:r>
+    </w:p>
+    <w:p>
+      <w:r>
+        <w:t xml:space="preserve">  </w:t>
+      </w:r>
+      <w:proofErr w:type="spellStart"/>
+      <w:r>
+        <w:t>emailType</w:t>
+      </w:r>
+      <w:proofErr w:type="spellEnd"/>
+      <w:r>
+        <w:t xml:space="preserve"> </w:t>
+      </w:r>
+      <w:proofErr w:type="spellStart"/>
+      <w:proofErr w:type="gramStart"/>
+      <w:r>
+        <w:t>enum</w:t>
+      </w:r>
+      <w:proofErr w:type="spellEnd"/>
+      <w:r>
+        <w:t>(</w:t>
+      </w:r>
+      <w:proofErr w:type="gramEnd"/>
+      <w:r>
+        <w:t>'VIP', 'Work', 'Personal') [not null]</w:t>
+      </w:r>
+    </w:p>
+    <w:p>
+      <w:r>
+        <w:t xml:space="preserve">  </w:t>
+      </w:r>
+      <w:proofErr w:type="spellStart"/>
+      <w:r>
+        <w:t>emailAddress</w:t>
+      </w:r>
+      <w:proofErr w:type="spellEnd"/>
+      <w:r>
+        <w:t xml:space="preserve"> </w:t>
+      </w:r>
+      <w:proofErr w:type="gramStart"/>
+      <w:r>
         <w:t>varchar(</w:t>
       </w:r>
       <w:proofErr w:type="gramEnd"/>
       <w:r>
+        <w:t>255) [not null]  </w:t>
+      </w:r>
+    </w:p>
+    <w:p>
+      <w:r>
+        <w:t>}</w:t>
+      </w:r>
+    </w:p>
+    <w:p/>
+    <w:p>
+      <w:r>
+        <w:t xml:space="preserve">Table </w:t>
+      </w:r>
+      <w:proofErr w:type="spellStart"/>
+      <w:r>
+        <w:t>memberContact</w:t>
+      </w:r>
+      <w:proofErr w:type="spellEnd"/>
+      <w:r>
+        <w:t xml:space="preserve"> {</w:t>
+      </w:r>
+    </w:p>
+    <w:p>
+      <w:r>
+        <w:t xml:space="preserve">  </w:t>
+      </w:r>
+      <w:proofErr w:type="spellStart"/>
+      <w:r>
+        <w:t>memberId</w:t>
+      </w:r>
+      <w:proofErr w:type="spellEnd"/>
+      <w:r>
+        <w:t xml:space="preserve"> integer [ref: &gt; </w:t>
+      </w:r>
+      <w:proofErr w:type="spellStart"/>
+      <w:proofErr w:type="gramStart"/>
+      <w:r>
+        <w:t>member.memberId</w:t>
+      </w:r>
+      <w:proofErr w:type="spellEnd"/>
+      <w:proofErr w:type="gramEnd"/>
+      <w:r>
+        <w:t>]</w:t>
+      </w:r>
+    </w:p>
+    <w:p>
+      <w:r>
+        <w:t xml:space="preserve">  </w:t>
+      </w:r>
+      <w:proofErr w:type="spellStart"/>
+      <w:r>
+        <w:t>contactId</w:t>
+      </w:r>
+      <w:proofErr w:type="spellEnd"/>
+      <w:r>
+        <w:t xml:space="preserve"> integer [ref: &gt; </w:t>
+      </w:r>
+      <w:proofErr w:type="spellStart"/>
+      <w:proofErr w:type="gramStart"/>
+      <w:r>
+        <w:t>contact.contactId</w:t>
+      </w:r>
+      <w:proofErr w:type="spellEnd"/>
+      <w:proofErr w:type="gramEnd"/>
+      <w:r>
+        <w:t>]</w:t>
+      </w:r>
+    </w:p>
+    <w:p>
+      <w:r>
+        <w:t xml:space="preserve">  </w:t>
+      </w:r>
+      <w:proofErr w:type="spellStart"/>
+      <w:r>
+        <w:t>memberContactRelationshipType</w:t>
+      </w:r>
+      <w:proofErr w:type="spellEnd"/>
+      <w:r>
+        <w:t xml:space="preserve"> </w:t>
+      </w:r>
+      <w:proofErr w:type="gramStart"/>
+      <w:r>
+        <w:t>varchar(</w:t>
+      </w:r>
+      <w:proofErr w:type="gramEnd"/>
+      <w:r>
         <w:t>100)</w:t>
       </w:r>
     </w:p>
     <w:p>
       <w:r>
+        <w:t>  primary key (</w:t>
+      </w:r>
+      <w:proofErr w:type="spellStart"/>
+      <w:r>
+        <w:t>memberId</w:t>
+      </w:r>
+      <w:proofErr w:type="spellEnd"/>
+      <w:r>
+        <w:t xml:space="preserve">, </w:t>
+      </w:r>
+      <w:proofErr w:type="spellStart"/>
+      <w:r>
+        <w:t>contactId</w:t>
+      </w:r>
+      <w:proofErr w:type="spellEnd"/>
+      <w:r>
+        <w:t>)</w:t>
+      </w:r>
+    </w:p>
+    <w:p>
+      <w:r>
+        <w:t>}</w:t>
+      </w:r>
+    </w:p>
+    <w:p/>
+    <w:p>
+      <w:r>
+        <w:t>Table opportunity {</w:t>
+      </w:r>
+    </w:p>
+    <w:p>
+      <w:r>
         <w:t xml:space="preserve">  </w:t>
       </w:r>
       <w:proofErr w:type="spellStart"/>
       <w:r>
-        <w:t>contactInteractions</w:t>
+        <w:t>opportunityId</w:t>
+      </w:r>
+      <w:proofErr w:type="spellEnd"/>
+      <w:r>
+        <w:t xml:space="preserve"> integer [pk, increment]  </w:t>
+      </w:r>
+    </w:p>
+    <w:p>
+      <w:r>
+        <w:t xml:space="preserve">  </w:t>
+      </w:r>
+      <w:proofErr w:type="spellStart"/>
+      <w:r>
+        <w:t>opportunityName</w:t>
       </w:r>
       <w:proofErr w:type="spellEnd"/>
       <w:r>
@@ -2467,6 +2693,70 @@
       </w:r>
       <w:proofErr w:type="gramEnd"/>
       <w:r>
+        <w:t>255) [not null]</w:t>
+      </w:r>
+    </w:p>
+    <w:p>
+      <w:r>
+        <w:t xml:space="preserve">  </w:t>
+      </w:r>
+      <w:proofErr w:type="spellStart"/>
+      <w:r>
+        <w:t>opportunityStatus</w:t>
+      </w:r>
+      <w:proofErr w:type="spellEnd"/>
+      <w:r>
+        <w:t xml:space="preserve"> </w:t>
+      </w:r>
+      <w:proofErr w:type="spellStart"/>
+      <w:r>
+        <w:t>enum</w:t>
+      </w:r>
+      <w:proofErr w:type="spellEnd"/>
+      <w:r>
+        <w:t xml:space="preserve"> ('Qualification', 'Negotiating', 'Closed-New Member', ' Closed-Not Interested')  </w:t>
+      </w:r>
+    </w:p>
+    <w:p>
+      <w:r>
+        <w:lastRenderedPageBreak/>
+        <w:t xml:space="preserve">  </w:t>
+      </w:r>
+      <w:proofErr w:type="spellStart"/>
+      <w:r>
+        <w:t>opportunityPriority</w:t>
+      </w:r>
+      <w:proofErr w:type="spellEnd"/>
+      <w:r>
+        <w:t xml:space="preserve"> </w:t>
+      </w:r>
+      <w:proofErr w:type="gramStart"/>
+      <w:r>
+        <w:t>varchar(</w:t>
+      </w:r>
+      <w:proofErr w:type="gramEnd"/>
+      <w:r>
+        <w:t>50)</w:t>
+      </w:r>
+    </w:p>
+    <w:p>
+      <w:r>
+        <w:t xml:space="preserve">  </w:t>
+      </w:r>
+      <w:proofErr w:type="spellStart"/>
+      <w:r>
+        <w:t>opportunityAction</w:t>
+      </w:r>
+      <w:proofErr w:type="spellEnd"/>
+      <w:r>
+        <w:t xml:space="preserve"> </w:t>
+      </w:r>
+      <w:proofErr w:type="gramStart"/>
+      <w:r>
+        <w:t>varchar(</w:t>
+      </w:r>
+      <w:proofErr w:type="gramEnd"/>
+      <w:r>
         <w:t>255)</w:t>
       </w:r>
     </w:p>
@@ -2476,11 +2766,74 @@
       </w:r>
       <w:proofErr w:type="spellStart"/>
       <w:r>
-        <w:t>contactNotes</w:t>
-      </w:r>
-      <w:proofErr w:type="spellEnd"/>
-      <w:r>
-        <w:t xml:space="preserve"> text</w:t>
+        <w:t>opportunityContact</w:t>
+      </w:r>
+      <w:proofErr w:type="spellEnd"/>
+      <w:r>
+        <w:t xml:space="preserve"> </w:t>
+      </w:r>
+      <w:proofErr w:type="gramStart"/>
+      <w:r>
+        <w:t>varchar(</w:t>
+      </w:r>
+      <w:proofErr w:type="gramEnd"/>
+      <w:r>
+        <w:t>50)</w:t>
+      </w:r>
+    </w:p>
+    <w:p>
+      <w:r>
+        <w:t xml:space="preserve">  </w:t>
+      </w:r>
+      <w:proofErr w:type="spellStart"/>
+      <w:r>
+        <w:t>opportunityAccount</w:t>
+      </w:r>
+      <w:proofErr w:type="spellEnd"/>
+      <w:r>
+        <w:t xml:space="preserve"> </w:t>
+      </w:r>
+      <w:proofErr w:type="gramStart"/>
+      <w:r>
+        <w:t>varchar(</w:t>
+      </w:r>
+      <w:proofErr w:type="gramEnd"/>
+      <w:r>
+        <w:t>50)</w:t>
+      </w:r>
+    </w:p>
+    <w:p>
+      <w:r>
+        <w:t xml:space="preserve">  </w:t>
+      </w:r>
+      <w:proofErr w:type="spellStart"/>
+      <w:r>
+        <w:t>opportunityLastContactDate</w:t>
+      </w:r>
+      <w:proofErr w:type="spellEnd"/>
+      <w:r>
+        <w:t xml:space="preserve"> date</w:t>
+      </w:r>
+    </w:p>
+    <w:p>
+      <w:r>
+        <w:t xml:space="preserve">  </w:t>
+      </w:r>
+      <w:proofErr w:type="spellStart"/>
+      <w:r>
+        <w:t>opportunityInteractions</w:t>
+      </w:r>
+      <w:proofErr w:type="spellEnd"/>
+      <w:r>
+        <w:t xml:space="preserve"> </w:t>
+      </w:r>
+      <w:proofErr w:type="gramStart"/>
+      <w:r>
+        <w:t>varchar(</w:t>
+      </w:r>
+      <w:proofErr w:type="gramEnd"/>
+      <w:r>
+        <w:t>255)</w:t>
       </w:r>
     </w:p>
     <w:p>
@@ -2489,296 +2842,6 @@
       </w:r>
     </w:p>
     <w:p/>
-    <w:p>
-      <w:r>
-        <w:t xml:space="preserve">Table </w:t>
-      </w:r>
-      <w:proofErr w:type="spellStart"/>
-      <w:r>
-        <w:t>memberContact</w:t>
-      </w:r>
-      <w:proofErr w:type="spellEnd"/>
-      <w:r>
-        <w:t xml:space="preserve"> {</w:t>
-      </w:r>
-    </w:p>
-    <w:p>
-      <w:r>
-        <w:t xml:space="preserve">  </w:t>
-      </w:r>
-      <w:proofErr w:type="spellStart"/>
-      <w:r>
-        <w:t>memberId</w:t>
-      </w:r>
-      <w:proofErr w:type="spellEnd"/>
-      <w:r>
-        <w:t xml:space="preserve"> integer [ref: &gt; </w:t>
-      </w:r>
-      <w:proofErr w:type="spellStart"/>
-      <w:proofErr w:type="gramStart"/>
-      <w:r>
-        <w:t>member.memberId</w:t>
-      </w:r>
-      <w:proofErr w:type="spellEnd"/>
-      <w:proofErr w:type="gramEnd"/>
-      <w:r>
-        <w:t>]</w:t>
-      </w:r>
-    </w:p>
-    <w:p>
-      <w:r>
-        <w:t xml:space="preserve">  </w:t>
-      </w:r>
-      <w:proofErr w:type="spellStart"/>
-      <w:r>
-        <w:t>contactId</w:t>
-      </w:r>
-      <w:proofErr w:type="spellEnd"/>
-      <w:r>
-        <w:t xml:space="preserve"> integer [ref: &gt; </w:t>
-      </w:r>
-      <w:proofErr w:type="spellStart"/>
-      <w:proofErr w:type="gramStart"/>
-      <w:r>
-        <w:t>contact.contactId</w:t>
-      </w:r>
-      <w:proofErr w:type="spellEnd"/>
-      <w:proofErr w:type="gramEnd"/>
-      <w:r>
-        <w:t>]</w:t>
-      </w:r>
-    </w:p>
-    <w:p>
-      <w:r>
-        <w:t xml:space="preserve">  </w:t>
-      </w:r>
-      <w:proofErr w:type="spellStart"/>
-      <w:r>
-        <w:t>memberContactRelationshipType</w:t>
-      </w:r>
-      <w:proofErr w:type="spellEnd"/>
-      <w:r>
-        <w:t xml:space="preserve"> </w:t>
-      </w:r>
-      <w:proofErr w:type="gramStart"/>
-      <w:r>
-        <w:t>varchar(</w:t>
-      </w:r>
-      <w:proofErr w:type="gramEnd"/>
-      <w:r>
-        <w:t>100)</w:t>
-      </w:r>
-    </w:p>
-    <w:p>
-      <w:r>
-        <w:t>  primary key (</w:t>
-      </w:r>
-      <w:proofErr w:type="spellStart"/>
-      <w:r>
-        <w:t>memberId</w:t>
-      </w:r>
-      <w:proofErr w:type="spellEnd"/>
-      <w:r>
-        <w:t xml:space="preserve">, </w:t>
-      </w:r>
-      <w:proofErr w:type="spellStart"/>
-      <w:r>
-        <w:t>contactId</w:t>
-      </w:r>
-      <w:proofErr w:type="spellEnd"/>
-      <w:r>
-        <w:t>)</w:t>
-      </w:r>
-    </w:p>
-    <w:p>
-      <w:r>
-        <w:t>}</w:t>
-      </w:r>
-    </w:p>
-    <w:p/>
-    <w:p>
-      <w:r>
-        <w:t>Table opportunity {</w:t>
-      </w:r>
-    </w:p>
-    <w:p>
-      <w:r>
-        <w:t xml:space="preserve">  </w:t>
-      </w:r>
-      <w:proofErr w:type="spellStart"/>
-      <w:r>
-        <w:t>opportunityId</w:t>
-      </w:r>
-      <w:proofErr w:type="spellEnd"/>
-      <w:r>
-        <w:t xml:space="preserve"> integer [primary key]  </w:t>
-      </w:r>
-    </w:p>
-    <w:p>
-      <w:r>
-        <w:t xml:space="preserve">  </w:t>
-      </w:r>
-      <w:proofErr w:type="spellStart"/>
-      <w:r>
-        <w:t>opportunityName</w:t>
-      </w:r>
-      <w:proofErr w:type="spellEnd"/>
-      <w:r>
-        <w:t xml:space="preserve"> </w:t>
-      </w:r>
-      <w:proofErr w:type="gramStart"/>
-      <w:r>
-        <w:t>varchar(</w:t>
-      </w:r>
-      <w:proofErr w:type="gramEnd"/>
-      <w:r>
-        <w:t>255) [not null]</w:t>
-      </w:r>
-    </w:p>
-    <w:p>
-      <w:r>
-        <w:t xml:space="preserve">  </w:t>
-      </w:r>
-      <w:proofErr w:type="spellStart"/>
-      <w:r>
-        <w:t>opportunityStatus</w:t>
-      </w:r>
-      <w:proofErr w:type="spellEnd"/>
-      <w:r>
-        <w:t xml:space="preserve"> </w:t>
-      </w:r>
-      <w:proofErr w:type="spellStart"/>
-      <w:r>
-        <w:t>enum</w:t>
-      </w:r>
-      <w:proofErr w:type="spellEnd"/>
-      <w:r>
-        <w:t xml:space="preserve"> ('Qualification', 'Negotiating', 'Closed-New Member', ' Closed-Not Interested')  </w:t>
-      </w:r>
-    </w:p>
-    <w:p>
-      <w:r>
-        <w:t xml:space="preserve">  </w:t>
-      </w:r>
-      <w:proofErr w:type="spellStart"/>
-      <w:r>
-        <w:t>opportunityPriority</w:t>
-      </w:r>
-      <w:proofErr w:type="spellEnd"/>
-      <w:r>
-        <w:t xml:space="preserve"> </w:t>
-      </w:r>
-      <w:proofErr w:type="gramStart"/>
-      <w:r>
-        <w:t>varchar(</w:t>
-      </w:r>
-      <w:proofErr w:type="gramEnd"/>
-      <w:r>
-        <w:t>50)</w:t>
-      </w:r>
-    </w:p>
-    <w:p>
-      <w:r>
-        <w:t xml:space="preserve">  </w:t>
-      </w:r>
-      <w:proofErr w:type="spellStart"/>
-      <w:r>
-        <w:t>opportunityAction</w:t>
-      </w:r>
-      <w:proofErr w:type="spellEnd"/>
-      <w:r>
-        <w:t xml:space="preserve"> </w:t>
-      </w:r>
-      <w:proofErr w:type="gramStart"/>
-      <w:r>
-        <w:t>varchar(</w:t>
-      </w:r>
-      <w:proofErr w:type="gramEnd"/>
-      <w:r>
-        <w:t>255)</w:t>
-      </w:r>
-    </w:p>
-    <w:p>
-      <w:r>
-        <w:t xml:space="preserve">  </w:t>
-      </w:r>
-      <w:proofErr w:type="spellStart"/>
-      <w:r>
-        <w:t>opportunityContact</w:t>
-      </w:r>
-      <w:proofErr w:type="spellEnd"/>
-      <w:r>
-        <w:t xml:space="preserve"> </w:t>
-      </w:r>
-      <w:proofErr w:type="gramStart"/>
-      <w:r>
-        <w:t>varchar(</w:t>
-      </w:r>
-      <w:proofErr w:type="gramEnd"/>
-      <w:r>
-        <w:t>50)</w:t>
-      </w:r>
-    </w:p>
-    <w:p>
-      <w:r>
-        <w:t xml:space="preserve">  </w:t>
-      </w:r>
-      <w:proofErr w:type="spellStart"/>
-      <w:r>
-        <w:t>opportunityAccount</w:t>
-      </w:r>
-      <w:proofErr w:type="spellEnd"/>
-      <w:r>
-        <w:t xml:space="preserve"> </w:t>
-      </w:r>
-      <w:proofErr w:type="gramStart"/>
-      <w:r>
-        <w:t>varchar(</w:t>
-      </w:r>
-      <w:proofErr w:type="gramEnd"/>
-      <w:r>
-        <w:t>50)</w:t>
-      </w:r>
-    </w:p>
-    <w:p>
-      <w:r>
-        <w:t xml:space="preserve">  </w:t>
-      </w:r>
-      <w:proofErr w:type="spellStart"/>
-      <w:r>
-        <w:t>opportunityLastContactDate</w:t>
-      </w:r>
-      <w:proofErr w:type="spellEnd"/>
-      <w:r>
-        <w:t xml:space="preserve"> date</w:t>
-      </w:r>
-    </w:p>
-    <w:p>
-      <w:r>
-        <w:t xml:space="preserve">  </w:t>
-      </w:r>
-      <w:proofErr w:type="spellStart"/>
-      <w:r>
-        <w:t>opportunityInteractions</w:t>
-      </w:r>
-      <w:proofErr w:type="spellEnd"/>
-      <w:r>
-        <w:t xml:space="preserve"> </w:t>
-      </w:r>
-      <w:proofErr w:type="gramStart"/>
-      <w:r>
-        <w:t>varchar(</w:t>
-      </w:r>
-      <w:proofErr w:type="gramEnd"/>
-      <w:r>
-        <w:t>255)</w:t>
-      </w:r>
-    </w:p>
-    <w:p>
-      <w:r>
-        <w:t>}</w:t>
-      </w:r>
-    </w:p>
     <w:p/>
     <w:p>
       <w:pPr>
@@ -2792,7 +2855,6 @@
           <w:b/>
           <w:bCs/>
         </w:rPr>
-        <w:lastRenderedPageBreak/>
         <w:t>Summary of Relationships:</w:t>
       </w:r>
     </w:p>
@@ -3077,6 +3139,7 @@
         </w:numPr>
       </w:pPr>
       <w:r>
+        <w:lastRenderedPageBreak/>
         <w:t xml:space="preserve">Explanation: A member can belong to multiple industries, and each industry can have multiple members. This many-to-many relationship is facilitated by the </w:t>
       </w:r>
       <w:proofErr w:type="spellStart"/>
@@ -3184,7 +3247,6 @@
         </w:numPr>
       </w:pPr>
       <w:r>
-        <w:lastRenderedPageBreak/>
         <w:t xml:space="preserve">Foreign Keys: </w:t>
       </w:r>
       <w:proofErr w:type="spellStart"/>

</xml_diff>

<commit_message>
updated datamodel and tables. added git ignore
</commit_message>
<xml_diff>
--- a/data-model-and-tables/tables-and-relationships.docx
+++ b/data-model-and-tables/tables-and-relationships.docx
@@ -59,15 +59,7 @@
       </w:r>
       <w:proofErr w:type="spellEnd"/>
       <w:r>
-        <w:t xml:space="preserve"> </w:t>
-      </w:r>
-      <w:proofErr w:type="gramStart"/>
-      <w:r>
-        <w:t>VARCHAR(</w:t>
-      </w:r>
-      <w:proofErr w:type="gramEnd"/>
-      <w:r>
-        <w:t>255) NOT NULL,</w:t>
+        <w:t xml:space="preserve"> VARCHAR(255) NOT NULL,</w:t>
       </w:r>
     </w:p>
     <w:p>
@@ -98,23 +90,31 @@
     </w:p>
     <w:p>
       <w:r>
+        <w:t xml:space="preserve">   </w:t>
+      </w:r>
+      <w:proofErr w:type="spellStart"/>
+      <w:r>
+        <w:t>memberAccountsPayableEmail</w:t>
+      </w:r>
+      <w:proofErr w:type="spellEnd"/>
+      <w:r>
+        <w:t xml:space="preserve">  </w:t>
+      </w:r>
+      <w:r>
+        <w:t>VARCHAR(255) NOT NULL,</w:t>
+      </w:r>
+    </w:p>
+    <w:p>
+      <w:r>
         <w:t xml:space="preserve">    </w:t>
       </w:r>
       <w:proofErr w:type="spellStart"/>
       <w:r>
-        <w:t>memberAccountsPayableEmail</w:t>
-      </w:r>
-      <w:proofErr w:type="spellEnd"/>
-      <w:r>
-        <w:t xml:space="preserve"> </w:t>
-      </w:r>
-      <w:proofErr w:type="gramStart"/>
-      <w:r>
-        <w:t>VARCHAR(</w:t>
-      </w:r>
-      <w:proofErr w:type="gramEnd"/>
-      <w:r>
-        <w:t>255) NOT NULL,</w:t>
+        <w:t>memberStartDate</w:t>
+      </w:r>
+      <w:proofErr w:type="spellEnd"/>
+      <w:r>
+        <w:t xml:space="preserve"> DATE NOT NULL,</w:t>
       </w:r>
     </w:p>
     <w:p>
@@ -123,11 +123,11 @@
       </w:r>
       <w:proofErr w:type="spellStart"/>
       <w:r>
-        <w:t>memberStartDate</w:t>
-      </w:r>
-      <w:proofErr w:type="spellEnd"/>
-      <w:r>
-        <w:t xml:space="preserve"> DATE NOT NULL,</w:t>
+        <w:t>memberEndDate</w:t>
+      </w:r>
+      <w:proofErr w:type="spellEnd"/>
+      <w:r>
+        <w:t xml:space="preserve"> DATE,</w:t>
       </w:r>
     </w:p>
     <w:p>
@@ -136,11 +136,27 @@
       </w:r>
       <w:proofErr w:type="spellStart"/>
       <w:r>
-        <w:t>memberEndDate</w:t>
-      </w:r>
-      <w:proofErr w:type="spellEnd"/>
-      <w:r>
-        <w:t xml:space="preserve"> DATE,</w:t>
+        <w:t>memberNotes</w:t>
+      </w:r>
+      <w:proofErr w:type="spellEnd"/>
+      <w:r>
+        <w:t xml:space="preserve"> TEXT</w:t>
+      </w:r>
+    </w:p>
+    <w:p>
+      <w:r>
+        <w:t>);</w:t>
+      </w:r>
+    </w:p>
+    <w:p/>
+    <w:p>
+      <w:r>
+        <w:t>-- 2. address Table</w:t>
+      </w:r>
+    </w:p>
+    <w:p>
+      <w:r>
+        <w:t>CREATE TABLE address (</w:t>
       </w:r>
     </w:p>
     <w:p>
@@ -149,27 +165,11 @@
       </w:r>
       <w:proofErr w:type="spellStart"/>
       <w:r>
-        <w:t>memberNotes</w:t>
-      </w:r>
-      <w:proofErr w:type="spellEnd"/>
-      <w:r>
-        <w:t xml:space="preserve"> TEXT</w:t>
-      </w:r>
-    </w:p>
-    <w:p>
-      <w:r>
-        <w:t>);</w:t>
-      </w:r>
-    </w:p>
-    <w:p/>
-    <w:p>
-      <w:r>
-        <w:t>-- 2. address Table</w:t>
-      </w:r>
-    </w:p>
-    <w:p>
-      <w:r>
-        <w:t>CREATE TABLE address (</w:t>
+        <w:t>addressId</w:t>
+      </w:r>
+      <w:proofErr w:type="spellEnd"/>
+      <w:r>
+        <w:t xml:space="preserve"> INT PRIMARY KEY AUTO_INCREMENT,</w:t>
       </w:r>
     </w:p>
     <w:p>
@@ -178,11 +178,21 @@
       </w:r>
       <w:proofErr w:type="spellStart"/>
       <w:r>
-        <w:t>addressId</w:t>
-      </w:r>
-      <w:proofErr w:type="spellEnd"/>
-      <w:r>
-        <w:t xml:space="preserve"> INT PRIMARY KEY AUTO_INCREMENT,</w:t>
+        <w:t>memberId</w:t>
+      </w:r>
+      <w:proofErr w:type="spellEnd"/>
+      <w:r>
+        <w:t xml:space="preserve"> INT,</w:t>
+      </w:r>
+    </w:p>
+    <w:p>
+      <w:r>
+        <w:t xml:space="preserve">    addressLine1 VARCHAR(255) NOT NULL,</w:t>
+      </w:r>
+    </w:p>
+    <w:p>
+      <w:r>
+        <w:t xml:space="preserve">    addressLine2 VARCHAR(255),</w:t>
       </w:r>
     </w:p>
     <w:p>
@@ -191,37 +201,11 @@
       </w:r>
       <w:proofErr w:type="spellStart"/>
       <w:r>
-        <w:t>memberId</w:t>
-      </w:r>
-      <w:proofErr w:type="spellEnd"/>
-      <w:r>
-        <w:t xml:space="preserve"> INT,</w:t>
-      </w:r>
-    </w:p>
-    <w:p>
-      <w:r>
-        <w:t xml:space="preserve">    addressLine1 </w:t>
-      </w:r>
-      <w:proofErr w:type="gramStart"/>
-      <w:r>
-        <w:t>VARCHAR(</w:t>
-      </w:r>
-      <w:proofErr w:type="gramEnd"/>
-      <w:r>
-        <w:t>255) NOT NULL,</w:t>
-      </w:r>
-    </w:p>
-    <w:p>
-      <w:r>
-        <w:t xml:space="preserve">    addressLine2 </w:t>
-      </w:r>
-      <w:proofErr w:type="gramStart"/>
-      <w:r>
-        <w:t>VARCHAR(</w:t>
-      </w:r>
-      <w:proofErr w:type="gramEnd"/>
-      <w:r>
-        <w:t>255),</w:t>
+        <w:t>addressCity</w:t>
+      </w:r>
+      <w:proofErr w:type="spellEnd"/>
+      <w:r>
+        <w:t xml:space="preserve"> VARCHAR(100) NOT NULL,</w:t>
       </w:r>
     </w:p>
     <w:p>
@@ -230,19 +214,11 @@
       </w:r>
       <w:proofErr w:type="spellStart"/>
       <w:r>
-        <w:t>addressCity</w:t>
-      </w:r>
-      <w:proofErr w:type="spellEnd"/>
-      <w:r>
-        <w:t xml:space="preserve"> </w:t>
-      </w:r>
-      <w:proofErr w:type="gramStart"/>
-      <w:r>
-        <w:t>VARCHAR(</w:t>
-      </w:r>
-      <w:proofErr w:type="gramEnd"/>
-      <w:r>
-        <w:t>100) NOT NULL,</w:t>
+        <w:t>addressStateProvince</w:t>
+      </w:r>
+      <w:proofErr w:type="spellEnd"/>
+      <w:r>
+        <w:t xml:space="preserve"> VARCHAR(100),</w:t>
       </w:r>
     </w:p>
     <w:p>
@@ -251,40 +227,11 @@
       </w:r>
       <w:proofErr w:type="spellStart"/>
       <w:r>
-        <w:t>addressStateProvince</w:t>
-      </w:r>
-      <w:proofErr w:type="spellEnd"/>
-      <w:r>
-        <w:t xml:space="preserve"> </w:t>
-      </w:r>
-      <w:proofErr w:type="gramStart"/>
-      <w:r>
-        <w:t>VARCHAR(</w:t>
-      </w:r>
-      <w:proofErr w:type="gramEnd"/>
-      <w:r>
-        <w:t>100),</w:t>
-      </w:r>
-    </w:p>
-    <w:p>
-      <w:r>
-        <w:t xml:space="preserve">    </w:t>
-      </w:r>
-      <w:proofErr w:type="spellStart"/>
-      <w:r>
         <w:t>addressPostalCode</w:t>
       </w:r>
       <w:proofErr w:type="spellEnd"/>
       <w:r>
-        <w:t xml:space="preserve"> </w:t>
-      </w:r>
-      <w:proofErr w:type="gramStart"/>
-      <w:r>
-        <w:t>VARCHAR(</w:t>
-      </w:r>
-      <w:proofErr w:type="gramEnd"/>
-      <w:r>
-        <w:t>20),</w:t>
+        <w:t xml:space="preserve"> VARCHAR(20),</w:t>
       </w:r>
     </w:p>
     <w:p>
@@ -361,15 +308,7 @@
       </w:r>
       <w:proofErr w:type="spellEnd"/>
       <w:r>
-        <w:t xml:space="preserve"> </w:t>
-      </w:r>
-      <w:proofErr w:type="gramStart"/>
-      <w:r>
-        <w:t>VARCHAR(</w:t>
-      </w:r>
-      <w:proofErr w:type="gramEnd"/>
-      <w:r>
-        <w:t>255) NOT NULL,</w:t>
+        <w:t xml:space="preserve"> VARCHAR(255) NOT NULL,</w:t>
       </w:r>
     </w:p>
     <w:p>
@@ -382,13 +321,8 @@
       </w:r>
       <w:proofErr w:type="spellEnd"/>
       <w:r>
-        <w:t xml:space="preserve"> </w:t>
-      </w:r>
-      <w:proofErr w:type="gramStart"/>
-      <w:r>
-        <w:t>VARCHAR(</w:t>
-      </w:r>
-      <w:proofErr w:type="gramEnd"/>
+        <w:t xml:space="preserve"> VARCHAR(</w:t>
+      </w:r>
       <w:r>
         <w:t>6</w:t>
       </w:r>
@@ -585,15 +519,7 @@
       </w:r>
       <w:proofErr w:type="spellEnd"/>
       <w:r>
-        <w:t xml:space="preserve"> </w:t>
-      </w:r>
-      <w:proofErr w:type="gramStart"/>
-      <w:r>
-        <w:t>ENUM(</w:t>
-      </w:r>
-      <w:proofErr w:type="gramEnd"/>
-      <w:r>
-        <w:t>'Local Industrial', 'Non-Local Industrial', 'In-Kind', 'Government &amp; Education', 'Chamber', 'Associate') NOT NULL,</w:t>
+        <w:t xml:space="preserve"> ENUM('Local Industrial', 'Non-Local Industrial', 'In-Kind', 'Government &amp; Education', 'Chamber', 'Associate') NOT NULL,</w:t>
       </w:r>
     </w:p>
     <w:p>
@@ -620,15 +546,7 @@
       </w:r>
       <w:proofErr w:type="spellEnd"/>
       <w:r>
-        <w:t xml:space="preserve"> </w:t>
-      </w:r>
-      <w:proofErr w:type="gramStart"/>
-      <w:r>
-        <w:t>DECIMAL(</w:t>
-      </w:r>
-      <w:proofErr w:type="gramEnd"/>
-      <w:r>
-        <w:t>10, 2),</w:t>
+        <w:t xml:space="preserve"> DECIMAL(10, 2),</w:t>
       </w:r>
     </w:p>
     <w:p>
@@ -838,15 +756,7 @@
       </w:r>
       <w:proofErr w:type="spellEnd"/>
       <w:r>
-        <w:t xml:space="preserve"> </w:t>
-      </w:r>
-      <w:proofErr w:type="gramStart"/>
-      <w:r>
-        <w:t>VARCHAR(</w:t>
-      </w:r>
-      <w:proofErr w:type="gramEnd"/>
-      <w:r>
-        <w:t>255),</w:t>
+        <w:t xml:space="preserve"> VARCHAR(255),</w:t>
       </w:r>
     </w:p>
     <w:p>
@@ -931,22 +841,136 @@
       <w:r>
         <w:t xml:space="preserve"> </w:t>
       </w:r>
-      <w:proofErr w:type="gramStart"/>
       <w:r>
         <w:t>VARCHAR(</w:t>
       </w:r>
-      <w:proofErr w:type="gramEnd"/>
-      <w:r>
-        <w:t>50)</w:t>
-      </w:r>
+      <w:r>
+        <w:t>50</w:t>
+      </w:r>
+      <w:r>
+        <w:t>) NOT NULL,</w:t>
+      </w:r>
+    </w:p>
+    <w:p>
+      <w:r>
+        <w:t xml:space="preserve">    </w:t>
+      </w:r>
+      <w:proofErr w:type="spellStart"/>
+      <w:r>
+        <w:t>lastName</w:t>
+      </w:r>
+      <w:r>
+        <w:t>VARCHAR</w:t>
+      </w:r>
+      <w:proofErr w:type="spellEnd"/>
+      <w:r>
+        <w:t>(50) NOT NULL,</w:t>
+      </w:r>
+    </w:p>
+    <w:p>
+      <w:r>
+        <w:t xml:space="preserve">    </w:t>
+      </w:r>
+      <w:proofErr w:type="spellStart"/>
+      <w:r>
+        <w:t>contactTitleRole</w:t>
+      </w:r>
+      <w:proofErr w:type="spellEnd"/>
+      <w:r>
+        <w:t xml:space="preserve"> VARCHAR(100), </w:t>
+      </w:r>
+    </w:p>
+    <w:p>
+      <w:r>
+        <w:t xml:space="preserve">    </w:t>
+      </w:r>
+      <w:proofErr w:type="spellStart"/>
+      <w:r>
+        <w:t>contactPhone</w:t>
+      </w:r>
+      <w:proofErr w:type="spellEnd"/>
+      <w:r>
+        <w:t xml:space="preserve"> VARCHAR(</w:t>
+      </w:r>
+      <w:r>
+        <w:t>1</w:t>
+      </w:r>
+      <w:r>
+        <w:t>0),</w:t>
+      </w:r>
+    </w:p>
+    <w:p>
+      <w:r>
+        <w:t xml:space="preserve">    </w:t>
+      </w:r>
+      <w:proofErr w:type="spellStart"/>
+      <w:r>
+        <w:t>contactInWebsite</w:t>
+      </w:r>
+      <w:proofErr w:type="spellEnd"/>
+      <w:r>
+        <w:t xml:space="preserve"> VARCHAR(100),</w:t>
+      </w:r>
+    </w:p>
+    <w:p>
+      <w:r>
+        <w:t xml:space="preserve">    </w:t>
+      </w:r>
+      <w:proofErr w:type="spellStart"/>
+      <w:r>
+        <w:t>contactInteractions</w:t>
+      </w:r>
+      <w:proofErr w:type="spellEnd"/>
+      <w:r>
+        <w:t xml:space="preserve"> VARCHAR(255),</w:t>
+      </w:r>
+    </w:p>
+    <w:p>
+      <w:r>
+        <w:t xml:space="preserve">    </w:t>
+      </w:r>
+      <w:proofErr w:type="spellStart"/>
+      <w:r>
+        <w:t>contactNotes</w:t>
+      </w:r>
+      <w:proofErr w:type="spellEnd"/>
+      <w:r>
+        <w:t xml:space="preserve"> TEXT</w:t>
+      </w:r>
+    </w:p>
+    <w:p>
+      <w:r>
+        <w:t>);</w:t>
+      </w:r>
+    </w:p>
+    <w:p/>
+    <w:p>
+      <w:r>
+        <w:t xml:space="preserve">-- 9. </w:t>
+      </w:r>
+      <w:proofErr w:type="spellStart"/>
+      <w:r>
+        <w:t>contactEmail</w:t>
+      </w:r>
+      <w:proofErr w:type="spellEnd"/>
       <w:r>
         <w:t xml:space="preserve"> </w:t>
       </w:r>
       <w:r>
-        <w:t>NOT NULL</w:t>
-      </w:r>
-      <w:r>
-        <w:t>,</w:t>
+        <w:t>Table</w:t>
+      </w:r>
+    </w:p>
+    <w:p>
+      <w:r>
+        <w:t xml:space="preserve">CREATE TABLE </w:t>
+      </w:r>
+      <w:proofErr w:type="spellStart"/>
+      <w:r>
+        <w:t>contactEmail</w:t>
+      </w:r>
+      <w:proofErr w:type="spellEnd"/>
+      <w:r>
+        <w:t xml:space="preserve"> (</w:t>
       </w:r>
     </w:p>
     <w:p>
@@ -955,31 +979,109 @@
       </w:r>
       <w:proofErr w:type="spellStart"/>
       <w:r>
-        <w:t>lastName</w:t>
-      </w:r>
-      <w:proofErr w:type="spellEnd"/>
-      <w:r>
-        <w:t xml:space="preserve"> </w:t>
-      </w:r>
-      <w:proofErr w:type="gramStart"/>
-      <w:r>
-        <w:t>VARCHAR(</w:t>
-      </w:r>
-      <w:proofErr w:type="gramEnd"/>
+        <w:t>contactEmailId</w:t>
+      </w:r>
+      <w:proofErr w:type="spellEnd"/>
+      <w:r>
+        <w:t xml:space="preserve"> INT PRIMARY KEY AUTO_INCREMENT,</w:t>
+      </w:r>
+    </w:p>
+    <w:p>
+      <w:r>
+        <w:t xml:space="preserve">    </w:t>
+      </w:r>
+      <w:proofErr w:type="spellStart"/>
+      <w:r>
+        <w:t>contactId</w:t>
+      </w:r>
+      <w:proofErr w:type="spellEnd"/>
+      <w:r>
+        <w:t xml:space="preserve"> INT,</w:t>
+      </w:r>
+    </w:p>
+    <w:p>
+      <w:r>
+        <w:t xml:space="preserve">    </w:t>
+      </w:r>
+      <w:proofErr w:type="spellStart"/>
+      <w:r>
+        <w:t>emailType</w:t>
+      </w:r>
+      <w:proofErr w:type="spellEnd"/>
+      <w:r>
+        <w:t xml:space="preserve"> ENUM('VIP', 'Work', 'Personal') NOT NULL,</w:t>
+      </w:r>
+    </w:p>
+    <w:p>
+      <w:r>
+        <w:t xml:space="preserve">    </w:t>
+      </w:r>
+      <w:proofErr w:type="spellStart"/>
+      <w:r>
+        <w:t>emailAddress</w:t>
+      </w:r>
+      <w:proofErr w:type="spellEnd"/>
+      <w:r>
+        <w:t xml:space="preserve"> VARCHAR(255) NOT NULL,</w:t>
+      </w:r>
+    </w:p>
+    <w:p>
+      <w:r>
+        <w:t xml:space="preserve">    FOREIGN KEY (</w:t>
+      </w:r>
+      <w:proofErr w:type="spellStart"/>
+      <w:r>
+        <w:t>contactId</w:t>
+      </w:r>
+      <w:proofErr w:type="spellEnd"/>
+      <w:r>
+        <w:t>) REFERENCES contact(</w:t>
+      </w:r>
+      <w:proofErr w:type="spellStart"/>
+      <w:r>
+        <w:t>contactId</w:t>
+      </w:r>
+      <w:proofErr w:type="spellEnd"/>
+      <w:r>
+        <w:t>)</w:t>
+      </w:r>
+    </w:p>
+    <w:p>
+      <w:r>
+        <w:t>);</w:t>
+      </w:r>
+    </w:p>
+    <w:p/>
+    <w:p>
+      <w:r>
+        <w:t xml:space="preserve">-- </w:t>
+      </w:r>
       <w:r>
         <w:t>10</w:t>
       </w:r>
       <w:r>
-        <w:t>0)</w:t>
-      </w:r>
-      <w:r>
-        <w:t xml:space="preserve"> </w:t>
-      </w:r>
-      <w:r>
-        <w:t>NOT NULL</w:t>
-      </w:r>
-      <w:r>
-        <w:t>,</w:t>
+        <w:t xml:space="preserve">. </w:t>
+      </w:r>
+      <w:proofErr w:type="spellStart"/>
+      <w:r>
+        <w:t>memberContact</w:t>
+      </w:r>
+      <w:proofErr w:type="spellEnd"/>
+      <w:r>
+        <w:t xml:space="preserve"> Table (Junction Table for Many-to-Many Relationship)</w:t>
+      </w:r>
+    </w:p>
+    <w:p>
+      <w:r>
+        <w:t xml:space="preserve">CREATE TABLE </w:t>
+      </w:r>
+      <w:proofErr w:type="spellStart"/>
+      <w:r>
+        <w:t>memberContact</w:t>
+      </w:r>
+      <w:proofErr w:type="spellEnd"/>
+      <w:r>
+        <w:t xml:space="preserve"> (</w:t>
       </w:r>
     </w:p>
     <w:p>
@@ -988,19 +1090,11 @@
       </w:r>
       <w:proofErr w:type="spellStart"/>
       <w:r>
-        <w:t>contactTitleRole</w:t>
-      </w:r>
-      <w:proofErr w:type="spellEnd"/>
-      <w:r>
-        <w:t xml:space="preserve"> </w:t>
-      </w:r>
-      <w:proofErr w:type="gramStart"/>
-      <w:r>
-        <w:t>VARCHAR(</w:t>
-      </w:r>
-      <w:proofErr w:type="gramEnd"/>
-      <w:r>
-        <w:t>100),</w:t>
+        <w:t>memberId</w:t>
+      </w:r>
+      <w:proofErr w:type="spellEnd"/>
+      <w:r>
+        <w:t xml:space="preserve"> INT,</w:t>
       </w:r>
     </w:p>
     <w:p>
@@ -1009,22 +1103,11 @@
       </w:r>
       <w:proofErr w:type="spellStart"/>
       <w:r>
-        <w:t>contactPhone</w:t>
-      </w:r>
-      <w:proofErr w:type="spellEnd"/>
-      <w:r>
-        <w:t xml:space="preserve"> </w:t>
-      </w:r>
-      <w:proofErr w:type="gramStart"/>
-      <w:r>
-        <w:t>VARCHAR(</w:t>
-      </w:r>
-      <w:proofErr w:type="gramEnd"/>
-      <w:r>
-        <w:t>1</w:t>
-      </w:r>
-      <w:r>
-        <w:t xml:space="preserve">0),  </w:t>
+        <w:t>contactId</w:t>
+      </w:r>
+      <w:proofErr w:type="spellEnd"/>
+      <w:r>
+        <w:t xml:space="preserve"> INT,</w:t>
       </w:r>
     </w:p>
     <w:p>
@@ -1033,259 +1116,11 @@
       </w:r>
       <w:proofErr w:type="spellStart"/>
       <w:r>
-        <w:t>contactWebsite</w:t>
-      </w:r>
-      <w:proofErr w:type="spellEnd"/>
-      <w:r>
-        <w:t xml:space="preserve"> </w:t>
-      </w:r>
-      <w:proofErr w:type="gramStart"/>
-      <w:r>
-        <w:t>VARCHAR(</w:t>
-      </w:r>
-      <w:proofErr w:type="gramEnd"/>
-      <w:r>
-        <w:t>100),</w:t>
-      </w:r>
-    </w:p>
-    <w:p>
-      <w:r>
-        <w:t xml:space="preserve">    </w:t>
-      </w:r>
-      <w:proofErr w:type="spellStart"/>
-      <w:r>
-        <w:t>contactInteractions</w:t>
-      </w:r>
-      <w:proofErr w:type="spellEnd"/>
-      <w:r>
-        <w:t xml:space="preserve"> </w:t>
-      </w:r>
-      <w:proofErr w:type="gramStart"/>
-      <w:r>
-        <w:t>VARCHAR(</w:t>
-      </w:r>
-      <w:proofErr w:type="gramEnd"/>
-      <w:r>
-        <w:t>255),</w:t>
-      </w:r>
-    </w:p>
-    <w:p>
-      <w:r>
-        <w:t xml:space="preserve">    </w:t>
-      </w:r>
-      <w:proofErr w:type="spellStart"/>
-      <w:r>
-        <w:t>contactNotes</w:t>
-      </w:r>
-      <w:proofErr w:type="spellEnd"/>
-      <w:r>
-        <w:t xml:space="preserve"> TEXT</w:t>
-      </w:r>
-    </w:p>
-    <w:p>
-      <w:r>
-        <w:t>);</w:t>
-      </w:r>
-    </w:p>
-    <w:p/>
-    <w:p>
-      <w:r>
-        <w:t xml:space="preserve">-- 9. </w:t>
-      </w:r>
-      <w:proofErr w:type="spellStart"/>
-      <w:r>
-        <w:t>contactEmail</w:t>
-      </w:r>
-      <w:proofErr w:type="spellEnd"/>
-      <w:r>
-        <w:t xml:space="preserve"> Table</w:t>
-      </w:r>
-    </w:p>
-    <w:p>
-      <w:r>
-        <w:t xml:space="preserve">CREATE TABLE </w:t>
-      </w:r>
-      <w:proofErr w:type="spellStart"/>
-      <w:r>
-        <w:t>contactEmail</w:t>
-      </w:r>
-      <w:proofErr w:type="spellEnd"/>
-      <w:r>
-        <w:t xml:space="preserve"> (</w:t>
-      </w:r>
-    </w:p>
-    <w:p>
-      <w:r>
-        <w:t xml:space="preserve">    </w:t>
-      </w:r>
-      <w:proofErr w:type="spellStart"/>
-      <w:r>
-        <w:t>contactEmailId</w:t>
-      </w:r>
-      <w:proofErr w:type="spellEnd"/>
-      <w:r>
-        <w:t xml:space="preserve"> INT PRIMARY KEY AUTO_INCREMENT,</w:t>
-      </w:r>
-    </w:p>
-    <w:p>
-      <w:r>
-        <w:t xml:space="preserve">    </w:t>
-      </w:r>
-      <w:proofErr w:type="spellStart"/>
-      <w:r>
-        <w:t>contactId</w:t>
-      </w:r>
-      <w:proofErr w:type="spellEnd"/>
-      <w:r>
-        <w:t xml:space="preserve"> INT NOT NULL,</w:t>
-      </w:r>
-    </w:p>
-    <w:p>
-      <w:r>
-        <w:t xml:space="preserve">    </w:t>
-      </w:r>
-      <w:proofErr w:type="spellStart"/>
-      <w:r>
-        <w:t>emailType</w:t>
-      </w:r>
-      <w:proofErr w:type="spellEnd"/>
-      <w:r>
-        <w:t xml:space="preserve"> </w:t>
-      </w:r>
-      <w:proofErr w:type="gramStart"/>
-      <w:r>
-        <w:t>ENUM(</w:t>
-      </w:r>
-      <w:proofErr w:type="gramEnd"/>
-      <w:r>
-        <w:t>'VIP', 'Work', 'Personal') NOT NULL,</w:t>
-      </w:r>
-    </w:p>
-    <w:p>
-      <w:r>
-        <w:t xml:space="preserve">    </w:t>
-      </w:r>
-      <w:proofErr w:type="spellStart"/>
-      <w:r>
-        <w:t>emailAddress</w:t>
-      </w:r>
-      <w:proofErr w:type="spellEnd"/>
-      <w:r>
-        <w:t xml:space="preserve"> </w:t>
-      </w:r>
-      <w:proofErr w:type="gramStart"/>
-      <w:r>
-        <w:t>VARCHAR(</w:t>
-      </w:r>
-      <w:proofErr w:type="gramEnd"/>
-      <w:r>
-        <w:t>255) NOT NULL,</w:t>
-      </w:r>
-    </w:p>
-    <w:p>
-      <w:r>
-        <w:t xml:space="preserve">    FOREIGN KEY (</w:t>
-      </w:r>
-      <w:proofErr w:type="spellStart"/>
-      <w:r>
-        <w:t>contactId</w:t>
-      </w:r>
-      <w:proofErr w:type="spellEnd"/>
-      <w:r>
-        <w:t>) REFERENCES contact(</w:t>
-      </w:r>
-      <w:proofErr w:type="spellStart"/>
-      <w:r>
-        <w:t>contactId</w:t>
-      </w:r>
-      <w:proofErr w:type="spellEnd"/>
-      <w:r>
-        <w:t>)</w:t>
-      </w:r>
-    </w:p>
-    <w:p>
-      <w:r>
-        <w:t>);</w:t>
-      </w:r>
-    </w:p>
-    <w:p/>
-    <w:p>
-      <w:r>
-        <w:t xml:space="preserve">-- </w:t>
-      </w:r>
-      <w:r>
-        <w:t>10</w:t>
-      </w:r>
-      <w:r>
-        <w:t xml:space="preserve">. </w:t>
-      </w:r>
-      <w:proofErr w:type="spellStart"/>
-      <w:r>
-        <w:t>memberContact</w:t>
-      </w:r>
-      <w:proofErr w:type="spellEnd"/>
-      <w:r>
-        <w:t xml:space="preserve"> Table (Junction Table for Many-to-Many Relationship)</w:t>
-      </w:r>
-    </w:p>
-    <w:p>
-      <w:r>
-        <w:t xml:space="preserve">CREATE TABLE </w:t>
-      </w:r>
-      <w:proofErr w:type="spellStart"/>
-      <w:r>
-        <w:t>memberContact</w:t>
-      </w:r>
-      <w:proofErr w:type="spellEnd"/>
-      <w:r>
-        <w:t xml:space="preserve"> (</w:t>
-      </w:r>
-    </w:p>
-    <w:p>
-      <w:r>
-        <w:t xml:space="preserve">    </w:t>
-      </w:r>
-      <w:proofErr w:type="spellStart"/>
-      <w:r>
-        <w:t>memberId</w:t>
-      </w:r>
-      <w:proofErr w:type="spellEnd"/>
-      <w:r>
-        <w:t xml:space="preserve"> INT,</w:t>
-      </w:r>
-    </w:p>
-    <w:p>
-      <w:r>
-        <w:t xml:space="preserve">    </w:t>
-      </w:r>
-      <w:proofErr w:type="spellStart"/>
-      <w:r>
-        <w:t>contactId</w:t>
-      </w:r>
-      <w:proofErr w:type="spellEnd"/>
-      <w:r>
-        <w:t xml:space="preserve"> INT,</w:t>
-      </w:r>
-    </w:p>
-    <w:p>
-      <w:r>
-        <w:t xml:space="preserve">    </w:t>
-      </w:r>
-      <w:proofErr w:type="spellStart"/>
-      <w:r>
         <w:t>memberContactRelationshipType</w:t>
       </w:r>
       <w:proofErr w:type="spellEnd"/>
       <w:r>
-        <w:t xml:space="preserve"> </w:t>
-      </w:r>
-      <w:proofErr w:type="gramStart"/>
-      <w:r>
-        <w:t>VARCHAR(</w:t>
-      </w:r>
-      <w:proofErr w:type="gramEnd"/>
-      <w:r>
-        <w:t>100),</w:t>
+        <w:t xml:space="preserve"> VARCHAR(100),</w:t>
       </w:r>
     </w:p>
     <w:p>
@@ -1418,15 +1253,29 @@
       </w:r>
       <w:proofErr w:type="spellEnd"/>
       <w:r>
+        <w:t xml:space="preserve"> VARCHAR(255) NOT NULL,</w:t>
+      </w:r>
+    </w:p>
+    <w:p>
+      <w:r>
+        <w:t xml:space="preserve">    </w:t>
+      </w:r>
+      <w:proofErr w:type="spellStart"/>
+      <w:r>
+        <w:t>opportunityStatus</w:t>
+      </w:r>
+      <w:proofErr w:type="spellEnd"/>
+      <w:r>
         <w:t xml:space="preserve"> </w:t>
       </w:r>
-      <w:proofErr w:type="gramStart"/>
-      <w:r>
-        <w:t>VARCHAR(</w:t>
-      </w:r>
-      <w:proofErr w:type="gramEnd"/>
-      <w:r>
-        <w:t>255) NOT NULL,</w:t>
+      <w:r>
+        <w:t xml:space="preserve">ENUM </w:t>
+      </w:r>
+      <w:r>
+        <w:t xml:space="preserve">('Qualification', 'Negotiating', 'Closed-New Member', ' Closed-Not Interested') </w:t>
+      </w:r>
+      <w:r>
+        <w:t>,</w:t>
       </w:r>
     </w:p>
     <w:p>
@@ -1435,26 +1284,12 @@
       </w:r>
       <w:proofErr w:type="spellStart"/>
       <w:r>
-        <w:t>opportunityStatus</w:t>
-      </w:r>
-      <w:proofErr w:type="spellEnd"/>
-      <w:r>
-        <w:t xml:space="preserve"> </w:t>
-      </w:r>
-      <w:r>
-        <w:t xml:space="preserve">ENUM </w:t>
-      </w:r>
-      <w:r>
-        <w:t>('Qualification', 'Negotiating', 'Closed-New Member', ' Closed-Not Interested'</w:t>
-      </w:r>
-      <w:proofErr w:type="gramStart"/>
-      <w:r>
-        <w:t xml:space="preserve">) </w:t>
-      </w:r>
-      <w:r>
-        <w:t>,</w:t>
-      </w:r>
-      <w:proofErr w:type="gramEnd"/>
+        <w:t>opportunityPriority</w:t>
+      </w:r>
+      <w:proofErr w:type="spellEnd"/>
+      <w:r>
+        <w:t xml:space="preserve"> VARCHAR(50),</w:t>
+      </w:r>
     </w:p>
     <w:p>
       <w:r>
@@ -1462,19 +1297,11 @@
       </w:r>
       <w:proofErr w:type="spellStart"/>
       <w:r>
-        <w:t>opportunityPriority</w:t>
-      </w:r>
-      <w:proofErr w:type="spellEnd"/>
-      <w:r>
-        <w:t xml:space="preserve"> </w:t>
-      </w:r>
-      <w:proofErr w:type="gramStart"/>
-      <w:r>
-        <w:t>VARCHAR(</w:t>
-      </w:r>
-      <w:proofErr w:type="gramEnd"/>
-      <w:r>
-        <w:t>50),</w:t>
+        <w:t>opportunityAction</w:t>
+      </w:r>
+      <w:proofErr w:type="spellEnd"/>
+      <w:r>
+        <w:t xml:space="preserve"> VARCHAR(255),</w:t>
       </w:r>
     </w:p>
     <w:p>
@@ -1483,19 +1310,11 @@
       </w:r>
       <w:proofErr w:type="spellStart"/>
       <w:r>
-        <w:t>opportunityAction</w:t>
-      </w:r>
-      <w:proofErr w:type="spellEnd"/>
-      <w:r>
-        <w:t xml:space="preserve"> </w:t>
-      </w:r>
-      <w:proofErr w:type="gramStart"/>
-      <w:r>
-        <w:t>VARCHAR(</w:t>
-      </w:r>
-      <w:proofErr w:type="gramEnd"/>
-      <w:r>
-        <w:t>255),</w:t>
+        <w:t>opportunityContact</w:t>
+      </w:r>
+      <w:proofErr w:type="spellEnd"/>
+      <w:r>
+        <w:t xml:space="preserve"> VARCHAR(50),</w:t>
       </w:r>
     </w:p>
     <w:p>
@@ -1504,19 +1323,11 @@
       </w:r>
       <w:proofErr w:type="spellStart"/>
       <w:r>
-        <w:t>opportunityContact</w:t>
-      </w:r>
-      <w:proofErr w:type="spellEnd"/>
-      <w:r>
-        <w:t xml:space="preserve"> </w:t>
-      </w:r>
-      <w:proofErr w:type="gramStart"/>
-      <w:r>
-        <w:t>VARCHAR(</w:t>
-      </w:r>
-      <w:proofErr w:type="gramEnd"/>
-      <w:r>
-        <w:t>50),</w:t>
+        <w:t>opportunityAccount</w:t>
+      </w:r>
+      <w:proofErr w:type="spellEnd"/>
+      <w:r>
+        <w:t xml:space="preserve"> VARCHAR(50),</w:t>
       </w:r>
     </w:p>
     <w:p>
@@ -1525,19 +1336,11 @@
       </w:r>
       <w:proofErr w:type="spellStart"/>
       <w:r>
-        <w:t>opportunityAccount</w:t>
-      </w:r>
-      <w:proofErr w:type="spellEnd"/>
-      <w:r>
-        <w:t xml:space="preserve"> </w:t>
-      </w:r>
-      <w:proofErr w:type="gramStart"/>
-      <w:r>
-        <w:t>VARCHAR(</w:t>
-      </w:r>
-      <w:proofErr w:type="gramEnd"/>
-      <w:r>
-        <w:t>50),</w:t>
+        <w:t>opportunityLastContactDate</w:t>
+      </w:r>
+      <w:proofErr w:type="spellEnd"/>
+      <w:r>
+        <w:t xml:space="preserve"> DATE,</w:t>
       </w:r>
     </w:p>
     <w:p>
@@ -1546,32 +1349,11 @@
       </w:r>
       <w:proofErr w:type="spellStart"/>
       <w:r>
-        <w:t>opportunityLastContactDate</w:t>
-      </w:r>
-      <w:proofErr w:type="spellEnd"/>
-      <w:r>
-        <w:t xml:space="preserve"> DATE,</w:t>
-      </w:r>
-    </w:p>
-    <w:p>
-      <w:r>
-        <w:t xml:space="preserve">    </w:t>
-      </w:r>
-      <w:proofErr w:type="spellStart"/>
-      <w:r>
         <w:t>opportunityInteractions</w:t>
       </w:r>
       <w:proofErr w:type="spellEnd"/>
       <w:r>
-        <w:t xml:space="preserve"> </w:t>
-      </w:r>
-      <w:proofErr w:type="gramStart"/>
-      <w:r>
-        <w:t>VARCHAR(</w:t>
-      </w:r>
-      <w:proofErr w:type="gramEnd"/>
-      <w:r>
-        <w:t>255),</w:t>
+        <w:t xml:space="preserve"> VARCHAR(255),</w:t>
       </w:r>
     </w:p>
     <w:p>
@@ -1637,18 +1419,323 @@
     <w:p/>
     <w:p>
       <w:r>
-        <w:t>// Use DBML to define your database structure</w:t>
-      </w:r>
-    </w:p>
-    <w:p>
-      <w:r>
-        <w:t>// Docs: https://dbml.dbdiagram.io/docs</w:t>
+        <w:t>Table member {</w:t>
+      </w:r>
+    </w:p>
+    <w:p>
+      <w:r>
+        <w:t xml:space="preserve">  </w:t>
+      </w:r>
+      <w:proofErr w:type="spellStart"/>
+      <w:r>
+        <w:t>memberId</w:t>
+      </w:r>
+      <w:proofErr w:type="spellEnd"/>
+      <w:r>
+        <w:t xml:space="preserve"> integer [pk, increment]</w:t>
+      </w:r>
+    </w:p>
+    <w:p>
+      <w:r>
+        <w:t xml:space="preserve">  </w:t>
+      </w:r>
+      <w:proofErr w:type="spellStart"/>
+      <w:r>
+        <w:t>memberName</w:t>
+      </w:r>
+      <w:proofErr w:type="spellEnd"/>
+      <w:r>
+        <w:t xml:space="preserve"> varchar(255) [not null]</w:t>
+      </w:r>
+    </w:p>
+    <w:p>
+      <w:r>
+        <w:t xml:space="preserve">  </w:t>
+      </w:r>
+      <w:proofErr w:type="spellStart"/>
+      <w:r>
+        <w:t>memberSize</w:t>
+      </w:r>
+      <w:proofErr w:type="spellEnd"/>
+      <w:r>
+        <w:t xml:space="preserve"> integer</w:t>
+      </w:r>
+    </w:p>
+    <w:p>
+      <w:r>
+        <w:lastRenderedPageBreak/>
+        <w:t xml:space="preserve">  </w:t>
+      </w:r>
+      <w:proofErr w:type="spellStart"/>
+      <w:r>
+        <w:t>memberStatus</w:t>
+      </w:r>
+      <w:proofErr w:type="spellEnd"/>
+      <w:r>
+        <w:t xml:space="preserve"> </w:t>
+      </w:r>
+      <w:proofErr w:type="spellStart"/>
+      <w:r>
+        <w:t>enum</w:t>
+      </w:r>
+      <w:proofErr w:type="spellEnd"/>
+      <w:r>
+        <w:t>('Good Standing', 'Overdue Payment', 'Canceled', 'Expired') [not null]</w:t>
+      </w:r>
+    </w:p>
+    <w:p>
+      <w:r>
+        <w:t xml:space="preserve">  </w:t>
+      </w:r>
+      <w:proofErr w:type="spellStart"/>
+      <w:r>
+        <w:t>memberAccountsPayableEmail</w:t>
+      </w:r>
+      <w:proofErr w:type="spellEnd"/>
+      <w:r>
+        <w:t xml:space="preserve"> varchar(255) </w:t>
+      </w:r>
+      <w:r>
+        <w:t>[not null]</w:t>
+      </w:r>
+      <w:r>
+        <w:t> // Email for accounts payable</w:t>
+      </w:r>
+    </w:p>
+    <w:p>
+      <w:r>
+        <w:t xml:space="preserve">  </w:t>
+      </w:r>
+      <w:proofErr w:type="spellStart"/>
+      <w:r>
+        <w:t>memberStartDate</w:t>
+      </w:r>
+      <w:proofErr w:type="spellEnd"/>
+      <w:r>
+        <w:t xml:space="preserve"> date [not null]</w:t>
+      </w:r>
+    </w:p>
+    <w:p>
+      <w:r>
+        <w:t xml:space="preserve">  </w:t>
+      </w:r>
+      <w:proofErr w:type="spellStart"/>
+      <w:r>
+        <w:t>memberEndDate</w:t>
+      </w:r>
+      <w:proofErr w:type="spellEnd"/>
+      <w:r>
+        <w:t xml:space="preserve"> date</w:t>
+      </w:r>
+    </w:p>
+    <w:p>
+      <w:r>
+        <w:t xml:space="preserve">  </w:t>
+      </w:r>
+      <w:proofErr w:type="spellStart"/>
+      <w:r>
+        <w:t>memberNotes</w:t>
+      </w:r>
+      <w:proofErr w:type="spellEnd"/>
+      <w:r>
+        <w:t xml:space="preserve"> text </w:t>
+      </w:r>
+    </w:p>
+    <w:p>
+      <w:r>
+        <w:t>}</w:t>
       </w:r>
     </w:p>
     <w:p/>
     <w:p>
       <w:r>
-        <w:t>Table member {</w:t>
+        <w:t>Table address {</w:t>
+      </w:r>
+    </w:p>
+    <w:p>
+      <w:r>
+        <w:t xml:space="preserve">  </w:t>
+      </w:r>
+      <w:proofErr w:type="spellStart"/>
+      <w:r>
+        <w:t>addressId</w:t>
+      </w:r>
+      <w:proofErr w:type="spellEnd"/>
+      <w:r>
+        <w:t xml:space="preserve"> integer [pk, increment]</w:t>
+      </w:r>
+    </w:p>
+    <w:p>
+      <w:r>
+        <w:t xml:space="preserve">  </w:t>
+      </w:r>
+      <w:proofErr w:type="spellStart"/>
+      <w:r>
+        <w:t>memberId</w:t>
+      </w:r>
+      <w:proofErr w:type="spellEnd"/>
+      <w:r>
+        <w:t xml:space="preserve"> integer [ref: &gt; </w:t>
+      </w:r>
+      <w:proofErr w:type="spellStart"/>
+      <w:r>
+        <w:t>member.memberId</w:t>
+      </w:r>
+      <w:proofErr w:type="spellEnd"/>
+      <w:r>
+        <w:t>]</w:t>
+      </w:r>
+    </w:p>
+    <w:p>
+      <w:r>
+        <w:t>  addressLine1 varchar(255) [not null]</w:t>
+      </w:r>
+    </w:p>
+    <w:p>
+      <w:r>
+        <w:t>  addressLine2 varchar(255)</w:t>
+      </w:r>
+    </w:p>
+    <w:p>
+      <w:r>
+        <w:t xml:space="preserve">  </w:t>
+      </w:r>
+      <w:proofErr w:type="spellStart"/>
+      <w:r>
+        <w:t>addressCity</w:t>
+      </w:r>
+      <w:proofErr w:type="spellEnd"/>
+      <w:r>
+        <w:t xml:space="preserve"> varchar(100) [not null]</w:t>
+      </w:r>
+    </w:p>
+    <w:p>
+      <w:r>
+        <w:t xml:space="preserve">  </w:t>
+      </w:r>
+      <w:proofErr w:type="spellStart"/>
+      <w:r>
+        <w:t>addressStateProvince</w:t>
+      </w:r>
+      <w:proofErr w:type="spellEnd"/>
+      <w:r>
+        <w:t xml:space="preserve"> varchar(100)</w:t>
+      </w:r>
+    </w:p>
+    <w:p>
+      <w:r>
+        <w:t xml:space="preserve">  </w:t>
+      </w:r>
+      <w:proofErr w:type="spellStart"/>
+      <w:r>
+        <w:t>addressPostalCode</w:t>
+      </w:r>
+      <w:proofErr w:type="spellEnd"/>
+      <w:r>
+        <w:t xml:space="preserve"> varchar(20)</w:t>
+      </w:r>
+    </w:p>
+    <w:p>
+      <w:r>
+        <w:t xml:space="preserve">  </w:t>
+      </w:r>
+      <w:proofErr w:type="spellStart"/>
+      <w:r>
+        <w:t>addressType</w:t>
+      </w:r>
+      <w:proofErr w:type="spellEnd"/>
+      <w:r>
+        <w:t xml:space="preserve"> </w:t>
+      </w:r>
+      <w:proofErr w:type="spellStart"/>
+      <w:r>
+        <w:t>enum</w:t>
+      </w:r>
+      <w:proofErr w:type="spellEnd"/>
+      <w:r>
+        <w:t>('Headquarters', 'Branch', 'Warehouse') [not null]</w:t>
+      </w:r>
+    </w:p>
+    <w:p>
+      <w:r>
+        <w:t>}</w:t>
+      </w:r>
+    </w:p>
+    <w:p/>
+    <w:p>
+      <w:r>
+        <w:t>Table industry {</w:t>
+      </w:r>
+    </w:p>
+    <w:p>
+      <w:r>
+        <w:t xml:space="preserve">  </w:t>
+      </w:r>
+      <w:proofErr w:type="spellStart"/>
+      <w:r>
+        <w:t>industryId</w:t>
+      </w:r>
+      <w:proofErr w:type="spellEnd"/>
+      <w:r>
+        <w:t xml:space="preserve"> integer [pk, increment]</w:t>
+      </w:r>
+    </w:p>
+    <w:p>
+      <w:r>
+        <w:t xml:space="preserve">  </w:t>
+      </w:r>
+      <w:proofErr w:type="spellStart"/>
+      <w:r>
+        <w:t>industryName</w:t>
+      </w:r>
+      <w:proofErr w:type="spellEnd"/>
+      <w:r>
+        <w:t xml:space="preserve"> varchar(255) [not null]</w:t>
+      </w:r>
+    </w:p>
+    <w:p>
+      <w:r>
+        <w:t xml:space="preserve">  </w:t>
+      </w:r>
+      <w:proofErr w:type="spellStart"/>
+      <w:r>
+        <w:t>industryNAICSCode</w:t>
+      </w:r>
+      <w:proofErr w:type="spellEnd"/>
+      <w:r>
+        <w:t xml:space="preserve"> varchar(6)</w:t>
+      </w:r>
+    </w:p>
+    <w:p>
+      <w:r>
+        <w:t xml:space="preserve">  </w:t>
+      </w:r>
+      <w:proofErr w:type="spellStart"/>
+      <w:r>
+        <w:t>industryDescription</w:t>
+      </w:r>
+      <w:proofErr w:type="spellEnd"/>
+      <w:r>
+        <w:t xml:space="preserve"> text</w:t>
+      </w:r>
+    </w:p>
+    <w:p>
+      <w:r>
+        <w:t>}</w:t>
+      </w:r>
+    </w:p>
+    <w:p/>
+    <w:p>
+      <w:r>
+        <w:t xml:space="preserve">Table </w:t>
+      </w:r>
+      <w:proofErr w:type="spellStart"/>
+      <w:r>
+        <w:t>memberIndustry</w:t>
+      </w:r>
+      <w:proofErr w:type="spellEnd"/>
+      <w:r>
+        <w:t xml:space="preserve"> {</w:t>
       </w:r>
     </w:p>
     <w:p>
@@ -1662,6 +1749,88 @@
       </w:r>
       <w:proofErr w:type="spellEnd"/>
       <w:r>
+        <w:t xml:space="preserve"> integer [ref: &gt; </w:t>
+      </w:r>
+      <w:proofErr w:type="spellStart"/>
+      <w:r>
+        <w:t>member.memberId</w:t>
+      </w:r>
+      <w:proofErr w:type="spellEnd"/>
+      <w:r>
+        <w:t>]</w:t>
+      </w:r>
+    </w:p>
+    <w:p>
+      <w:r>
+        <w:t xml:space="preserve">  </w:t>
+      </w:r>
+      <w:proofErr w:type="spellStart"/>
+      <w:r>
+        <w:t>industryId</w:t>
+      </w:r>
+      <w:proofErr w:type="spellEnd"/>
+      <w:r>
+        <w:t xml:space="preserve"> integer [ref: &gt; </w:t>
+      </w:r>
+      <w:proofErr w:type="spellStart"/>
+      <w:r>
+        <w:t>industry.industryId</w:t>
+      </w:r>
+      <w:proofErr w:type="spellEnd"/>
+      <w:r>
+        <w:t>]</w:t>
+      </w:r>
+    </w:p>
+    <w:p>
+      <w:r>
+        <w:t>  primary key (</w:t>
+      </w:r>
+      <w:proofErr w:type="spellStart"/>
+      <w:r>
+        <w:t>memberId</w:t>
+      </w:r>
+      <w:proofErr w:type="spellEnd"/>
+      <w:r>
+        <w:t xml:space="preserve">, </w:t>
+      </w:r>
+      <w:proofErr w:type="spellStart"/>
+      <w:r>
+        <w:t>industryId</w:t>
+      </w:r>
+      <w:proofErr w:type="spellEnd"/>
+      <w:r>
+        <w:t>)</w:t>
+      </w:r>
+    </w:p>
+    <w:p>
+      <w:r>
+        <w:t>}</w:t>
+      </w:r>
+    </w:p>
+    <w:p/>
+    <w:p>
+      <w:r>
+        <w:t xml:space="preserve">Table </w:t>
+      </w:r>
+      <w:proofErr w:type="spellStart"/>
+      <w:r>
+        <w:t>membershipType</w:t>
+      </w:r>
+      <w:proofErr w:type="spellEnd"/>
+      <w:r>
+        <w:t xml:space="preserve"> {</w:t>
+      </w:r>
+    </w:p>
+    <w:p>
+      <w:r>
+        <w:t xml:space="preserve">  </w:t>
+      </w:r>
+      <w:proofErr w:type="spellStart"/>
+      <w:r>
+        <w:t>membershipTypeId</w:t>
+      </w:r>
+      <w:proofErr w:type="spellEnd"/>
+      <w:r>
         <w:t xml:space="preserve"> integer [pk, increment]</w:t>
       </w:r>
     </w:p>
@@ -1671,88 +1840,194 @@
       </w:r>
       <w:proofErr w:type="spellStart"/>
       <w:r>
-        <w:t>memberName</w:t>
+        <w:t>membershipTypeName</w:t>
       </w:r>
       <w:proofErr w:type="spellEnd"/>
       <w:r>
         <w:t xml:space="preserve"> </w:t>
       </w:r>
-      <w:proofErr w:type="gramStart"/>
-      <w:r>
-        <w:t>varchar(</w:t>
-      </w:r>
-      <w:proofErr w:type="gramEnd"/>
-      <w:r>
-        <w:t>255) [not null]</w:t>
-      </w:r>
-    </w:p>
-    <w:p>
-      <w:r>
-        <w:t xml:space="preserve">  </w:t>
-      </w:r>
-      <w:proofErr w:type="spellStart"/>
-      <w:r>
-        <w:t>memberSize</w:t>
-      </w:r>
-      <w:proofErr w:type="spellEnd"/>
-      <w:r>
-        <w:t xml:space="preserve"> integer</w:t>
-      </w:r>
-    </w:p>
-    <w:p>
-      <w:r>
-        <w:t xml:space="preserve">  </w:t>
-      </w:r>
-      <w:proofErr w:type="spellStart"/>
-      <w:r>
-        <w:t>memberStatus</w:t>
-      </w:r>
-      <w:proofErr w:type="spellEnd"/>
-      <w:r>
-        <w:t xml:space="preserve"> </w:t>
-      </w:r>
-      <w:proofErr w:type="spellStart"/>
-      <w:proofErr w:type="gramStart"/>
+      <w:proofErr w:type="spellStart"/>
       <w:r>
         <w:t>enum</w:t>
       </w:r>
       <w:proofErr w:type="spellEnd"/>
       <w:r>
-        <w:t>(</w:t>
-      </w:r>
-      <w:proofErr w:type="gramEnd"/>
-      <w:r>
-        <w:t>'Good Standing', 'Overdue Payment', 'Canceled', 'Expired') [not null]</w:t>
-      </w:r>
-    </w:p>
-    <w:p>
-      <w:r>
-        <w:t xml:space="preserve">  </w:t>
-      </w:r>
-      <w:proofErr w:type="spellStart"/>
-      <w:r>
-        <w:t>memberAccountsPayableEmail</w:t>
-      </w:r>
-      <w:proofErr w:type="spellEnd"/>
-      <w:r>
-        <w:t xml:space="preserve"> </w:t>
-      </w:r>
-      <w:proofErr w:type="gramStart"/>
-      <w:r>
-        <w:t>varchar(</w:t>
-      </w:r>
-      <w:proofErr w:type="gramEnd"/>
-      <w:r>
-        <w:t>255)  // Email for accounts payable</w:t>
-      </w:r>
-    </w:p>
-    <w:p>
-      <w:r>
-        <w:t xml:space="preserve">  </w:t>
-      </w:r>
-      <w:proofErr w:type="spellStart"/>
-      <w:r>
-        <w:t>memberStartDate</w:t>
+        <w:t>('Local Industrial', 'Non-Local Industrial', 'In-Kind', 'Government &amp; Education', 'Chamber', 'Associate') [not null]</w:t>
+      </w:r>
+    </w:p>
+    <w:p>
+      <w:r>
+        <w:t xml:space="preserve">  </w:t>
+      </w:r>
+      <w:proofErr w:type="spellStart"/>
+      <w:r>
+        <w:t>membershipTypeDescription</w:t>
+      </w:r>
+      <w:proofErr w:type="spellEnd"/>
+      <w:r>
+        <w:t xml:space="preserve"> text</w:t>
+      </w:r>
+    </w:p>
+    <w:p>
+      <w:r>
+        <w:t xml:space="preserve">  </w:t>
+      </w:r>
+      <w:proofErr w:type="spellStart"/>
+      <w:r>
+        <w:t>membershipTypePrice</w:t>
+      </w:r>
+      <w:proofErr w:type="spellEnd"/>
+      <w:r>
+        <w:t xml:space="preserve"> decimal(10, 2)</w:t>
+      </w:r>
+    </w:p>
+    <w:p>
+      <w:r>
+        <w:t xml:space="preserve">  </w:t>
+      </w:r>
+      <w:proofErr w:type="spellStart"/>
+      <w:r>
+        <w:t>membershipTypeBenefits</w:t>
+      </w:r>
+      <w:proofErr w:type="spellEnd"/>
+      <w:r>
+        <w:t xml:space="preserve"> text</w:t>
+      </w:r>
+    </w:p>
+    <w:p>
+      <w:r>
+        <w:t>}</w:t>
+      </w:r>
+    </w:p>
+    <w:p/>
+    <w:p>
+      <w:r>
+        <w:t xml:space="preserve">Table </w:t>
+      </w:r>
+      <w:proofErr w:type="spellStart"/>
+      <w:r>
+        <w:t>memberMembershipType</w:t>
+      </w:r>
+      <w:proofErr w:type="spellEnd"/>
+      <w:r>
+        <w:t xml:space="preserve"> {</w:t>
+      </w:r>
+    </w:p>
+    <w:p>
+      <w:r>
+        <w:t xml:space="preserve">  </w:t>
+      </w:r>
+      <w:proofErr w:type="spellStart"/>
+      <w:r>
+        <w:t>memberId</w:t>
+      </w:r>
+      <w:proofErr w:type="spellEnd"/>
+      <w:r>
+        <w:t xml:space="preserve"> integer [ref: &gt; </w:t>
+      </w:r>
+      <w:proofErr w:type="spellStart"/>
+      <w:r>
+        <w:t>member.memberId</w:t>
+      </w:r>
+      <w:proofErr w:type="spellEnd"/>
+      <w:r>
+        <w:t>]</w:t>
+      </w:r>
+    </w:p>
+    <w:p>
+      <w:r>
+        <w:t xml:space="preserve">  </w:t>
+      </w:r>
+      <w:proofErr w:type="spellStart"/>
+      <w:r>
+        <w:t>membershipTypeId</w:t>
+      </w:r>
+      <w:proofErr w:type="spellEnd"/>
+      <w:r>
+        <w:t xml:space="preserve"> integer [ref: &gt; </w:t>
+      </w:r>
+      <w:proofErr w:type="spellStart"/>
+      <w:r>
+        <w:t>membershipType.membershipTypeId</w:t>
+      </w:r>
+      <w:proofErr w:type="spellEnd"/>
+      <w:r>
+        <w:t>]</w:t>
+      </w:r>
+    </w:p>
+    <w:p>
+      <w:r>
+        <w:t>  primary key (</w:t>
+      </w:r>
+      <w:proofErr w:type="spellStart"/>
+      <w:r>
+        <w:t>memberId</w:t>
+      </w:r>
+      <w:proofErr w:type="spellEnd"/>
+      <w:r>
+        <w:t xml:space="preserve">, </w:t>
+      </w:r>
+      <w:proofErr w:type="spellStart"/>
+      <w:r>
+        <w:t>membershipTypeId</w:t>
+      </w:r>
+      <w:proofErr w:type="spellEnd"/>
+      <w:r>
+        <w:t>)</w:t>
+      </w:r>
+    </w:p>
+    <w:p>
+      <w:r>
+        <w:t>}</w:t>
+      </w:r>
+    </w:p>
+    <w:p/>
+    <w:p>
+      <w:r>
+        <w:t>Table cancellation {</w:t>
+      </w:r>
+    </w:p>
+    <w:p>
+      <w:r>
+        <w:t xml:space="preserve">  </w:t>
+      </w:r>
+      <w:proofErr w:type="spellStart"/>
+      <w:r>
+        <w:t>cancellationId</w:t>
+      </w:r>
+      <w:proofErr w:type="spellEnd"/>
+      <w:r>
+        <w:t xml:space="preserve"> integer [pk, increment]</w:t>
+      </w:r>
+    </w:p>
+    <w:p>
+      <w:r>
+        <w:t xml:space="preserve">  </w:t>
+      </w:r>
+      <w:proofErr w:type="spellStart"/>
+      <w:r>
+        <w:t>memberId</w:t>
+      </w:r>
+      <w:proofErr w:type="spellEnd"/>
+      <w:r>
+        <w:t xml:space="preserve"> integer [ref: &gt; </w:t>
+      </w:r>
+      <w:proofErr w:type="spellStart"/>
+      <w:r>
+        <w:t>member.memberId</w:t>
+      </w:r>
+      <w:proofErr w:type="spellEnd"/>
+      <w:r>
+        <w:t>]</w:t>
+      </w:r>
+    </w:p>
+    <w:p>
+      <w:r>
+        <w:t xml:space="preserve">  </w:t>
+      </w:r>
+      <w:proofErr w:type="spellStart"/>
+      <w:r>
+        <w:t>cancellationDate</w:t>
       </w:r>
       <w:proofErr w:type="spellEnd"/>
       <w:r>
@@ -1765,261 +2040,20 @@
       </w:r>
       <w:proofErr w:type="spellStart"/>
       <w:r>
-        <w:t>memberEndDate</w:t>
-      </w:r>
-      <w:proofErr w:type="spellEnd"/>
-      <w:r>
-        <w:t xml:space="preserve"> date</w:t>
-      </w:r>
-    </w:p>
-    <w:p>
-      <w:r>
-        <w:t xml:space="preserve">  </w:t>
-      </w:r>
-      <w:proofErr w:type="spellStart"/>
-      <w:r>
-        <w:t>memberNotes</w:t>
-      </w:r>
-      <w:proofErr w:type="spellEnd"/>
-      <w:r>
-        <w:t xml:space="preserve"> text </w:t>
-      </w:r>
-    </w:p>
-    <w:p>
-      <w:r>
-        <w:t>}</w:t>
-      </w:r>
-    </w:p>
-    <w:p/>
-    <w:p>
-      <w:r>
-        <w:t>Table address {</w:t>
-      </w:r>
-    </w:p>
-    <w:p>
-      <w:r>
-        <w:t xml:space="preserve">  </w:t>
-      </w:r>
-      <w:proofErr w:type="spellStart"/>
-      <w:r>
-        <w:t>addressId</w:t>
-      </w:r>
-      <w:proofErr w:type="spellEnd"/>
-      <w:r>
-        <w:t xml:space="preserve"> integer [pk, increment]</w:t>
-      </w:r>
-    </w:p>
-    <w:p>
-      <w:r>
-        <w:t xml:space="preserve">  </w:t>
-      </w:r>
-      <w:proofErr w:type="spellStart"/>
-      <w:r>
-        <w:t>memberId</w:t>
-      </w:r>
-      <w:proofErr w:type="spellEnd"/>
-      <w:r>
-        <w:t xml:space="preserve"> integer [ref: &gt; </w:t>
-      </w:r>
-      <w:proofErr w:type="spellStart"/>
-      <w:proofErr w:type="gramStart"/>
-      <w:r>
-        <w:t>member.memberId</w:t>
-      </w:r>
-      <w:proofErr w:type="spellEnd"/>
-      <w:proofErr w:type="gramEnd"/>
-      <w:r>
-        <w:t>]</w:t>
-      </w:r>
-    </w:p>
-    <w:p>
-      <w:r>
-        <w:t xml:space="preserve">  addressLine1 </w:t>
-      </w:r>
-      <w:proofErr w:type="gramStart"/>
-      <w:r>
-        <w:t>varchar(</w:t>
-      </w:r>
-      <w:proofErr w:type="gramEnd"/>
-      <w:r>
-        <w:t>255) [not null]</w:t>
-      </w:r>
-    </w:p>
-    <w:p>
-      <w:r>
-        <w:t xml:space="preserve">  addressLine2 </w:t>
-      </w:r>
-      <w:proofErr w:type="gramStart"/>
-      <w:r>
-        <w:t>varchar(</w:t>
-      </w:r>
-      <w:proofErr w:type="gramEnd"/>
-      <w:r>
-        <w:t>255)</w:t>
-      </w:r>
-    </w:p>
-    <w:p>
-      <w:r>
-        <w:t xml:space="preserve">  </w:t>
-      </w:r>
-      <w:proofErr w:type="spellStart"/>
-      <w:r>
-        <w:t>addressCity</w:t>
-      </w:r>
-      <w:proofErr w:type="spellEnd"/>
-      <w:r>
-        <w:t xml:space="preserve"> </w:t>
-      </w:r>
-      <w:proofErr w:type="gramStart"/>
-      <w:r>
-        <w:t>varchar(</w:t>
-      </w:r>
-      <w:proofErr w:type="gramEnd"/>
-      <w:r>
-        <w:t>100) [not null]</w:t>
-      </w:r>
-    </w:p>
-    <w:p>
-      <w:r>
-        <w:t xml:space="preserve">  </w:t>
-      </w:r>
-      <w:proofErr w:type="spellStart"/>
-      <w:r>
-        <w:t>addressStateProvince</w:t>
-      </w:r>
-      <w:proofErr w:type="spellEnd"/>
-      <w:r>
-        <w:t xml:space="preserve"> </w:t>
-      </w:r>
-      <w:proofErr w:type="gramStart"/>
-      <w:r>
-        <w:t>varchar(</w:t>
-      </w:r>
-      <w:proofErr w:type="gramEnd"/>
-      <w:r>
-        <w:t>100)</w:t>
-      </w:r>
-    </w:p>
-    <w:p>
-      <w:r>
-        <w:t xml:space="preserve">  </w:t>
-      </w:r>
-      <w:proofErr w:type="spellStart"/>
-      <w:r>
-        <w:t>addressPostalCode</w:t>
-      </w:r>
-      <w:proofErr w:type="spellEnd"/>
-      <w:r>
-        <w:t xml:space="preserve"> </w:t>
-      </w:r>
-      <w:proofErr w:type="gramStart"/>
-      <w:r>
-        <w:t>varchar(</w:t>
-      </w:r>
-      <w:proofErr w:type="gramEnd"/>
-      <w:r>
-        <w:t>20)</w:t>
-      </w:r>
-    </w:p>
-    <w:p>
-      <w:r>
-        <w:t xml:space="preserve">  </w:t>
-      </w:r>
-      <w:proofErr w:type="spellStart"/>
-      <w:r>
-        <w:t>addressType</w:t>
-      </w:r>
-      <w:proofErr w:type="spellEnd"/>
-      <w:r>
-        <w:t xml:space="preserve"> </w:t>
-      </w:r>
-      <w:proofErr w:type="spellStart"/>
-      <w:proofErr w:type="gramStart"/>
-      <w:r>
-        <w:t>enum</w:t>
-      </w:r>
-      <w:proofErr w:type="spellEnd"/>
-      <w:r>
-        <w:t>(</w:t>
-      </w:r>
-      <w:proofErr w:type="gramEnd"/>
-      <w:r>
-        <w:t>'Headquarters', 'Branch', 'Warehouse') [not null]</w:t>
-      </w:r>
-    </w:p>
-    <w:p>
-      <w:r>
-        <w:t>}</w:t>
-      </w:r>
-    </w:p>
-    <w:p/>
-    <w:p>
-      <w:r>
-        <w:t>Table industry {</w:t>
-      </w:r>
-    </w:p>
-    <w:p>
-      <w:r>
-        <w:t xml:space="preserve">  </w:t>
-      </w:r>
-      <w:proofErr w:type="spellStart"/>
-      <w:r>
-        <w:t>industryId</w:t>
-      </w:r>
-      <w:proofErr w:type="spellEnd"/>
-      <w:r>
-        <w:t xml:space="preserve"> integer [pk, increment]</w:t>
-      </w:r>
-    </w:p>
-    <w:p>
-      <w:r>
-        <w:t xml:space="preserve">  </w:t>
-      </w:r>
-      <w:proofErr w:type="spellStart"/>
-      <w:r>
-        <w:t>industryName</w:t>
-      </w:r>
-      <w:proofErr w:type="spellEnd"/>
-      <w:r>
-        <w:t xml:space="preserve"> </w:t>
-      </w:r>
-      <w:proofErr w:type="gramStart"/>
-      <w:r>
-        <w:t>varchar(</w:t>
-      </w:r>
-      <w:proofErr w:type="gramEnd"/>
-      <w:r>
-        <w:t>255) [not null]</w:t>
-      </w:r>
-    </w:p>
-    <w:p>
-      <w:r>
-        <w:t xml:space="preserve">  </w:t>
-      </w:r>
-      <w:proofErr w:type="spellStart"/>
-      <w:r>
-        <w:t>industryNAICSCode</w:t>
-      </w:r>
-      <w:proofErr w:type="spellEnd"/>
-      <w:r>
-        <w:t xml:space="preserve"> </w:t>
-      </w:r>
-      <w:proofErr w:type="gramStart"/>
-      <w:r>
-        <w:t>varchar(</w:t>
-      </w:r>
-      <w:proofErr w:type="gramEnd"/>
-      <w:r>
-        <w:t>6)</w:t>
-      </w:r>
-    </w:p>
-    <w:p>
-      <w:r>
-        <w:t xml:space="preserve">  </w:t>
-      </w:r>
-      <w:proofErr w:type="spellStart"/>
-      <w:r>
-        <w:t>industryDescription</w:t>
+        <w:t>cancellationReason</w:t>
+      </w:r>
+      <w:proofErr w:type="spellEnd"/>
+      <w:r>
+        <w:t xml:space="preserve"> varchar(255)</w:t>
+      </w:r>
+    </w:p>
+    <w:p>
+      <w:r>
+        <w:t xml:space="preserve">  </w:t>
+      </w:r>
+      <w:proofErr w:type="spellStart"/>
+      <w:r>
+        <w:t>cancellationNotes</w:t>
       </w:r>
       <w:proofErr w:type="spellEnd"/>
       <w:r>
@@ -2035,11 +2069,126 @@
     <w:p/>
     <w:p>
       <w:r>
+        <w:t>Table contact {</w:t>
+      </w:r>
+    </w:p>
+    <w:p>
+      <w:r>
+        <w:t xml:space="preserve">  </w:t>
+      </w:r>
+      <w:proofErr w:type="spellStart"/>
+      <w:r>
+        <w:t>contactId</w:t>
+      </w:r>
+      <w:proofErr w:type="spellEnd"/>
+      <w:r>
+        <w:t xml:space="preserve"> int [pk, increment]</w:t>
+      </w:r>
+    </w:p>
+    <w:p>
+      <w:r>
+        <w:t xml:space="preserve">  </w:t>
+      </w:r>
+      <w:proofErr w:type="spellStart"/>
+      <w:r>
+        <w:t>firstName</w:t>
+      </w:r>
+      <w:proofErr w:type="spellEnd"/>
+      <w:r>
+        <w:t xml:space="preserve"> varchar(50) [not null]</w:t>
+      </w:r>
+    </w:p>
+    <w:p>
+      <w:r>
+        <w:t xml:space="preserve">  </w:t>
+      </w:r>
+      <w:proofErr w:type="spellStart"/>
+      <w:r>
+        <w:t>lastName</w:t>
+      </w:r>
+      <w:proofErr w:type="spellEnd"/>
+      <w:r>
+        <w:t xml:space="preserve"> varchar(100) [not null]</w:t>
+      </w:r>
+    </w:p>
+    <w:p>
+      <w:r>
+        <w:t xml:space="preserve">  </w:t>
+      </w:r>
+      <w:proofErr w:type="spellStart"/>
+      <w:r>
+        <w:t>contactTitleRole</w:t>
+      </w:r>
+      <w:proofErr w:type="spellEnd"/>
+      <w:r>
+        <w:t xml:space="preserve"> varchar(100)</w:t>
+      </w:r>
+    </w:p>
+    <w:p>
+      <w:r>
+        <w:t xml:space="preserve">  </w:t>
+      </w:r>
+      <w:proofErr w:type="spellStart"/>
+      <w:r>
+        <w:t>contactPhone</w:t>
+      </w:r>
+      <w:proofErr w:type="spellEnd"/>
+      <w:r>
+        <w:t xml:space="preserve"> varchar(10) </w:t>
+      </w:r>
+    </w:p>
+    <w:p>
+      <w:r>
+        <w:t xml:space="preserve">  </w:t>
+      </w:r>
+      <w:proofErr w:type="spellStart"/>
+      <w:r>
+        <w:t>contactWebsite</w:t>
+      </w:r>
+      <w:proofErr w:type="spellEnd"/>
+      <w:r>
+        <w:t xml:space="preserve"> varchar(100)</w:t>
+      </w:r>
+    </w:p>
+    <w:p>
+      <w:r>
+        <w:t xml:space="preserve">  </w:t>
+      </w:r>
+      <w:proofErr w:type="spellStart"/>
+      <w:r>
+        <w:t>contactInteractions</w:t>
+      </w:r>
+      <w:proofErr w:type="spellEnd"/>
+      <w:r>
+        <w:t xml:space="preserve"> varchar(255)</w:t>
+      </w:r>
+    </w:p>
+    <w:p>
+      <w:r>
+        <w:t xml:space="preserve">  </w:t>
+      </w:r>
+      <w:proofErr w:type="spellStart"/>
+      <w:r>
+        <w:t>contactNotes</w:t>
+      </w:r>
+      <w:proofErr w:type="spellEnd"/>
+      <w:r>
+        <w:t xml:space="preserve"> text</w:t>
+      </w:r>
+    </w:p>
+    <w:p>
+      <w:r>
+        <w:t>}</w:t>
+      </w:r>
+    </w:p>
+    <w:p/>
+    <w:p>
+      <w:r>
         <w:t xml:space="preserve">Table </w:t>
       </w:r>
       <w:proofErr w:type="spellStart"/>
       <w:r>
-        <w:t>memberIndustry</w:t>
+        <w:t>contactEmail</w:t>
       </w:r>
       <w:proofErr w:type="spellEnd"/>
       <w:r>
@@ -2052,6 +2201,93 @@
       </w:r>
       <w:proofErr w:type="spellStart"/>
       <w:r>
+        <w:t>contactEmailId</w:t>
+      </w:r>
+      <w:proofErr w:type="spellEnd"/>
+      <w:r>
+        <w:t xml:space="preserve"> int [pk, increment]</w:t>
+      </w:r>
+    </w:p>
+    <w:p>
+      <w:r>
+        <w:t xml:space="preserve">  </w:t>
+      </w:r>
+      <w:proofErr w:type="spellStart"/>
+      <w:r>
+        <w:t>contactId</w:t>
+      </w:r>
+      <w:proofErr w:type="spellEnd"/>
+      <w:r>
+        <w:t xml:space="preserve"> int  [ref: &gt; </w:t>
+      </w:r>
+      <w:proofErr w:type="spellStart"/>
+      <w:r>
+        <w:t>contact.contactId</w:t>
+      </w:r>
+      <w:proofErr w:type="spellEnd"/>
+      <w:r>
+        <w:t>]</w:t>
+      </w:r>
+    </w:p>
+    <w:p>
+      <w:r>
+        <w:t xml:space="preserve">  </w:t>
+      </w:r>
+      <w:proofErr w:type="spellStart"/>
+      <w:r>
+        <w:t>emailType</w:t>
+      </w:r>
+      <w:proofErr w:type="spellEnd"/>
+      <w:r>
+        <w:t xml:space="preserve"> </w:t>
+      </w:r>
+      <w:proofErr w:type="spellStart"/>
+      <w:r>
+        <w:t>enum</w:t>
+      </w:r>
+      <w:proofErr w:type="spellEnd"/>
+      <w:r>
+        <w:t>('VIP', 'Work', 'Personal') [not null]</w:t>
+      </w:r>
+    </w:p>
+    <w:p>
+      <w:r>
+        <w:t xml:space="preserve">  </w:t>
+      </w:r>
+      <w:proofErr w:type="spellStart"/>
+      <w:r>
+        <w:t>emailAddress</w:t>
+      </w:r>
+      <w:proofErr w:type="spellEnd"/>
+      <w:r>
+        <w:t xml:space="preserve"> varchar(255) [not null]  </w:t>
+      </w:r>
+    </w:p>
+    <w:p>
+      <w:r>
+        <w:t>}</w:t>
+      </w:r>
+    </w:p>
+    <w:p/>
+    <w:p>
+      <w:r>
+        <w:t xml:space="preserve">Table </w:t>
+      </w:r>
+      <w:proofErr w:type="spellStart"/>
+      <w:r>
+        <w:t>memberContact</w:t>
+      </w:r>
+      <w:proofErr w:type="spellEnd"/>
+      <w:r>
+        <w:t xml:space="preserve"> {</w:t>
+      </w:r>
+    </w:p>
+    <w:p>
+      <w:r>
+        <w:t xml:space="preserve">  </w:t>
+      </w:r>
+      <w:proofErr w:type="spellStart"/>
+      <w:r>
         <w:t>memberId</w:t>
       </w:r>
       <w:proofErr w:type="spellEnd"/>
@@ -2059,12 +2295,10 @@
         <w:t xml:space="preserve"> integer [ref: &gt; </w:t>
       </w:r>
       <w:proofErr w:type="spellStart"/>
-      <w:proofErr w:type="gramStart"/>
       <w:r>
         <w:t>member.memberId</w:t>
       </w:r>
       <w:proofErr w:type="spellEnd"/>
-      <w:proofErr w:type="gramEnd"/>
       <w:r>
         <w:t>]</w:t>
       </w:r>
@@ -2075,25 +2309,36 @@
       </w:r>
       <w:proofErr w:type="spellStart"/>
       <w:r>
-        <w:t>industryId</w:t>
+        <w:t>contactId</w:t>
       </w:r>
       <w:proofErr w:type="spellEnd"/>
       <w:r>
         <w:t xml:space="preserve"> integer [ref: &gt; </w:t>
       </w:r>
       <w:proofErr w:type="spellStart"/>
-      <w:proofErr w:type="gramStart"/>
-      <w:r>
-        <w:t>industry.industryId</w:t>
-      </w:r>
-      <w:proofErr w:type="spellEnd"/>
-      <w:proofErr w:type="gramEnd"/>
+      <w:r>
+        <w:t>contact.contactId</w:t>
+      </w:r>
+      <w:proofErr w:type="spellEnd"/>
       <w:r>
         <w:t>]</w:t>
       </w:r>
     </w:p>
     <w:p>
       <w:r>
+        <w:t xml:space="preserve">  </w:t>
+      </w:r>
+      <w:proofErr w:type="spellStart"/>
+      <w:r>
+        <w:t>memberContactRelationshipType</w:t>
+      </w:r>
+      <w:proofErr w:type="spellEnd"/>
+      <w:r>
+        <w:t xml:space="preserve"> varchar(100)</w:t>
+      </w:r>
+    </w:p>
+    <w:p>
+      <w:r>
         <w:t>  primary key (</w:t>
       </w:r>
       <w:proofErr w:type="spellStart"/>
@@ -2106,7 +2351,7 @@
       </w:r>
       <w:proofErr w:type="spellStart"/>
       <w:r>
-        <w:t>industryId</w:t>
+        <w:t>contactId</w:t>
       </w:r>
       <w:proofErr w:type="spellEnd"/>
       <w:r>
@@ -2121,101 +2366,132 @@
     <w:p/>
     <w:p>
       <w:r>
-        <w:t xml:space="preserve">Table </w:t>
-      </w:r>
-      <w:proofErr w:type="spellStart"/>
-      <w:r>
-        <w:t>membershipType</w:t>
-      </w:r>
-      <w:proofErr w:type="spellEnd"/>
-      <w:r>
-        <w:t xml:space="preserve"> {</w:t>
-      </w:r>
-    </w:p>
-    <w:p>
-      <w:r>
-        <w:t xml:space="preserve">  </w:t>
-      </w:r>
-      <w:proofErr w:type="spellStart"/>
-      <w:r>
-        <w:t>membershipTypeId</w:t>
-      </w:r>
-      <w:proofErr w:type="spellEnd"/>
-      <w:r>
-        <w:t xml:space="preserve"> integer [pk, increment]</w:t>
-      </w:r>
-    </w:p>
-    <w:p>
-      <w:r>
-        <w:t xml:space="preserve">  </w:t>
-      </w:r>
-      <w:proofErr w:type="spellStart"/>
-      <w:r>
-        <w:t>membershipTypeName</w:t>
+        <w:t>Table opportunity {</w:t>
+      </w:r>
+    </w:p>
+    <w:p>
+      <w:r>
+        <w:t xml:space="preserve">  </w:t>
+      </w:r>
+      <w:proofErr w:type="spellStart"/>
+      <w:r>
+        <w:t>opportunityId</w:t>
+      </w:r>
+      <w:proofErr w:type="spellEnd"/>
+      <w:r>
+        <w:t xml:space="preserve"> integer [pk, increment]  </w:t>
+      </w:r>
+    </w:p>
+    <w:p>
+      <w:r>
+        <w:t xml:space="preserve">  </w:t>
+      </w:r>
+      <w:proofErr w:type="spellStart"/>
+      <w:r>
+        <w:t>opportunityName</w:t>
+      </w:r>
+      <w:proofErr w:type="spellEnd"/>
+      <w:r>
+        <w:t xml:space="preserve"> varchar(255) [not null]</w:t>
+      </w:r>
+    </w:p>
+    <w:p>
+      <w:r>
+        <w:t xml:space="preserve">  </w:t>
+      </w:r>
+      <w:proofErr w:type="spellStart"/>
+      <w:r>
+        <w:t>opportunityStatus</w:t>
       </w:r>
       <w:proofErr w:type="spellEnd"/>
       <w:r>
         <w:t xml:space="preserve"> </w:t>
       </w:r>
       <w:proofErr w:type="spellStart"/>
-      <w:proofErr w:type="gramStart"/>
       <w:r>
         <w:t>enum</w:t>
       </w:r>
       <w:proofErr w:type="spellEnd"/>
       <w:r>
-        <w:t>(</w:t>
-      </w:r>
-      <w:proofErr w:type="gramEnd"/>
-      <w:r>
-        <w:t>'Local Industrial', 'Non-Local Industrial', 'In-Kind', 'Government &amp; Education', 'Chamber', 'Associate') [not null]</w:t>
-      </w:r>
-    </w:p>
-    <w:p>
-      <w:r>
-        <w:t xml:space="preserve">  </w:t>
-      </w:r>
-      <w:proofErr w:type="spellStart"/>
-      <w:r>
-        <w:t>membershipTypeDescription</w:t>
-      </w:r>
-      <w:proofErr w:type="spellEnd"/>
-      <w:r>
-        <w:t xml:space="preserve"> text</w:t>
-      </w:r>
-    </w:p>
-    <w:p>
-      <w:r>
-        <w:t xml:space="preserve">  </w:t>
-      </w:r>
-      <w:proofErr w:type="spellStart"/>
-      <w:r>
-        <w:t>membershipTypePrice</w:t>
-      </w:r>
-      <w:proofErr w:type="spellEnd"/>
-      <w:r>
-        <w:t xml:space="preserve"> </w:t>
-      </w:r>
-      <w:proofErr w:type="gramStart"/>
-      <w:r>
-        <w:t>decimal(</w:t>
-      </w:r>
-      <w:proofErr w:type="gramEnd"/>
-      <w:r>
-        <w:t>10, 2)</w:t>
-      </w:r>
-    </w:p>
-    <w:p>
-      <w:r>
-        <w:t xml:space="preserve">  </w:t>
-      </w:r>
-      <w:proofErr w:type="spellStart"/>
-      <w:r>
-        <w:t>membershipTypeBenefits</w:t>
-      </w:r>
-      <w:proofErr w:type="spellEnd"/>
-      <w:r>
-        <w:t xml:space="preserve"> text</w:t>
+        <w:t xml:space="preserve"> ('Qualification', 'Negotiating', 'Closed-New Member', ' Closed-Not Interested')  </w:t>
+      </w:r>
+    </w:p>
+    <w:p>
+      <w:r>
+        <w:t xml:space="preserve">  </w:t>
+      </w:r>
+      <w:proofErr w:type="spellStart"/>
+      <w:r>
+        <w:t>opportunityPriority</w:t>
+      </w:r>
+      <w:proofErr w:type="spellEnd"/>
+      <w:r>
+        <w:t xml:space="preserve"> varchar(50)</w:t>
+      </w:r>
+    </w:p>
+    <w:p>
+      <w:r>
+        <w:t xml:space="preserve">  </w:t>
+      </w:r>
+      <w:proofErr w:type="spellStart"/>
+      <w:r>
+        <w:t>opportunityAction</w:t>
+      </w:r>
+      <w:proofErr w:type="spellEnd"/>
+      <w:r>
+        <w:t xml:space="preserve"> varchar(255)</w:t>
+      </w:r>
+    </w:p>
+    <w:p>
+      <w:r>
+        <w:t xml:space="preserve">  </w:t>
+      </w:r>
+      <w:proofErr w:type="spellStart"/>
+      <w:r>
+        <w:t>opportunityContact</w:t>
+      </w:r>
+      <w:proofErr w:type="spellEnd"/>
+      <w:r>
+        <w:t xml:space="preserve"> varchar(50)</w:t>
+      </w:r>
+    </w:p>
+    <w:p>
+      <w:r>
+        <w:t xml:space="preserve">  </w:t>
+      </w:r>
+      <w:proofErr w:type="spellStart"/>
+      <w:r>
+        <w:t>opportunityAccount</w:t>
+      </w:r>
+      <w:proofErr w:type="spellEnd"/>
+      <w:r>
+        <w:t xml:space="preserve"> varchar(50)</w:t>
+      </w:r>
+    </w:p>
+    <w:p>
+      <w:r>
+        <w:t xml:space="preserve">  </w:t>
+      </w:r>
+      <w:proofErr w:type="spellStart"/>
+      <w:r>
+        <w:t>opportunityLastContactDate</w:t>
+      </w:r>
+      <w:proofErr w:type="spellEnd"/>
+      <w:r>
+        <w:t xml:space="preserve"> date</w:t>
+      </w:r>
+    </w:p>
+    <w:p>
+      <w:r>
+        <w:t xml:space="preserve">  </w:t>
+      </w:r>
+      <w:proofErr w:type="spellStart"/>
+      <w:r>
+        <w:t>opportunityInteractions</w:t>
+      </w:r>
+      <w:proofErr w:type="spellEnd"/>
+      <w:r>
+        <w:t xml:space="preserve"> varchar(255)</w:t>
       </w:r>
     </w:p>
     <w:p>
@@ -2223,749 +2499,6 @@
         <w:t>}</w:t>
       </w:r>
     </w:p>
-    <w:p/>
-    <w:p>
-      <w:r>
-        <w:t xml:space="preserve">Table </w:t>
-      </w:r>
-      <w:proofErr w:type="spellStart"/>
-      <w:r>
-        <w:t>memberMembershipType</w:t>
-      </w:r>
-      <w:proofErr w:type="spellEnd"/>
-      <w:r>
-        <w:t xml:space="preserve"> {</w:t>
-      </w:r>
-    </w:p>
-    <w:p>
-      <w:r>
-        <w:t xml:space="preserve">  </w:t>
-      </w:r>
-      <w:proofErr w:type="spellStart"/>
-      <w:r>
-        <w:t>memberId</w:t>
-      </w:r>
-      <w:proofErr w:type="spellEnd"/>
-      <w:r>
-        <w:t xml:space="preserve"> integer [ref: &gt; </w:t>
-      </w:r>
-      <w:proofErr w:type="spellStart"/>
-      <w:proofErr w:type="gramStart"/>
-      <w:r>
-        <w:t>member.memberId</w:t>
-      </w:r>
-      <w:proofErr w:type="spellEnd"/>
-      <w:proofErr w:type="gramEnd"/>
-      <w:r>
-        <w:t>]</w:t>
-      </w:r>
-    </w:p>
-    <w:p>
-      <w:r>
-        <w:t xml:space="preserve">  </w:t>
-      </w:r>
-      <w:proofErr w:type="spellStart"/>
-      <w:r>
-        <w:t>membershipTypeId</w:t>
-      </w:r>
-      <w:proofErr w:type="spellEnd"/>
-      <w:r>
-        <w:t xml:space="preserve"> integer [ref: &gt; </w:t>
-      </w:r>
-      <w:proofErr w:type="spellStart"/>
-      <w:r>
-        <w:t>membershipType.membershipTypeId</w:t>
-      </w:r>
-      <w:proofErr w:type="spellEnd"/>
-      <w:r>
-        <w:t>]</w:t>
-      </w:r>
-    </w:p>
-    <w:p>
-      <w:r>
-        <w:t>  primary key (</w:t>
-      </w:r>
-      <w:proofErr w:type="spellStart"/>
-      <w:r>
-        <w:t>memberId</w:t>
-      </w:r>
-      <w:proofErr w:type="spellEnd"/>
-      <w:r>
-        <w:t xml:space="preserve">, </w:t>
-      </w:r>
-      <w:proofErr w:type="spellStart"/>
-      <w:r>
-        <w:t>membershipTypeId</w:t>
-      </w:r>
-      <w:proofErr w:type="spellEnd"/>
-      <w:r>
-        <w:t>)</w:t>
-      </w:r>
-    </w:p>
-    <w:p>
-      <w:r>
-        <w:t>}</w:t>
-      </w:r>
-    </w:p>
-    <w:p/>
-    <w:p>
-      <w:r>
-        <w:t>Table cancellation {</w:t>
-      </w:r>
-    </w:p>
-    <w:p>
-      <w:r>
-        <w:t xml:space="preserve">  </w:t>
-      </w:r>
-      <w:proofErr w:type="spellStart"/>
-      <w:r>
-        <w:t>cancellationId</w:t>
-      </w:r>
-      <w:proofErr w:type="spellEnd"/>
-      <w:r>
-        <w:t xml:space="preserve"> integer [pk, increment]</w:t>
-      </w:r>
-    </w:p>
-    <w:p>
-      <w:r>
-        <w:t xml:space="preserve">  </w:t>
-      </w:r>
-      <w:proofErr w:type="spellStart"/>
-      <w:r>
-        <w:t>memberId</w:t>
-      </w:r>
-      <w:proofErr w:type="spellEnd"/>
-      <w:r>
-        <w:t xml:space="preserve"> integer [ref: &gt; </w:t>
-      </w:r>
-      <w:proofErr w:type="spellStart"/>
-      <w:proofErr w:type="gramStart"/>
-      <w:r>
-        <w:t>member.memberId</w:t>
-      </w:r>
-      <w:proofErr w:type="spellEnd"/>
-      <w:proofErr w:type="gramEnd"/>
-      <w:r>
-        <w:t>]</w:t>
-      </w:r>
-    </w:p>
-    <w:p>
-      <w:r>
-        <w:lastRenderedPageBreak/>
-        <w:t xml:space="preserve">  </w:t>
-      </w:r>
-      <w:proofErr w:type="spellStart"/>
-      <w:r>
-        <w:t>cancellationDate</w:t>
-      </w:r>
-      <w:proofErr w:type="spellEnd"/>
-      <w:r>
-        <w:t xml:space="preserve"> date [not null]</w:t>
-      </w:r>
-    </w:p>
-    <w:p>
-      <w:r>
-        <w:t xml:space="preserve">  </w:t>
-      </w:r>
-      <w:proofErr w:type="spellStart"/>
-      <w:r>
-        <w:t>cancellationReason</w:t>
-      </w:r>
-      <w:proofErr w:type="spellEnd"/>
-      <w:r>
-        <w:t xml:space="preserve"> </w:t>
-      </w:r>
-      <w:proofErr w:type="gramStart"/>
-      <w:r>
-        <w:t>varchar(</w:t>
-      </w:r>
-      <w:proofErr w:type="gramEnd"/>
-      <w:r>
-        <w:t>255)</w:t>
-      </w:r>
-    </w:p>
-    <w:p>
-      <w:r>
-        <w:t xml:space="preserve">  </w:t>
-      </w:r>
-      <w:proofErr w:type="spellStart"/>
-      <w:r>
-        <w:t>cancellationNotes</w:t>
-      </w:r>
-      <w:proofErr w:type="spellEnd"/>
-      <w:r>
-        <w:t xml:space="preserve"> text</w:t>
-      </w:r>
-    </w:p>
-    <w:p>
-      <w:r>
-        <w:t>}</w:t>
-      </w:r>
-    </w:p>
-    <w:p/>
-    <w:p>
-      <w:r>
-        <w:t>Table contact {</w:t>
-      </w:r>
-    </w:p>
-    <w:p>
-      <w:r>
-        <w:t xml:space="preserve">  </w:t>
-      </w:r>
-      <w:proofErr w:type="spellStart"/>
-      <w:r>
-        <w:t>contactId</w:t>
-      </w:r>
-      <w:proofErr w:type="spellEnd"/>
-      <w:r>
-        <w:t xml:space="preserve"> int [pk, increment]</w:t>
-      </w:r>
-    </w:p>
-    <w:p>
-      <w:r>
-        <w:t xml:space="preserve">  </w:t>
-      </w:r>
-      <w:proofErr w:type="spellStart"/>
-      <w:r>
-        <w:t>firstName</w:t>
-      </w:r>
-      <w:proofErr w:type="spellEnd"/>
-      <w:r>
-        <w:t xml:space="preserve"> </w:t>
-      </w:r>
-      <w:proofErr w:type="gramStart"/>
-      <w:r>
-        <w:t>varchar(</w:t>
-      </w:r>
-      <w:proofErr w:type="gramEnd"/>
-      <w:r>
-        <w:t>50) [not null]</w:t>
-      </w:r>
-    </w:p>
-    <w:p>
-      <w:r>
-        <w:t xml:space="preserve">  </w:t>
-      </w:r>
-      <w:proofErr w:type="spellStart"/>
-      <w:r>
-        <w:t>lastName</w:t>
-      </w:r>
-      <w:proofErr w:type="spellEnd"/>
-      <w:r>
-        <w:t xml:space="preserve"> </w:t>
-      </w:r>
-      <w:proofErr w:type="gramStart"/>
-      <w:r>
-        <w:t>varchar(</w:t>
-      </w:r>
-      <w:proofErr w:type="gramEnd"/>
-      <w:r>
-        <w:t>100) [not null]</w:t>
-      </w:r>
-    </w:p>
-    <w:p>
-      <w:r>
-        <w:t xml:space="preserve">  </w:t>
-      </w:r>
-      <w:proofErr w:type="spellStart"/>
-      <w:r>
-        <w:t>contactTitleRole</w:t>
-      </w:r>
-      <w:proofErr w:type="spellEnd"/>
-      <w:r>
-        <w:t xml:space="preserve"> </w:t>
-      </w:r>
-      <w:proofErr w:type="gramStart"/>
-      <w:r>
-        <w:t>varchar(</w:t>
-      </w:r>
-      <w:proofErr w:type="gramEnd"/>
-      <w:r>
-        <w:t>100)</w:t>
-      </w:r>
-    </w:p>
-    <w:p>
-      <w:r>
-        <w:t xml:space="preserve">  </w:t>
-      </w:r>
-      <w:proofErr w:type="spellStart"/>
-      <w:r>
-        <w:t>contactPhone</w:t>
-      </w:r>
-      <w:proofErr w:type="spellEnd"/>
-      <w:r>
-        <w:t xml:space="preserve"> </w:t>
-      </w:r>
-      <w:proofErr w:type="gramStart"/>
-      <w:r>
-        <w:t>varchar(</w:t>
-      </w:r>
-      <w:proofErr w:type="gramEnd"/>
-      <w:r>
-        <w:t xml:space="preserve">10) </w:t>
-      </w:r>
-    </w:p>
-    <w:p>
-      <w:r>
-        <w:t xml:space="preserve">  </w:t>
-      </w:r>
-      <w:proofErr w:type="spellStart"/>
-      <w:r>
-        <w:t>contactWebsite</w:t>
-      </w:r>
-      <w:proofErr w:type="spellEnd"/>
-      <w:r>
-        <w:t xml:space="preserve"> </w:t>
-      </w:r>
-      <w:proofErr w:type="gramStart"/>
-      <w:r>
-        <w:t>varchar(</w:t>
-      </w:r>
-      <w:proofErr w:type="gramEnd"/>
-      <w:r>
-        <w:t>100)</w:t>
-      </w:r>
-    </w:p>
-    <w:p>
-      <w:r>
-        <w:t xml:space="preserve">  </w:t>
-      </w:r>
-      <w:proofErr w:type="spellStart"/>
-      <w:r>
-        <w:t>contactInteractions</w:t>
-      </w:r>
-      <w:proofErr w:type="spellEnd"/>
-      <w:r>
-        <w:t xml:space="preserve"> </w:t>
-      </w:r>
-      <w:proofErr w:type="gramStart"/>
-      <w:r>
-        <w:t>varchar(</w:t>
-      </w:r>
-      <w:proofErr w:type="gramEnd"/>
-      <w:r>
-        <w:t>255)</w:t>
-      </w:r>
-    </w:p>
-    <w:p>
-      <w:r>
-        <w:t xml:space="preserve">  </w:t>
-      </w:r>
-      <w:proofErr w:type="spellStart"/>
-      <w:r>
-        <w:t>contactNotes</w:t>
-      </w:r>
-      <w:proofErr w:type="spellEnd"/>
-      <w:r>
-        <w:t xml:space="preserve"> text</w:t>
-      </w:r>
-    </w:p>
-    <w:p>
-      <w:r>
-        <w:t>}</w:t>
-      </w:r>
-    </w:p>
-    <w:p/>
-    <w:p>
-      <w:r>
-        <w:t xml:space="preserve">Table </w:t>
-      </w:r>
-      <w:proofErr w:type="spellStart"/>
-      <w:r>
-        <w:t>contactEmail</w:t>
-      </w:r>
-      <w:proofErr w:type="spellEnd"/>
-      <w:r>
-        <w:t xml:space="preserve"> {</w:t>
-      </w:r>
-    </w:p>
-    <w:p>
-      <w:r>
-        <w:t xml:space="preserve">  </w:t>
-      </w:r>
-      <w:proofErr w:type="spellStart"/>
-      <w:r>
-        <w:t>contactEmailId</w:t>
-      </w:r>
-      <w:proofErr w:type="spellEnd"/>
-      <w:r>
-        <w:t xml:space="preserve"> int [pk, increment]</w:t>
-      </w:r>
-    </w:p>
-    <w:p>
-      <w:r>
-        <w:t xml:space="preserve">  </w:t>
-      </w:r>
-      <w:proofErr w:type="spellStart"/>
-      <w:r>
-        <w:t>contactId</w:t>
-      </w:r>
-      <w:proofErr w:type="spellEnd"/>
-      <w:r>
-        <w:t xml:space="preserve"> </w:t>
-      </w:r>
-      <w:proofErr w:type="gramStart"/>
-      <w:r>
-        <w:t>int  [</w:t>
-      </w:r>
-      <w:proofErr w:type="gramEnd"/>
-      <w:r>
-        <w:t xml:space="preserve">ref: &gt; </w:t>
-      </w:r>
-      <w:proofErr w:type="spellStart"/>
-      <w:r>
-        <w:t>contact.contactId</w:t>
-      </w:r>
-      <w:proofErr w:type="spellEnd"/>
-      <w:r>
-        <w:t>]</w:t>
-      </w:r>
-    </w:p>
-    <w:p>
-      <w:r>
-        <w:t xml:space="preserve">  </w:t>
-      </w:r>
-      <w:proofErr w:type="spellStart"/>
-      <w:r>
-        <w:t>emailType</w:t>
-      </w:r>
-      <w:proofErr w:type="spellEnd"/>
-      <w:r>
-        <w:t xml:space="preserve"> </w:t>
-      </w:r>
-      <w:proofErr w:type="spellStart"/>
-      <w:proofErr w:type="gramStart"/>
-      <w:r>
-        <w:t>enum</w:t>
-      </w:r>
-      <w:proofErr w:type="spellEnd"/>
-      <w:r>
-        <w:t>(</w:t>
-      </w:r>
-      <w:proofErr w:type="gramEnd"/>
-      <w:r>
-        <w:t>'VIP', 'Work', 'Personal') [not null]</w:t>
-      </w:r>
-    </w:p>
-    <w:p>
-      <w:r>
-        <w:t xml:space="preserve">  </w:t>
-      </w:r>
-      <w:proofErr w:type="spellStart"/>
-      <w:r>
-        <w:t>emailAddress</w:t>
-      </w:r>
-      <w:proofErr w:type="spellEnd"/>
-      <w:r>
-        <w:t xml:space="preserve"> </w:t>
-      </w:r>
-      <w:proofErr w:type="gramStart"/>
-      <w:r>
-        <w:t>varchar(</w:t>
-      </w:r>
-      <w:proofErr w:type="gramEnd"/>
-      <w:r>
-        <w:t>255) [not null]  </w:t>
-      </w:r>
-    </w:p>
-    <w:p>
-      <w:r>
-        <w:t>}</w:t>
-      </w:r>
-    </w:p>
-    <w:p/>
-    <w:p>
-      <w:r>
-        <w:t xml:space="preserve">Table </w:t>
-      </w:r>
-      <w:proofErr w:type="spellStart"/>
-      <w:r>
-        <w:t>memberContact</w:t>
-      </w:r>
-      <w:proofErr w:type="spellEnd"/>
-      <w:r>
-        <w:t xml:space="preserve"> {</w:t>
-      </w:r>
-    </w:p>
-    <w:p>
-      <w:r>
-        <w:t xml:space="preserve">  </w:t>
-      </w:r>
-      <w:proofErr w:type="spellStart"/>
-      <w:r>
-        <w:t>memberId</w:t>
-      </w:r>
-      <w:proofErr w:type="spellEnd"/>
-      <w:r>
-        <w:t xml:space="preserve"> integer [ref: &gt; </w:t>
-      </w:r>
-      <w:proofErr w:type="spellStart"/>
-      <w:proofErr w:type="gramStart"/>
-      <w:r>
-        <w:t>member.memberId</w:t>
-      </w:r>
-      <w:proofErr w:type="spellEnd"/>
-      <w:proofErr w:type="gramEnd"/>
-      <w:r>
-        <w:t>]</w:t>
-      </w:r>
-    </w:p>
-    <w:p>
-      <w:r>
-        <w:t xml:space="preserve">  </w:t>
-      </w:r>
-      <w:proofErr w:type="spellStart"/>
-      <w:r>
-        <w:t>contactId</w:t>
-      </w:r>
-      <w:proofErr w:type="spellEnd"/>
-      <w:r>
-        <w:t xml:space="preserve"> integer [ref: &gt; </w:t>
-      </w:r>
-      <w:proofErr w:type="spellStart"/>
-      <w:proofErr w:type="gramStart"/>
-      <w:r>
-        <w:t>contact.contactId</w:t>
-      </w:r>
-      <w:proofErr w:type="spellEnd"/>
-      <w:proofErr w:type="gramEnd"/>
-      <w:r>
-        <w:t>]</w:t>
-      </w:r>
-    </w:p>
-    <w:p>
-      <w:r>
-        <w:lastRenderedPageBreak/>
-        <w:t xml:space="preserve">  </w:t>
-      </w:r>
-      <w:proofErr w:type="spellStart"/>
-      <w:r>
-        <w:t>memberContactRelationshipType</w:t>
-      </w:r>
-      <w:proofErr w:type="spellEnd"/>
-      <w:r>
-        <w:t xml:space="preserve"> </w:t>
-      </w:r>
-      <w:proofErr w:type="gramStart"/>
-      <w:r>
-        <w:t>varchar(</w:t>
-      </w:r>
-      <w:proofErr w:type="gramEnd"/>
-      <w:r>
-        <w:t>100)</w:t>
-      </w:r>
-    </w:p>
-    <w:p>
-      <w:r>
-        <w:t>  primary key (</w:t>
-      </w:r>
-      <w:proofErr w:type="spellStart"/>
-      <w:r>
-        <w:t>memberId</w:t>
-      </w:r>
-      <w:proofErr w:type="spellEnd"/>
-      <w:r>
-        <w:t xml:space="preserve">, </w:t>
-      </w:r>
-      <w:proofErr w:type="spellStart"/>
-      <w:r>
-        <w:t>contactId</w:t>
-      </w:r>
-      <w:proofErr w:type="spellEnd"/>
-      <w:r>
-        <w:t>)</w:t>
-      </w:r>
-    </w:p>
-    <w:p>
-      <w:r>
-        <w:t>}</w:t>
-      </w:r>
-    </w:p>
-    <w:p/>
-    <w:p>
-      <w:r>
-        <w:t>Table opportunity {</w:t>
-      </w:r>
-    </w:p>
-    <w:p>
-      <w:r>
-        <w:t xml:space="preserve">  </w:t>
-      </w:r>
-      <w:proofErr w:type="spellStart"/>
-      <w:r>
-        <w:t>opportunityId</w:t>
-      </w:r>
-      <w:proofErr w:type="spellEnd"/>
-      <w:r>
-        <w:t xml:space="preserve"> integer [pk, increment]  </w:t>
-      </w:r>
-    </w:p>
-    <w:p>
-      <w:r>
-        <w:t xml:space="preserve">  </w:t>
-      </w:r>
-      <w:proofErr w:type="spellStart"/>
-      <w:r>
-        <w:t>opportunityName</w:t>
-      </w:r>
-      <w:proofErr w:type="spellEnd"/>
-      <w:r>
-        <w:t xml:space="preserve"> </w:t>
-      </w:r>
-      <w:proofErr w:type="gramStart"/>
-      <w:r>
-        <w:t>varchar(</w:t>
-      </w:r>
-      <w:proofErr w:type="gramEnd"/>
-      <w:r>
-        <w:t>255) [not null]</w:t>
-      </w:r>
-    </w:p>
-    <w:p>
-      <w:r>
-        <w:t xml:space="preserve">  </w:t>
-      </w:r>
-      <w:proofErr w:type="spellStart"/>
-      <w:r>
-        <w:t>opportunityStatus</w:t>
-      </w:r>
-      <w:proofErr w:type="spellEnd"/>
-      <w:r>
-        <w:t xml:space="preserve"> </w:t>
-      </w:r>
-      <w:proofErr w:type="spellStart"/>
-      <w:r>
-        <w:t>enum</w:t>
-      </w:r>
-      <w:proofErr w:type="spellEnd"/>
-      <w:r>
-        <w:t xml:space="preserve"> ('Qualification', 'Negotiating', 'Closed-New Member', ' Closed-Not Interested')  </w:t>
-      </w:r>
-    </w:p>
-    <w:p>
-      <w:r>
-        <w:t xml:space="preserve">  </w:t>
-      </w:r>
-      <w:proofErr w:type="spellStart"/>
-      <w:r>
-        <w:t>opportunityPriority</w:t>
-      </w:r>
-      <w:proofErr w:type="spellEnd"/>
-      <w:r>
-        <w:t xml:space="preserve"> </w:t>
-      </w:r>
-      <w:proofErr w:type="gramStart"/>
-      <w:r>
-        <w:t>varchar(</w:t>
-      </w:r>
-      <w:proofErr w:type="gramEnd"/>
-      <w:r>
-        <w:t>50)</w:t>
-      </w:r>
-    </w:p>
-    <w:p>
-      <w:r>
-        <w:t xml:space="preserve">  </w:t>
-      </w:r>
-      <w:proofErr w:type="spellStart"/>
-      <w:r>
-        <w:t>opportunityAction</w:t>
-      </w:r>
-      <w:proofErr w:type="spellEnd"/>
-      <w:r>
-        <w:t xml:space="preserve"> </w:t>
-      </w:r>
-      <w:proofErr w:type="gramStart"/>
-      <w:r>
-        <w:t>varchar(</w:t>
-      </w:r>
-      <w:proofErr w:type="gramEnd"/>
-      <w:r>
-        <w:t>255)</w:t>
-      </w:r>
-    </w:p>
-    <w:p>
-      <w:r>
-        <w:t xml:space="preserve">  </w:t>
-      </w:r>
-      <w:proofErr w:type="spellStart"/>
-      <w:r>
-        <w:t>opportunityContact</w:t>
-      </w:r>
-      <w:proofErr w:type="spellEnd"/>
-      <w:r>
-        <w:t xml:space="preserve"> </w:t>
-      </w:r>
-      <w:proofErr w:type="gramStart"/>
-      <w:r>
-        <w:t>varchar(</w:t>
-      </w:r>
-      <w:proofErr w:type="gramEnd"/>
-      <w:r>
-        <w:t>50)</w:t>
-      </w:r>
-    </w:p>
-    <w:p>
-      <w:r>
-        <w:t xml:space="preserve">  </w:t>
-      </w:r>
-      <w:proofErr w:type="spellStart"/>
-      <w:r>
-        <w:t>opportunityAccount</w:t>
-      </w:r>
-      <w:proofErr w:type="spellEnd"/>
-      <w:r>
-        <w:t xml:space="preserve"> </w:t>
-      </w:r>
-      <w:proofErr w:type="gramStart"/>
-      <w:r>
-        <w:t>varchar(</w:t>
-      </w:r>
-      <w:proofErr w:type="gramEnd"/>
-      <w:r>
-        <w:t>50)</w:t>
-      </w:r>
-    </w:p>
-    <w:p>
-      <w:r>
-        <w:t xml:space="preserve">  </w:t>
-      </w:r>
-      <w:proofErr w:type="spellStart"/>
-      <w:r>
-        <w:t>opportunityLastContactDate</w:t>
-      </w:r>
-      <w:proofErr w:type="spellEnd"/>
-      <w:r>
-        <w:t xml:space="preserve"> date</w:t>
-      </w:r>
-    </w:p>
-    <w:p>
-      <w:r>
-        <w:t xml:space="preserve">  </w:t>
-      </w:r>
-      <w:proofErr w:type="spellStart"/>
-      <w:r>
-        <w:t>opportunityInteractions</w:t>
-      </w:r>
-      <w:proofErr w:type="spellEnd"/>
-      <w:r>
-        <w:t xml:space="preserve"> </w:t>
-      </w:r>
-      <w:proofErr w:type="gramStart"/>
-      <w:r>
-        <w:t>varchar(</w:t>
-      </w:r>
-      <w:proofErr w:type="gramEnd"/>
-      <w:r>
-        <w:t>255)</w:t>
-      </w:r>
-    </w:p>
-    <w:p>
-      <w:r>
-        <w:t>}</w:t>
-      </w:r>
-    </w:p>
-    <w:p/>
     <w:p/>
     <w:p/>
     <w:p>
@@ -3165,15 +2698,29 @@
           <w:b/>
           <w:bCs/>
         </w:rPr>
-        <w:t xml:space="preserve"> ↔ </w:t>
-      </w:r>
-      <w:proofErr w:type="spellStart"/>
+        <w:t xml:space="preserve"> </w:t>
+      </w:r>
       <w:r>
         <w:rPr>
           <w:b/>
           <w:bCs/>
         </w:rPr>
-        <w:t>contactEmail</w:t>
+        <w:t xml:space="preserve">↔ </w:t>
+      </w:r>
+      <w:proofErr w:type="spellStart"/>
+      <w:r>
+        <w:rPr>
+          <w:b/>
+          <w:bCs/>
+        </w:rPr>
+        <w:t>contact</w:t>
+      </w:r>
+      <w:r>
+        <w:rPr>
+          <w:b/>
+          <w:bCs/>
+        </w:rPr>
+        <w:t>Email</w:t>
       </w:r>
       <w:proofErr w:type="spellEnd"/>
       <w:r>
@@ -3200,7 +2747,6 @@
           <w:b/>
           <w:bCs/>
         </w:rPr>
-        <w:lastRenderedPageBreak/>
         <w:t>opportunity a table not related to others. Consist of potential future members.</w:t>
       </w:r>
     </w:p>
@@ -3240,6 +2786,7 @@
         </w:numPr>
       </w:pPr>
       <w:r>
+        <w:lastRenderedPageBreak/>
         <w:t>Relationship: One-to-many</w:t>
       </w:r>
     </w:p>
@@ -3265,12 +2812,10 @@
         <w:t xml:space="preserve">Foreign Key: </w:t>
       </w:r>
       <w:proofErr w:type="spellStart"/>
-      <w:proofErr w:type="gramStart"/>
       <w:r>
         <w:t>address.memberId</w:t>
       </w:r>
       <w:proofErr w:type="spellEnd"/>
-      <w:proofErr w:type="gramEnd"/>
       <w:r>
         <w:t xml:space="preserve"> references </w:t>
       </w:r>
@@ -3337,12 +2882,10 @@
         <w:t xml:space="preserve"> references </w:t>
       </w:r>
       <w:proofErr w:type="spellStart"/>
-      <w:proofErr w:type="gramStart"/>
       <w:r>
         <w:t>member.memberId</w:t>
       </w:r>
       <w:proofErr w:type="spellEnd"/>
-      <w:proofErr w:type="gramEnd"/>
       <w:r>
         <w:t xml:space="preserve">, and </w:t>
       </w:r>
@@ -3425,12 +2968,10 @@
         <w:t xml:space="preserve"> references </w:t>
       </w:r>
       <w:proofErr w:type="spellStart"/>
-      <w:proofErr w:type="gramStart"/>
       <w:r>
         <w:t>member.memberId</w:t>
       </w:r>
       <w:proofErr w:type="spellEnd"/>
-      <w:proofErr w:type="gramEnd"/>
       <w:r>
         <w:t xml:space="preserve">, and </w:t>
       </w:r>
@@ -3489,12 +3030,10 @@
         <w:t xml:space="preserve">Foreign Key: </w:t>
       </w:r>
       <w:proofErr w:type="spellStart"/>
-      <w:proofErr w:type="gramStart"/>
       <w:r>
         <w:t>cancellation.memberId</w:t>
       </w:r>
       <w:proofErr w:type="spellEnd"/>
-      <w:proofErr w:type="gramEnd"/>
       <w:r>
         <w:t xml:space="preserve"> references </w:t>
       </w:r>
@@ -3509,11 +3048,7 @@
     </w:p>
     <w:p>
       <w:r>
-        <w:lastRenderedPageBreak/>
-        <w:t>5</w:t>
-      </w:r>
-      <w:r>
-        <w:t>. member and contact tables</w:t>
+        <w:t>6. member and contact tables</w:t>
       </w:r>
     </w:p>
     <w:p>
@@ -3554,6 +3089,7 @@
         </w:numPr>
       </w:pPr>
       <w:r>
+        <w:lastRenderedPageBreak/>
         <w:t xml:space="preserve">Foreign Keys: </w:t>
       </w:r>
       <w:proofErr w:type="spellStart"/>
@@ -3565,12 +3101,10 @@
         <w:t xml:space="preserve"> references </w:t>
       </w:r>
       <w:proofErr w:type="spellStart"/>
-      <w:proofErr w:type="gramStart"/>
       <w:r>
         <w:t>member.memberId</w:t>
       </w:r>
       <w:proofErr w:type="spellEnd"/>
-      <w:proofErr w:type="gramEnd"/>
       <w:r>
         <w:t xml:space="preserve">, and </w:t>
       </w:r>
@@ -3591,214 +3125,6 @@
         <w:t>.</w:t>
       </w:r>
     </w:p>
-    <w:p/>
-    <w:p>
-      <w:r>
-        <w:t>6</w:t>
-      </w:r>
-      <w:r>
-        <w:t xml:space="preserve">. </w:t>
-      </w:r>
-      <w:r>
-        <w:t>contact</w:t>
-      </w:r>
-      <w:r>
-        <w:t xml:space="preserve"> and </w:t>
-      </w:r>
-      <w:proofErr w:type="spellStart"/>
-      <w:r>
-        <w:t>contact</w:t>
-      </w:r>
-      <w:r>
-        <w:t>Email</w:t>
-      </w:r>
-      <w:proofErr w:type="spellEnd"/>
-      <w:r>
-        <w:t xml:space="preserve"> tables</w:t>
-      </w:r>
-    </w:p>
-    <w:p>
-      <w:pPr>
-        <w:pStyle w:val="ListParagraph"/>
-        <w:numPr>
-          <w:ilvl w:val="0"/>
-          <w:numId w:val="6"/>
-        </w:numPr>
-        <w:spacing w:before="100" w:beforeAutospacing="1" w:after="100" w:afterAutospacing="1" w:line="240" w:lineRule="auto"/>
-        <w:outlineLvl w:val="2"/>
-        <w:rPr>
-          <w:rFonts w:ascii="Times New Roman" w:eastAsia="Times New Roman" w:hAnsi="Times New Roman" w:cs="Times New Roman"/>
-          <w:b/>
-          <w:bCs/>
-          <w:kern w:val="0"/>
-          <w:sz w:val="27"/>
-          <w:szCs w:val="27"/>
-          <w:lang w:eastAsia="en-CA"/>
-          <w14:ligatures w14:val="none"/>
-        </w:rPr>
-      </w:pPr>
-      <w:r>
-        <w:rPr>
-          <w:rFonts w:ascii="Times New Roman" w:eastAsia="Times New Roman" w:hAnsi="Times New Roman" w:cs="Times New Roman"/>
-          <w:b/>
-          <w:bCs/>
-          <w:kern w:val="0"/>
-          <w:sz w:val="27"/>
-          <w:szCs w:val="27"/>
-          <w:lang w:eastAsia="en-CA"/>
-          <w14:ligatures w14:val="none"/>
-        </w:rPr>
-        <w:t>One-to-Many Relationship (Contact can have multiple emails)</w:t>
-      </w:r>
-    </w:p>
-    <w:p>
-      <w:pPr>
-        <w:pStyle w:val="ListParagraph"/>
-        <w:numPr>
-          <w:ilvl w:val="0"/>
-          <w:numId w:val="6"/>
-        </w:numPr>
-        <w:spacing w:before="100" w:beforeAutospacing="1" w:after="100" w:afterAutospacing="1" w:line="240" w:lineRule="auto"/>
-        <w:rPr>
-          <w:rFonts w:ascii="Times New Roman" w:eastAsia="Times New Roman" w:hAnsi="Times New Roman" w:cs="Times New Roman"/>
-          <w:kern w:val="0"/>
-          <w:lang w:eastAsia="en-CA"/>
-          <w14:ligatures w14:val="none"/>
-        </w:rPr>
-      </w:pPr>
-      <w:r>
-        <w:rPr>
-          <w:rFonts w:ascii="Times New Roman" w:eastAsia="Times New Roman" w:hAnsi="Times New Roman" w:cs="Times New Roman"/>
-          <w:kern w:val="0"/>
-          <w:lang w:eastAsia="en-CA"/>
-          <w14:ligatures w14:val="none"/>
-        </w:rPr>
-        <w:t xml:space="preserve">A contact can have multiple email addresses, such as </w:t>
-      </w:r>
-      <w:r>
-        <w:rPr>
-          <w:rFonts w:ascii="Times New Roman" w:eastAsia="Times New Roman" w:hAnsi="Times New Roman" w:cs="Times New Roman"/>
-          <w:b/>
-          <w:bCs/>
-          <w:kern w:val="0"/>
-          <w:lang w:eastAsia="en-CA"/>
-          <w14:ligatures w14:val="none"/>
-        </w:rPr>
-        <w:t>VIP</w:t>
-      </w:r>
-      <w:r>
-        <w:rPr>
-          <w:rFonts w:ascii="Times New Roman" w:eastAsia="Times New Roman" w:hAnsi="Times New Roman" w:cs="Times New Roman"/>
-          <w:kern w:val="0"/>
-          <w:lang w:eastAsia="en-CA"/>
-          <w14:ligatures w14:val="none"/>
-        </w:rPr>
-        <w:t xml:space="preserve">, </w:t>
-      </w:r>
-      <w:r>
-        <w:rPr>
-          <w:rFonts w:ascii="Times New Roman" w:eastAsia="Times New Roman" w:hAnsi="Times New Roman" w:cs="Times New Roman"/>
-          <w:b/>
-          <w:bCs/>
-          <w:kern w:val="0"/>
-          <w:lang w:eastAsia="en-CA"/>
-          <w14:ligatures w14:val="none"/>
-        </w:rPr>
-        <w:t>Work</w:t>
-      </w:r>
-      <w:r>
-        <w:rPr>
-          <w:rFonts w:ascii="Times New Roman" w:eastAsia="Times New Roman" w:hAnsi="Times New Roman" w:cs="Times New Roman"/>
-          <w:kern w:val="0"/>
-          <w:lang w:eastAsia="en-CA"/>
-          <w14:ligatures w14:val="none"/>
-        </w:rPr>
-        <w:t xml:space="preserve">, </w:t>
-      </w:r>
-      <w:r>
-        <w:rPr>
-          <w:rFonts w:ascii="Times New Roman" w:eastAsia="Times New Roman" w:hAnsi="Times New Roman" w:cs="Times New Roman"/>
-          <w:b/>
-          <w:bCs/>
-          <w:kern w:val="0"/>
-          <w:lang w:eastAsia="en-CA"/>
-          <w14:ligatures w14:val="none"/>
-        </w:rPr>
-        <w:t>Personal</w:t>
-      </w:r>
-      <w:r>
-        <w:rPr>
-          <w:rFonts w:ascii="Times New Roman" w:eastAsia="Times New Roman" w:hAnsi="Times New Roman" w:cs="Times New Roman"/>
-          <w:kern w:val="0"/>
-          <w:lang w:eastAsia="en-CA"/>
-          <w14:ligatures w14:val="none"/>
-        </w:rPr>
-        <w:t xml:space="preserve">, etc. This is a </w:t>
-      </w:r>
-      <w:r>
-        <w:rPr>
-          <w:rFonts w:ascii="Times New Roman" w:eastAsia="Times New Roman" w:hAnsi="Times New Roman" w:cs="Times New Roman"/>
-          <w:b/>
-          <w:bCs/>
-          <w:kern w:val="0"/>
-          <w:lang w:eastAsia="en-CA"/>
-          <w14:ligatures w14:val="none"/>
-        </w:rPr>
-        <w:t>one-to-many</w:t>
-      </w:r>
-      <w:r>
-        <w:rPr>
-          <w:rFonts w:ascii="Times New Roman" w:eastAsia="Times New Roman" w:hAnsi="Times New Roman" w:cs="Times New Roman"/>
-          <w:kern w:val="0"/>
-          <w:lang w:eastAsia="en-CA"/>
-          <w14:ligatures w14:val="none"/>
-        </w:rPr>
-        <w:t xml:space="preserve"> relationship between </w:t>
-      </w:r>
-      <w:r>
-        <w:rPr>
-          <w:rFonts w:ascii="Times New Roman" w:eastAsia="Times New Roman" w:hAnsi="Times New Roman" w:cs="Times New Roman"/>
-          <w:b/>
-          <w:bCs/>
-          <w:kern w:val="0"/>
-          <w:lang w:eastAsia="en-CA"/>
-          <w14:ligatures w14:val="none"/>
-        </w:rPr>
-        <w:t>contact</w:t>
-      </w:r>
-      <w:r>
-        <w:rPr>
-          <w:rFonts w:ascii="Times New Roman" w:eastAsia="Times New Roman" w:hAnsi="Times New Roman" w:cs="Times New Roman"/>
-          <w:kern w:val="0"/>
-          <w:lang w:eastAsia="en-CA"/>
-          <w14:ligatures w14:val="none"/>
-        </w:rPr>
-        <w:t xml:space="preserve"> and </w:t>
-      </w:r>
-      <w:proofErr w:type="spellStart"/>
-      <w:r>
-        <w:rPr>
-          <w:rFonts w:ascii="Times New Roman" w:eastAsia="Times New Roman" w:hAnsi="Times New Roman" w:cs="Times New Roman"/>
-          <w:b/>
-          <w:bCs/>
-          <w:kern w:val="0"/>
-          <w:lang w:eastAsia="en-CA"/>
-          <w14:ligatures w14:val="none"/>
-        </w:rPr>
-        <w:t>contactEmail</w:t>
-      </w:r>
-      <w:proofErr w:type="spellEnd"/>
-      <w:r>
-        <w:rPr>
-          <w:rFonts w:ascii="Times New Roman" w:eastAsia="Times New Roman" w:hAnsi="Times New Roman" w:cs="Times New Roman"/>
-          <w:kern w:val="0"/>
-          <w:lang w:eastAsia="en-CA"/>
-          <w14:ligatures w14:val="none"/>
-        </w:rPr>
-        <w:t>.</w:t>
-      </w:r>
-    </w:p>
-    <w:p/>
     <w:p>
       <w:pPr>
         <w:rPr>
@@ -5338,6 +4664,7 @@
     <w:next w:val="Normal"/>
     <w:link w:val="Heading3Char"/>
     <w:uiPriority w:val="9"/>
+    <w:semiHidden/>
     <w:unhideWhenUsed/>
     <w:qFormat/>
     <w:rsid w:val="00AD7B16"/>
@@ -5544,6 +4871,7 @@
     <w:basedOn w:val="DefaultParagraphFont"/>
     <w:link w:val="Heading3"/>
     <w:uiPriority w:val="9"/>
+    <w:semiHidden/>
     <w:rsid w:val="00AD7B16"/>
     <w:rPr>
       <w:rFonts w:eastAsiaTheme="majorEastAsia" w:cstheme="majorBidi"/>
@@ -5799,34 +5127,6 @@
       <w:smallCaps/>
       <w:color w:val="0F4761" w:themeColor="accent1" w:themeShade="BF"/>
       <w:spacing w:val="5"/>
-    </w:rPr>
-  </w:style>
-  <w:style w:type="character" w:styleId="Strong">
-    <w:name w:val="Strong"/>
-    <w:basedOn w:val="DefaultParagraphFont"/>
-    <w:uiPriority w:val="22"/>
-    <w:qFormat/>
-    <w:rsid w:val="005D7C43"/>
-    <w:rPr>
-      <w:b/>
-      <w:bCs/>
-    </w:rPr>
-  </w:style>
-  <w:style w:type="paragraph" w:styleId="NormalWeb">
-    <w:name w:val="Normal (Web)"/>
-    <w:basedOn w:val="Normal"/>
-    <w:uiPriority w:val="99"/>
-    <w:semiHidden/>
-    <w:unhideWhenUsed/>
-    <w:rsid w:val="005D7C43"/>
-    <w:pPr>
-      <w:spacing w:before="100" w:beforeAutospacing="1" w:after="100" w:afterAutospacing="1" w:line="240" w:lineRule="auto"/>
-    </w:pPr>
-    <w:rPr>
-      <w:rFonts w:ascii="Times New Roman" w:eastAsia="Times New Roman" w:hAnsi="Times New Roman" w:cs="Times New Roman"/>
-      <w:kern w:val="0"/>
-      <w:lang w:eastAsia="en-CA"/>
-      <w14:ligatures w14:val="none"/>
     </w:rPr>
   </w:style>
 </w:styles>

</xml_diff>